<commit_message>
fixed minors for reviewers 2 and 3
</commit_message>
<xml_diff>
--- a/response_to_review.docx
+++ b/response_to_review.docx
@@ -1,11 +1,12 @@
 
 <file path=word/document.xml><?xml version="1.0" encoding="utf-8"?>
-<w:document xmlns:wpc="http://schemas.microsoft.com/office/word/2010/wordprocessingCanvas" xmlns:mo="http://schemas.microsoft.com/office/mac/office/2008/main" xmlns:mc="http://schemas.openxmlformats.org/markup-compatibility/2006" xmlns:mv="urn:schemas-microsoft-com:mac:vml" xmlns:o="urn:schemas-microsoft-com:office:office" xmlns:r="http://schemas.openxmlformats.org/officeDocument/2006/relationships" xmlns:m="http://schemas.openxmlformats.org/officeDocument/2006/math" xmlns:v="urn:schemas-microsoft-com:vml" xmlns:wp14="http://schemas.microsoft.com/office/word/2010/wordprocessingDrawing" xmlns:wp="http://schemas.openxmlformats.org/drawingml/2006/wordprocessingDrawing" xmlns:w10="urn:schemas-microsoft-com:office:word" xmlns:w="http://schemas.openxmlformats.org/wordprocessingml/2006/main" xmlns:w14="http://schemas.microsoft.com/office/word/2010/wordml" xmlns:w15="http://schemas.microsoft.com/office/word/2012/wordml" xmlns:wpg="http://schemas.microsoft.com/office/word/2010/wordprocessingGroup" xmlns:wpi="http://schemas.microsoft.com/office/word/2010/wordprocessingInk" xmlns:wne="http://schemas.microsoft.com/office/word/2006/wordml" xmlns:wps="http://schemas.microsoft.com/office/word/2010/wordprocessingShape" mc:Ignorable="w14 w15 wp14">
+<w:document xmlns:wpc="http://schemas.microsoft.com/office/word/2010/wordprocessingCanvas" xmlns:cx="http://schemas.microsoft.com/office/drawing/2014/chartex" xmlns:cx1="http://schemas.microsoft.com/office/drawing/2015/9/8/chartex" xmlns:cx2="http://schemas.microsoft.com/office/drawing/2015/10/21/chartex" xmlns:cx3="http://schemas.microsoft.com/office/drawing/2016/5/9/chartex" xmlns:cx4="http://schemas.microsoft.com/office/drawing/2016/5/10/chartex" xmlns:cx5="http://schemas.microsoft.com/office/drawing/2016/5/11/chartex" xmlns:cx6="http://schemas.microsoft.com/office/drawing/2016/5/12/chartex" xmlns:cx7="http://schemas.microsoft.com/office/drawing/2016/5/13/chartex" xmlns:cx8="http://schemas.microsoft.com/office/drawing/2016/5/14/chartex" xmlns:mc="http://schemas.openxmlformats.org/markup-compatibility/2006" xmlns:aink="http://schemas.microsoft.com/office/drawing/2016/ink" xmlns:am3d="http://schemas.microsoft.com/office/drawing/2017/model3d" xmlns:o="urn:schemas-microsoft-com:office:office" xmlns:r="http://schemas.openxmlformats.org/officeDocument/2006/relationships" xmlns:m="http://schemas.openxmlformats.org/officeDocument/2006/math" xmlns:v="urn:schemas-microsoft-com:vml" xmlns:wp14="http://schemas.microsoft.com/office/word/2010/wordprocessingDrawing" xmlns:wp="http://schemas.openxmlformats.org/drawingml/2006/wordprocessingDrawing" xmlns:w10="urn:schemas-microsoft-com:office:word" xmlns:w="http://schemas.openxmlformats.org/wordprocessingml/2006/main" xmlns:w14="http://schemas.microsoft.com/office/word/2010/wordml" xmlns:w15="http://schemas.microsoft.com/office/word/2012/wordml" xmlns:w16cid="http://schemas.microsoft.com/office/word/2016/wordml/cid" xmlns:w16se="http://schemas.microsoft.com/office/word/2015/wordml/symex" xmlns:wpg="http://schemas.microsoft.com/office/word/2010/wordprocessingGroup" xmlns:wpi="http://schemas.microsoft.com/office/word/2010/wordprocessingInk" xmlns:wne="http://schemas.microsoft.com/office/word/2006/wordml" xmlns:wps="http://schemas.microsoft.com/office/word/2010/wordprocessingShape" mc:Ignorable="w14 w15 w16se w16cid wp14">
   <w:body>
     <w:p>
       <w:pPr>
         <w:rPr>
-          <w:rFonts w:ascii="Times New Roman" w:eastAsia="Times New Roman" w:hAnsi="Times New Roman" w:cs="Times New Roman"/>
+          <w:rFonts w:ascii="Arial" w:eastAsia="Times New Roman" w:hAnsi="Arial" w:cs="Arial"/>
+          <w:color w:val="222222"/>
         </w:rPr>
       </w:pPr>
       <w:r>
@@ -73,12 +74,20 @@
           <w:color w:val="222222"/>
           <w:shd w:val="clear" w:color="auto" w:fill="FFFFFF"/>
         </w:rPr>
-        <w:t>Title and abstract are appropriate. No keyword is associated with the submission.</w:t>
-      </w:r>
-      <w:r>
-        <w:rPr>
-          <w:rFonts w:ascii="Arial" w:eastAsia="Times New Roman" w:hAnsi="Arial" w:cs="Arial"/>
-          <w:color w:val="222222"/>
+        <w:t xml:space="preserve">Title and abstract are appropriate. </w:t>
+      </w:r>
+      <w:r>
+        <w:rPr>
+          <w:rFonts w:ascii="Arial" w:eastAsia="Times New Roman" w:hAnsi="Arial" w:cs="Arial"/>
+          <w:color w:val="FF0000"/>
+          <w:shd w:val="clear" w:color="auto" w:fill="FFFFFF"/>
+        </w:rPr>
+        <w:t>No keyword is associated with the submission.</w:t>
+      </w:r>
+      <w:r>
+        <w:rPr>
+          <w:rFonts w:ascii="Arial" w:eastAsia="Times New Roman" w:hAnsi="Arial" w:cs="Arial"/>
+          <w:color w:val="FF0000"/>
         </w:rPr>
         <w:br/>
       </w:r>
@@ -584,6 +593,114 @@
           <w:color w:val="222222"/>
           <w:shd w:val="clear" w:color="auto" w:fill="FFFFFF"/>
         </w:rPr>
+        <w:t xml:space="preserve"> metamodels. The main motivation is twofold: (</w:t>
+      </w:r>
+      <w:proofErr w:type="spellStart"/>
+      <w:r>
+        <w:rPr>
+          <w:rFonts w:ascii="Arial" w:eastAsia="Times New Roman" w:hAnsi="Arial" w:cs="Arial"/>
+          <w:color w:val="222222"/>
+          <w:shd w:val="clear" w:color="auto" w:fill="FFFFFF"/>
+        </w:rPr>
+        <w:t>i</w:t>
+      </w:r>
+      <w:proofErr w:type="spellEnd"/>
+      <w:r>
+        <w:rPr>
+          <w:rFonts w:ascii="Arial" w:eastAsia="Times New Roman" w:hAnsi="Arial" w:cs="Arial"/>
+          <w:color w:val="222222"/>
+          <w:shd w:val="clear" w:color="auto" w:fill="FFFFFF"/>
+        </w:rPr>
+        <w:t xml:space="preserve">) facilitating the creation of UML profile, especially by automating repetitive tasks (the given example is the creation of OCL constraints to constrain the source and target ends of a stereotyped association), and (ii) facilitate the creation of Papyrus graphical editors. The approach consists of various steps where an annotated </w:t>
+      </w:r>
+      <w:proofErr w:type="spellStart"/>
+      <w:r>
+        <w:rPr>
+          <w:rFonts w:ascii="Arial" w:eastAsia="Times New Roman" w:hAnsi="Arial" w:cs="Arial"/>
+          <w:color w:val="222222"/>
+          <w:shd w:val="clear" w:color="auto" w:fill="FFFFFF"/>
+        </w:rPr>
+        <w:t>Ecore</w:t>
+      </w:r>
+      <w:proofErr w:type="spellEnd"/>
+      <w:r>
+        <w:rPr>
+          <w:rFonts w:ascii="Arial" w:eastAsia="Times New Roman" w:hAnsi="Arial" w:cs="Arial"/>
+          <w:color w:val="222222"/>
+          <w:shd w:val="clear" w:color="auto" w:fill="FFFFFF"/>
+        </w:rPr>
+        <w:t xml:space="preserve"> metamodel (using </w:t>
+      </w:r>
+      <w:proofErr w:type="spellStart"/>
+      <w:r>
+        <w:rPr>
+          <w:rFonts w:ascii="Arial" w:eastAsia="Times New Roman" w:hAnsi="Arial" w:cs="Arial"/>
+          <w:color w:val="222222"/>
+          <w:shd w:val="clear" w:color="auto" w:fill="FFFFFF"/>
+        </w:rPr>
+        <w:t>Emfatic</w:t>
+      </w:r>
+      <w:proofErr w:type="spellEnd"/>
+      <w:r>
+        <w:rPr>
+          <w:rFonts w:ascii="Arial" w:eastAsia="Times New Roman" w:hAnsi="Arial" w:cs="Arial"/>
+          <w:color w:val="222222"/>
+          <w:shd w:val="clear" w:color="auto" w:fill="FFFFFF"/>
+        </w:rPr>
+        <w:t xml:space="preserve">) is first translated into a UML profile (after some validation rules are performed to assess that the </w:t>
+      </w:r>
+      <w:proofErr w:type="spellStart"/>
+      <w:r>
+        <w:rPr>
+          <w:rFonts w:ascii="Arial" w:eastAsia="Times New Roman" w:hAnsi="Arial" w:cs="Arial"/>
+          <w:color w:val="222222"/>
+          <w:shd w:val="clear" w:color="auto" w:fill="FFFFFF"/>
+        </w:rPr>
+        <w:t>Ecore</w:t>
+      </w:r>
+      <w:proofErr w:type="spellEnd"/>
+      <w:r>
+        <w:rPr>
+          <w:rFonts w:ascii="Arial" w:eastAsia="Times New Roman" w:hAnsi="Arial" w:cs="Arial"/>
+          <w:color w:val="222222"/>
+          <w:shd w:val="clear" w:color="auto" w:fill="FFFFFF"/>
+        </w:rPr>
+        <w:t xml:space="preserve"> metamodel is well-formed), then, various artifacts are produced to get "distributable" Papyrus graphical editors in order to graphically create models based on the profile definition. Annotations used in </w:t>
+      </w:r>
+      <w:proofErr w:type="spellStart"/>
+      <w:r>
+        <w:rPr>
+          <w:rFonts w:ascii="Arial" w:eastAsia="Times New Roman" w:hAnsi="Arial" w:cs="Arial"/>
+          <w:color w:val="222222"/>
+          <w:shd w:val="clear" w:color="auto" w:fill="FFFFFF"/>
+        </w:rPr>
+        <w:t>Emfatic</w:t>
+      </w:r>
+      <w:proofErr w:type="spellEnd"/>
+      <w:r>
+        <w:rPr>
+          <w:rFonts w:ascii="Arial" w:eastAsia="Times New Roman" w:hAnsi="Arial" w:cs="Arial"/>
+          <w:color w:val="222222"/>
+          <w:shd w:val="clear" w:color="auto" w:fill="FFFFFF"/>
+        </w:rPr>
+        <w:t xml:space="preserve"> allow for defining whether an </w:t>
+      </w:r>
+      <w:proofErr w:type="spellStart"/>
+      <w:r>
+        <w:rPr>
+          <w:rFonts w:ascii="Arial" w:eastAsia="Times New Roman" w:hAnsi="Arial" w:cs="Arial"/>
+          <w:color w:val="222222"/>
+          <w:shd w:val="clear" w:color="auto" w:fill="FFFFFF"/>
+        </w:rPr>
+        <w:t>Ecore</w:t>
+      </w:r>
+      <w:proofErr w:type="spellEnd"/>
+      <w:r>
+        <w:rPr>
+          <w:rFonts w:ascii="Arial" w:eastAsia="Times New Roman" w:hAnsi="Arial" w:cs="Arial"/>
+          <w:color w:val="222222"/>
+          <w:shd w:val="clear" w:color="auto" w:fill="FFFFFF"/>
+        </w:rPr>
         <w:t xml:space="preserve"> </w:t>
       </w:r>
       <w:proofErr w:type="spellStart"/>
@@ -593,16 +710,110 @@
           <w:color w:val="222222"/>
           <w:shd w:val="clear" w:color="auto" w:fill="FFFFFF"/>
         </w:rPr>
-        <w:t>metamodels</w:t>
-      </w:r>
-      <w:proofErr w:type="spellEnd"/>
-      <w:r>
-        <w:rPr>
-          <w:rFonts w:ascii="Arial" w:eastAsia="Times New Roman" w:hAnsi="Arial" w:cs="Arial"/>
-          <w:color w:val="222222"/>
-          <w:shd w:val="clear" w:color="auto" w:fill="FFFFFF"/>
-        </w:rPr>
-        <w:t>. The main motivation is twofold: (</w:t>
+        <w:t>EClass</w:t>
+      </w:r>
+      <w:proofErr w:type="spellEnd"/>
+      <w:r>
+        <w:rPr>
+          <w:rFonts w:ascii="Arial" w:eastAsia="Times New Roman" w:hAnsi="Arial" w:cs="Arial"/>
+          <w:color w:val="222222"/>
+          <w:shd w:val="clear" w:color="auto" w:fill="FFFFFF"/>
+        </w:rPr>
+        <w:t xml:space="preserve"> should be displayed as a Node or an Edge and whether an </w:t>
+      </w:r>
+      <w:proofErr w:type="spellStart"/>
+      <w:r>
+        <w:rPr>
+          <w:rFonts w:ascii="Arial" w:eastAsia="Times New Roman" w:hAnsi="Arial" w:cs="Arial"/>
+          <w:color w:val="222222"/>
+          <w:shd w:val="clear" w:color="auto" w:fill="FFFFFF"/>
+        </w:rPr>
+        <w:t>Ecore</w:t>
+      </w:r>
+      <w:proofErr w:type="spellEnd"/>
+      <w:r>
+        <w:rPr>
+          <w:rFonts w:ascii="Arial" w:eastAsia="Times New Roman" w:hAnsi="Arial" w:cs="Arial"/>
+          <w:color w:val="222222"/>
+          <w:shd w:val="clear" w:color="auto" w:fill="FFFFFF"/>
+        </w:rPr>
+        <w:t xml:space="preserve"> </w:t>
+      </w:r>
+      <w:proofErr w:type="spellStart"/>
+      <w:r>
+        <w:rPr>
+          <w:rFonts w:ascii="Arial" w:eastAsia="Times New Roman" w:hAnsi="Arial" w:cs="Arial"/>
+          <w:color w:val="222222"/>
+          <w:shd w:val="clear" w:color="auto" w:fill="FFFFFF"/>
+        </w:rPr>
+        <w:t>EReference</w:t>
+      </w:r>
+      <w:proofErr w:type="spellEnd"/>
+      <w:r>
+        <w:rPr>
+          <w:rFonts w:ascii="Arial" w:eastAsia="Times New Roman" w:hAnsi="Arial" w:cs="Arial"/>
+          <w:color w:val="222222"/>
+          <w:shd w:val="clear" w:color="auto" w:fill="FFFFFF"/>
+        </w:rPr>
+        <w:t xml:space="preserve"> should be displayed as an edge or not. Shapes can be associated with nodes while icons can be associated with Node and Edge to form the Papyrus graphical toolbar. For non-trivial transformations, the approach allows users to "polish" the transformations rules by adding their own using the EGL transformation engine from Epsilon. Finally, the tool also allows for transforming the produced UML models back to EMF models conform to the </w:t>
+      </w:r>
+      <w:proofErr w:type="spellStart"/>
+      <w:r>
+        <w:rPr>
+          <w:rFonts w:ascii="Arial" w:eastAsia="Times New Roman" w:hAnsi="Arial" w:cs="Arial"/>
+          <w:color w:val="222222"/>
+          <w:shd w:val="clear" w:color="auto" w:fill="FFFFFF"/>
+        </w:rPr>
+        <w:t>Ecore</w:t>
+      </w:r>
+      <w:proofErr w:type="spellEnd"/>
+      <w:r>
+        <w:rPr>
+          <w:rFonts w:ascii="Arial" w:eastAsia="Times New Roman" w:hAnsi="Arial" w:cs="Arial"/>
+          <w:color w:val="222222"/>
+          <w:shd w:val="clear" w:color="auto" w:fill="FFFFFF"/>
+        </w:rPr>
+        <w:t xml:space="preserve"> metamodel.</w:t>
+      </w:r>
+      <w:r>
+        <w:rPr>
+          <w:rFonts w:ascii="Arial" w:eastAsia="Times New Roman" w:hAnsi="Arial" w:cs="Arial"/>
+          <w:color w:val="222222"/>
+        </w:rPr>
+        <w:br/>
+      </w:r>
+      <w:r>
+        <w:rPr>
+          <w:rFonts w:ascii="Arial" w:eastAsia="Times New Roman" w:hAnsi="Arial" w:cs="Arial"/>
+          <w:color w:val="222222"/>
+        </w:rPr>
+        <w:br/>
+      </w:r>
+      <w:r>
+        <w:rPr>
+          <w:rFonts w:ascii="Arial" w:eastAsia="Times New Roman" w:hAnsi="Arial" w:cs="Arial"/>
+          <w:color w:val="222222"/>
+          <w:shd w:val="clear" w:color="auto" w:fill="FFFFFF"/>
+        </w:rPr>
+        <w:t xml:space="preserve">The approach and the associated tools have been tested on various DSLs. The running example is the Simple Development Process Language (SPDL). Other DSLs have been experienced, including the </w:t>
+      </w:r>
+      <w:proofErr w:type="spellStart"/>
+      <w:r>
+        <w:rPr>
+          <w:rFonts w:ascii="Arial" w:eastAsia="Times New Roman" w:hAnsi="Arial" w:cs="Arial"/>
+          <w:color w:val="222222"/>
+          <w:shd w:val="clear" w:color="auto" w:fill="FFFFFF"/>
+        </w:rPr>
+        <w:t>Archimate</w:t>
+      </w:r>
+      <w:proofErr w:type="spellEnd"/>
+      <w:r>
+        <w:rPr>
+          <w:rFonts w:ascii="Arial" w:eastAsia="Times New Roman" w:hAnsi="Arial" w:cs="Arial"/>
+          <w:color w:val="222222"/>
+          <w:shd w:val="clear" w:color="auto" w:fill="FFFFFF"/>
+        </w:rPr>
+        <w:t xml:space="preserve"> UML profile, and other, relatively smaller academic profiles. The authors also conducted an evaluation to assess: (</w:t>
       </w:r>
       <w:proofErr w:type="spellStart"/>
       <w:r>
@@ -620,244 +831,6 @@
           <w:color w:val="222222"/>
           <w:shd w:val="clear" w:color="auto" w:fill="FFFFFF"/>
         </w:rPr>
-        <w:t xml:space="preserve">) facilitating the creation of UML profile, especially by automating repetitive tasks (the given example is the creation of OCL constraints to constrain the source and target ends of a stereotyped association), and (ii) facilitate the creation of Papyrus graphical editors. The approach consists of various steps where an annotated </w:t>
-      </w:r>
-      <w:proofErr w:type="spellStart"/>
-      <w:r>
-        <w:rPr>
-          <w:rFonts w:ascii="Arial" w:eastAsia="Times New Roman" w:hAnsi="Arial" w:cs="Arial"/>
-          <w:color w:val="222222"/>
-          <w:shd w:val="clear" w:color="auto" w:fill="FFFFFF"/>
-        </w:rPr>
-        <w:t>Ecore</w:t>
-      </w:r>
-      <w:proofErr w:type="spellEnd"/>
-      <w:r>
-        <w:rPr>
-          <w:rFonts w:ascii="Arial" w:eastAsia="Times New Roman" w:hAnsi="Arial" w:cs="Arial"/>
-          <w:color w:val="222222"/>
-          <w:shd w:val="clear" w:color="auto" w:fill="FFFFFF"/>
-        </w:rPr>
-        <w:t xml:space="preserve"> metamodel (using </w:t>
-      </w:r>
-      <w:proofErr w:type="spellStart"/>
-      <w:r>
-        <w:rPr>
-          <w:rFonts w:ascii="Arial" w:eastAsia="Times New Roman" w:hAnsi="Arial" w:cs="Arial"/>
-          <w:color w:val="222222"/>
-          <w:shd w:val="clear" w:color="auto" w:fill="FFFFFF"/>
-        </w:rPr>
-        <w:t>Emfatic</w:t>
-      </w:r>
-      <w:proofErr w:type="spellEnd"/>
-      <w:r>
-        <w:rPr>
-          <w:rFonts w:ascii="Arial" w:eastAsia="Times New Roman" w:hAnsi="Arial" w:cs="Arial"/>
-          <w:color w:val="222222"/>
-          <w:shd w:val="clear" w:color="auto" w:fill="FFFFFF"/>
-        </w:rPr>
-        <w:t xml:space="preserve">) is first translated into a UML profile (after some validation rules are performed to assess that the </w:t>
-      </w:r>
-      <w:proofErr w:type="spellStart"/>
-      <w:r>
-        <w:rPr>
-          <w:rFonts w:ascii="Arial" w:eastAsia="Times New Roman" w:hAnsi="Arial" w:cs="Arial"/>
-          <w:color w:val="222222"/>
-          <w:shd w:val="clear" w:color="auto" w:fill="FFFFFF"/>
-        </w:rPr>
-        <w:t>Ecore</w:t>
-      </w:r>
-      <w:proofErr w:type="spellEnd"/>
-      <w:r>
-        <w:rPr>
-          <w:rFonts w:ascii="Arial" w:eastAsia="Times New Roman" w:hAnsi="Arial" w:cs="Arial"/>
-          <w:color w:val="222222"/>
-          <w:shd w:val="clear" w:color="auto" w:fill="FFFFFF"/>
-        </w:rPr>
-        <w:t xml:space="preserve"> metamodel is well-formed), then, various artifacts are produced to get "distributable" Papyrus graphical editors </w:t>
-      </w:r>
-      <w:proofErr w:type="gramStart"/>
-      <w:r>
-        <w:rPr>
-          <w:rFonts w:ascii="Arial" w:eastAsia="Times New Roman" w:hAnsi="Arial" w:cs="Arial"/>
-          <w:color w:val="222222"/>
-          <w:shd w:val="clear" w:color="auto" w:fill="FFFFFF"/>
-        </w:rPr>
-        <w:t>in order to</w:t>
-      </w:r>
-      <w:proofErr w:type="gramEnd"/>
-      <w:r>
-        <w:rPr>
-          <w:rFonts w:ascii="Arial" w:eastAsia="Times New Roman" w:hAnsi="Arial" w:cs="Arial"/>
-          <w:color w:val="222222"/>
-          <w:shd w:val="clear" w:color="auto" w:fill="FFFFFF"/>
-        </w:rPr>
-        <w:t xml:space="preserve"> graphically create models based on the profile definition. Annotations used in </w:t>
-      </w:r>
-      <w:proofErr w:type="spellStart"/>
-      <w:r>
-        <w:rPr>
-          <w:rFonts w:ascii="Arial" w:eastAsia="Times New Roman" w:hAnsi="Arial" w:cs="Arial"/>
-          <w:color w:val="222222"/>
-          <w:shd w:val="clear" w:color="auto" w:fill="FFFFFF"/>
-        </w:rPr>
-        <w:t>Emfatic</w:t>
-      </w:r>
-      <w:proofErr w:type="spellEnd"/>
-      <w:r>
-        <w:rPr>
-          <w:rFonts w:ascii="Arial" w:eastAsia="Times New Roman" w:hAnsi="Arial" w:cs="Arial"/>
-          <w:color w:val="222222"/>
-          <w:shd w:val="clear" w:color="auto" w:fill="FFFFFF"/>
-        </w:rPr>
-        <w:t xml:space="preserve"> allow for defining whether an </w:t>
-      </w:r>
-      <w:proofErr w:type="spellStart"/>
-      <w:r>
-        <w:rPr>
-          <w:rFonts w:ascii="Arial" w:eastAsia="Times New Roman" w:hAnsi="Arial" w:cs="Arial"/>
-          <w:color w:val="222222"/>
-          <w:shd w:val="clear" w:color="auto" w:fill="FFFFFF"/>
-        </w:rPr>
-        <w:t>Ecore</w:t>
-      </w:r>
-      <w:proofErr w:type="spellEnd"/>
-      <w:r>
-        <w:rPr>
-          <w:rFonts w:ascii="Arial" w:eastAsia="Times New Roman" w:hAnsi="Arial" w:cs="Arial"/>
-          <w:color w:val="222222"/>
-          <w:shd w:val="clear" w:color="auto" w:fill="FFFFFF"/>
-        </w:rPr>
-        <w:t xml:space="preserve"> </w:t>
-      </w:r>
-      <w:proofErr w:type="spellStart"/>
-      <w:r>
-        <w:rPr>
-          <w:rFonts w:ascii="Arial" w:eastAsia="Times New Roman" w:hAnsi="Arial" w:cs="Arial"/>
-          <w:color w:val="222222"/>
-          <w:shd w:val="clear" w:color="auto" w:fill="FFFFFF"/>
-        </w:rPr>
-        <w:t>EClass</w:t>
-      </w:r>
-      <w:proofErr w:type="spellEnd"/>
-      <w:r>
-        <w:rPr>
-          <w:rFonts w:ascii="Arial" w:eastAsia="Times New Roman" w:hAnsi="Arial" w:cs="Arial"/>
-          <w:color w:val="222222"/>
-          <w:shd w:val="clear" w:color="auto" w:fill="FFFFFF"/>
-        </w:rPr>
-        <w:t xml:space="preserve"> should be displayed as a Node or an Edge and whether an </w:t>
-      </w:r>
-      <w:proofErr w:type="spellStart"/>
-      <w:r>
-        <w:rPr>
-          <w:rFonts w:ascii="Arial" w:eastAsia="Times New Roman" w:hAnsi="Arial" w:cs="Arial"/>
-          <w:color w:val="222222"/>
-          <w:shd w:val="clear" w:color="auto" w:fill="FFFFFF"/>
-        </w:rPr>
-        <w:t>Ecore</w:t>
-      </w:r>
-      <w:proofErr w:type="spellEnd"/>
-      <w:r>
-        <w:rPr>
-          <w:rFonts w:ascii="Arial" w:eastAsia="Times New Roman" w:hAnsi="Arial" w:cs="Arial"/>
-          <w:color w:val="222222"/>
-          <w:shd w:val="clear" w:color="auto" w:fill="FFFFFF"/>
-        </w:rPr>
-        <w:t xml:space="preserve"> </w:t>
-      </w:r>
-      <w:proofErr w:type="spellStart"/>
-      <w:r>
-        <w:rPr>
-          <w:rFonts w:ascii="Arial" w:eastAsia="Times New Roman" w:hAnsi="Arial" w:cs="Arial"/>
-          <w:color w:val="222222"/>
-          <w:shd w:val="clear" w:color="auto" w:fill="FFFFFF"/>
-        </w:rPr>
-        <w:t>EReference</w:t>
-      </w:r>
-      <w:proofErr w:type="spellEnd"/>
-      <w:r>
-        <w:rPr>
-          <w:rFonts w:ascii="Arial" w:eastAsia="Times New Roman" w:hAnsi="Arial" w:cs="Arial"/>
-          <w:color w:val="222222"/>
-          <w:shd w:val="clear" w:color="auto" w:fill="FFFFFF"/>
-        </w:rPr>
-        <w:t xml:space="preserve"> should be displayed as an edge or not. Shapes can be associated with nodes while icons can be associated with Node and Edge to form the Papyrus graphical toolbar. For non-trivial transformations, the approach allows users to "polish" the transformations rules by adding their own using the EGL transformation engine from Epsilon. Finally, the tool also allows for transforming the produced UML models back to EMF models conform to the </w:t>
-      </w:r>
-      <w:proofErr w:type="spellStart"/>
-      <w:r>
-        <w:rPr>
-          <w:rFonts w:ascii="Arial" w:eastAsia="Times New Roman" w:hAnsi="Arial" w:cs="Arial"/>
-          <w:color w:val="222222"/>
-          <w:shd w:val="clear" w:color="auto" w:fill="FFFFFF"/>
-        </w:rPr>
-        <w:t>Ecore</w:t>
-      </w:r>
-      <w:proofErr w:type="spellEnd"/>
-      <w:r>
-        <w:rPr>
-          <w:rFonts w:ascii="Arial" w:eastAsia="Times New Roman" w:hAnsi="Arial" w:cs="Arial"/>
-          <w:color w:val="222222"/>
-          <w:shd w:val="clear" w:color="auto" w:fill="FFFFFF"/>
-        </w:rPr>
-        <w:t xml:space="preserve"> metamodel.</w:t>
-      </w:r>
-      <w:r>
-        <w:rPr>
-          <w:rFonts w:ascii="Arial" w:eastAsia="Times New Roman" w:hAnsi="Arial" w:cs="Arial"/>
-          <w:color w:val="222222"/>
-        </w:rPr>
-        <w:br/>
-      </w:r>
-      <w:r>
-        <w:rPr>
-          <w:rFonts w:ascii="Arial" w:eastAsia="Times New Roman" w:hAnsi="Arial" w:cs="Arial"/>
-          <w:color w:val="222222"/>
-        </w:rPr>
-        <w:br/>
-      </w:r>
-      <w:r>
-        <w:rPr>
-          <w:rFonts w:ascii="Arial" w:eastAsia="Times New Roman" w:hAnsi="Arial" w:cs="Arial"/>
-          <w:color w:val="222222"/>
-          <w:shd w:val="clear" w:color="auto" w:fill="FFFFFF"/>
-        </w:rPr>
-        <w:t xml:space="preserve">The approach and the associated tools have been tested on various DSLs. The running example is the Simple Development Process Language (SPDL). Other DSLs have been experienced, including the </w:t>
-      </w:r>
-      <w:proofErr w:type="spellStart"/>
-      <w:r>
-        <w:rPr>
-          <w:rFonts w:ascii="Arial" w:eastAsia="Times New Roman" w:hAnsi="Arial" w:cs="Arial"/>
-          <w:color w:val="222222"/>
-          <w:shd w:val="clear" w:color="auto" w:fill="FFFFFF"/>
-        </w:rPr>
-        <w:t>Archimate</w:t>
-      </w:r>
-      <w:proofErr w:type="spellEnd"/>
-      <w:r>
-        <w:rPr>
-          <w:rFonts w:ascii="Arial" w:eastAsia="Times New Roman" w:hAnsi="Arial" w:cs="Arial"/>
-          <w:color w:val="222222"/>
-          <w:shd w:val="clear" w:color="auto" w:fill="FFFFFF"/>
-        </w:rPr>
-        <w:t xml:space="preserve"> UML profile, and other, relatively smaller academic profiles. The authors also conducted an evaluation to assess: (</w:t>
-      </w:r>
-      <w:proofErr w:type="spellStart"/>
-      <w:r>
-        <w:rPr>
-          <w:rFonts w:ascii="Arial" w:eastAsia="Times New Roman" w:hAnsi="Arial" w:cs="Arial"/>
-          <w:color w:val="222222"/>
-          <w:shd w:val="clear" w:color="auto" w:fill="FFFFFF"/>
-        </w:rPr>
-        <w:t>i</w:t>
-      </w:r>
-      <w:proofErr w:type="spellEnd"/>
-      <w:r>
-        <w:rPr>
-          <w:rFonts w:ascii="Arial" w:eastAsia="Times New Roman" w:hAnsi="Arial" w:cs="Arial"/>
-          <w:color w:val="222222"/>
-          <w:shd w:val="clear" w:color="auto" w:fill="FFFFFF"/>
-        </w:rPr>
         <w:t xml:space="preserve">) the completeness of their implementation, and (ii) the productivity gain </w:t>
       </w:r>
       <w:proofErr w:type="spellStart"/>
@@ -970,7 +943,16 @@
           <w:color w:val="222222"/>
           <w:shd w:val="clear" w:color="auto" w:fill="FFFFFF"/>
         </w:rPr>
-        <w:t>. The implementation seems interesting, although I could not get the chance to make it work, due to the absence of documentation. However, while I strongly agree with the authors that the process of creating UML profiles and their corresponding graphical editors in Papyrus clearly needs to be facilitated, I have several concerns regarding the proposed contribution and the structure of the paper.</w:t>
+        <w:t xml:space="preserve">. The implementation seems interesting, although I could not get the chance to make it work, due to the absence of documentation. However, while I strongly agree with the authors that the process of creating UML profiles and their corresponding graphical editors in </w:t>
+      </w:r>
+      <w:r>
+        <w:rPr>
+          <w:rFonts w:ascii="Arial" w:eastAsia="Times New Roman" w:hAnsi="Arial" w:cs="Arial"/>
+          <w:color w:val="222222"/>
+          <w:shd w:val="clear" w:color="auto" w:fill="FFFFFF"/>
+        </w:rPr>
+        <w:lastRenderedPageBreak/>
+        <w:t>Papyrus clearly needs to be facilitated, I have several concerns regarding the proposed contribution and the structure of the paper.</w:t>
       </w:r>
       <w:r>
         <w:rPr>
@@ -1144,7 +1126,17 @@
           <w:color w:val="222222"/>
           <w:shd w:val="clear" w:color="auto" w:fill="FFFFFF"/>
         </w:rPr>
-        <w:t xml:space="preserve"> is applied must connect two nodes. The authors argue that OCL constraints must be created for each stereotype applied to the Connector meta-classes which is a repetitive task that is automated by the automatic transformation provided by </w:t>
+        <w:t xml:space="preserve"> is applied must connect two nodes. The authors argue that OCL constraints must be created for each stereotype applied to the Connector meta-classes which is a repetitive task that is automated by the automatic transform</w:t>
+      </w:r>
+      <w:bookmarkStart w:id="0" w:name="_GoBack"/>
+      <w:bookmarkEnd w:id="0"/>
+      <w:r>
+        <w:rPr>
+          <w:rFonts w:ascii="Arial" w:eastAsia="Times New Roman" w:hAnsi="Arial" w:cs="Arial"/>
+          <w:color w:val="222222"/>
+          <w:shd w:val="clear" w:color="auto" w:fill="FFFFFF"/>
+        </w:rPr>
+        <w:t xml:space="preserve">ation provided by </w:t>
       </w:r>
       <w:proofErr w:type="spellStart"/>
       <w:r>
@@ -1664,7 +1656,16 @@
           <w:color w:val="222222"/>
           <w:shd w:val="clear" w:color="auto" w:fill="FFFFFF"/>
         </w:rPr>
-        <w:t xml:space="preserve">&gt;" in the above code) are added in order to define for each connector stereotype the source end and the target end (the same way it is done textually in Listing 1 on page 10 in the paper). The Papyrus editor supports the creation of such dependency relations in a profile diagram. Then, a generic OCL constraint to check the association's end types and the navigability of the association (the two OCL constraints that are generated by </w:t>
+        <w:t xml:space="preserve">&gt;" in </w:t>
+      </w:r>
+      <w:r>
+        <w:rPr>
+          <w:rFonts w:ascii="Arial" w:eastAsia="Times New Roman" w:hAnsi="Arial" w:cs="Arial"/>
+          <w:color w:val="222222"/>
+          <w:shd w:val="clear" w:color="auto" w:fill="FFFFFF"/>
+        </w:rPr>
+        <w:lastRenderedPageBreak/>
+        <w:t xml:space="preserve">the above code) are added in order to define for each connector stereotype the source end and the target end (the same way it is done textually in Listing 1 on page 10 in the paper). The Papyrus editor supports the creation of such dependency relations in a profile diagram. Then, a generic OCL constraint to check the association's end types and the navigability of the association (the two OCL constraints that are generated by </w:t>
       </w:r>
       <w:proofErr w:type="spellStart"/>
       <w:r>
@@ -1737,43 +1738,7 @@
           <w:color w:val="222222"/>
           <w:shd w:val="clear" w:color="auto" w:fill="FFFFFF"/>
         </w:rPr>
-        <w:t xml:space="preserve">let </w:t>
-      </w:r>
-      <w:proofErr w:type="gramStart"/>
-      <w:r>
-        <w:rPr>
-          <w:rFonts w:ascii="Arial" w:eastAsia="Times New Roman" w:hAnsi="Arial" w:cs="Arial"/>
-          <w:color w:val="222222"/>
-          <w:shd w:val="clear" w:color="auto" w:fill="FFFFFF"/>
-        </w:rPr>
-        <w:t>profile :</w:t>
-      </w:r>
-      <w:proofErr w:type="gramEnd"/>
-      <w:r>
-        <w:rPr>
-          <w:rFonts w:ascii="Arial" w:eastAsia="Times New Roman" w:hAnsi="Arial" w:cs="Arial"/>
-          <w:color w:val="222222"/>
-          <w:shd w:val="clear" w:color="auto" w:fill="FFFFFF"/>
-        </w:rPr>
-        <w:t xml:space="preserve"> </w:t>
-      </w:r>
-      <w:proofErr w:type="spellStart"/>
-      <w:r>
-        <w:rPr>
-          <w:rFonts w:ascii="Arial" w:eastAsia="Times New Roman" w:hAnsi="Arial" w:cs="Arial"/>
-          <w:color w:val="222222"/>
-          <w:shd w:val="clear" w:color="auto" w:fill="FFFFFF"/>
-        </w:rPr>
-        <w:t>Profile</w:t>
-      </w:r>
-      <w:proofErr w:type="spellEnd"/>
-      <w:r>
-        <w:rPr>
-          <w:rFonts w:ascii="Arial" w:eastAsia="Times New Roman" w:hAnsi="Arial" w:cs="Arial"/>
-          <w:color w:val="222222"/>
-          <w:shd w:val="clear" w:color="auto" w:fill="FFFFFF"/>
-        </w:rPr>
-        <w:t xml:space="preserve"> = </w:t>
+        <w:t xml:space="preserve">let profile : Profile = </w:t>
       </w:r>
       <w:proofErr w:type="spellStart"/>
       <w:r>
@@ -1791,25 +1756,7 @@
           <w:color w:val="222222"/>
           <w:shd w:val="clear" w:color="auto" w:fill="FFFFFF"/>
         </w:rPr>
-        <w:t xml:space="preserve">()-&gt;select(profile : </w:t>
-      </w:r>
-      <w:proofErr w:type="spellStart"/>
-      <w:r>
-        <w:rPr>
-          <w:rFonts w:ascii="Arial" w:eastAsia="Times New Roman" w:hAnsi="Arial" w:cs="Arial"/>
-          <w:color w:val="222222"/>
-          <w:shd w:val="clear" w:color="auto" w:fill="FFFFFF"/>
-        </w:rPr>
-        <w:t>Profile</w:t>
-      </w:r>
-      <w:proofErr w:type="spellEnd"/>
-      <w:r>
-        <w:rPr>
-          <w:rFonts w:ascii="Arial" w:eastAsia="Times New Roman" w:hAnsi="Arial" w:cs="Arial"/>
-          <w:color w:val="222222"/>
-          <w:shd w:val="clear" w:color="auto" w:fill="FFFFFF"/>
-        </w:rPr>
-        <w:t xml:space="preserve"> | </w:t>
+        <w:t>()-&gt;select(profile : Profile | </w:t>
       </w:r>
       <w:hyperlink r:id="rId5" w:tgtFrame="_blank" w:history="1">
         <w:r>
@@ -1879,25 +1826,7 @@
           <w:color w:val="222222"/>
           <w:shd w:val="clear" w:color="auto" w:fill="FFFFFF"/>
         </w:rPr>
-        <w:t>-&gt;select(</w:t>
-      </w:r>
-      <w:proofErr w:type="spellStart"/>
-      <w:r>
-        <w:rPr>
-          <w:rFonts w:ascii="Arial" w:eastAsia="Times New Roman" w:hAnsi="Arial" w:cs="Arial"/>
-          <w:color w:val="222222"/>
-          <w:shd w:val="clear" w:color="auto" w:fill="FFFFFF"/>
-        </w:rPr>
-        <w:t>pe</w:t>
-      </w:r>
-      <w:proofErr w:type="spellEnd"/>
-      <w:r>
-        <w:rPr>
-          <w:rFonts w:ascii="Arial" w:eastAsia="Times New Roman" w:hAnsi="Arial" w:cs="Arial"/>
-          <w:color w:val="222222"/>
-          <w:shd w:val="clear" w:color="auto" w:fill="FFFFFF"/>
-        </w:rPr>
-        <w:t xml:space="preserve"> | </w:t>
+        <w:t xml:space="preserve">-&gt;select(pe | </w:t>
       </w:r>
       <w:proofErr w:type="spellStart"/>
       <w:r>
@@ -2054,61 +1983,7 @@
           <w:color w:val="222222"/>
           <w:shd w:val="clear" w:color="auto" w:fill="FFFFFF"/>
         </w:rPr>
-        <w:t xml:space="preserve">          , target : Class = </w:t>
-      </w:r>
-      <w:proofErr w:type="spellStart"/>
-      <w:r>
-        <w:rPr>
-          <w:rFonts w:ascii="Arial" w:eastAsia="Times New Roman" w:hAnsi="Arial" w:cs="Arial"/>
-          <w:color w:val="222222"/>
-          <w:shd w:val="clear" w:color="auto" w:fill="FFFFFF"/>
-        </w:rPr>
-        <w:t>association.memberEnd</w:t>
-      </w:r>
-      <w:proofErr w:type="spellEnd"/>
-      <w:r>
-        <w:rPr>
-          <w:rFonts w:ascii="Arial" w:eastAsia="Times New Roman" w:hAnsi="Arial" w:cs="Arial"/>
-          <w:color w:val="222222"/>
-          <w:shd w:val="clear" w:color="auto" w:fill="FFFFFF"/>
-        </w:rPr>
-        <w:t>-&gt;excluding(</w:t>
-      </w:r>
-      <w:proofErr w:type="spellStart"/>
-      <w:r>
-        <w:rPr>
-          <w:rFonts w:ascii="Arial" w:eastAsia="Times New Roman" w:hAnsi="Arial" w:cs="Arial"/>
-          <w:color w:val="222222"/>
-          <w:shd w:val="clear" w:color="auto" w:fill="FFFFFF"/>
-        </w:rPr>
-        <w:t>association.ownedEnd</w:t>
-      </w:r>
-      <w:proofErr w:type="spellEnd"/>
-      <w:r>
-        <w:rPr>
-          <w:rFonts w:ascii="Arial" w:eastAsia="Times New Roman" w:hAnsi="Arial" w:cs="Arial"/>
-          <w:color w:val="222222"/>
-          <w:shd w:val="clear" w:color="auto" w:fill="FFFFFF"/>
-        </w:rPr>
-        <w:t>)-&gt;</w:t>
-      </w:r>
-      <w:proofErr w:type="spellStart"/>
-      <w:r>
-        <w:rPr>
-          <w:rFonts w:ascii="Arial" w:eastAsia="Times New Roman" w:hAnsi="Arial" w:cs="Arial"/>
-          <w:color w:val="222222"/>
-          <w:shd w:val="clear" w:color="auto" w:fill="FFFFFF"/>
-        </w:rPr>
-        <w:t>asOrderedSet</w:t>
-      </w:r>
-      <w:proofErr w:type="spellEnd"/>
-      <w:r>
-        <w:rPr>
-          <w:rFonts w:ascii="Arial" w:eastAsia="Times New Roman" w:hAnsi="Arial" w:cs="Arial"/>
-          <w:color w:val="222222"/>
-          <w:shd w:val="clear" w:color="auto" w:fill="FFFFFF"/>
-        </w:rPr>
-        <w:t>()-&gt;first().type in</w:t>
+        <w:t>          , target : Class = association.memberEnd-&gt;excluding(association.ownedEnd)-&gt;asOrderedSet()-&gt;first().type in</w:t>
       </w:r>
       <w:r>
         <w:rPr>
@@ -2715,79 +2590,7 @@
           <w:color w:val="222222"/>
           <w:shd w:val="clear" w:color="auto" w:fill="FFFFFF"/>
         </w:rPr>
-        <w:t xml:space="preserve">                </w:t>
-      </w:r>
-      <w:proofErr w:type="spellStart"/>
-      <w:r>
-        <w:rPr>
-          <w:rFonts w:ascii="Arial" w:eastAsia="Times New Roman" w:hAnsi="Arial" w:cs="Arial"/>
-          <w:color w:val="222222"/>
-          <w:shd w:val="clear" w:color="auto" w:fill="FFFFFF"/>
-        </w:rPr>
-        <w:t>target.isStereotypeApplied</w:t>
-      </w:r>
-      <w:proofErr w:type="spellEnd"/>
-      <w:r>
-        <w:rPr>
-          <w:rFonts w:ascii="Arial" w:eastAsia="Times New Roman" w:hAnsi="Arial" w:cs="Arial"/>
-          <w:color w:val="222222"/>
-          <w:shd w:val="clear" w:color="auto" w:fill="FFFFFF"/>
-        </w:rPr>
-        <w:t>(</w:t>
-      </w:r>
-      <w:proofErr w:type="spellStart"/>
-      <w:r>
-        <w:rPr>
-          <w:rFonts w:ascii="Arial" w:eastAsia="Times New Roman" w:hAnsi="Arial" w:cs="Arial"/>
-          <w:color w:val="222222"/>
-          <w:shd w:val="clear" w:color="auto" w:fill="FFFFFF"/>
-        </w:rPr>
-        <w:t>targetS</w:t>
-      </w:r>
-      <w:proofErr w:type="spellEnd"/>
-      <w:r>
-        <w:rPr>
-          <w:rFonts w:ascii="Arial" w:eastAsia="Times New Roman" w:hAnsi="Arial" w:cs="Arial"/>
-          <w:color w:val="222222"/>
-          <w:shd w:val="clear" w:color="auto" w:fill="FFFFFF"/>
-        </w:rPr>
-        <w:t>)._and(</w:t>
-      </w:r>
-      <w:proofErr w:type="spellStart"/>
-      <w:r>
-        <w:rPr>
-          <w:rFonts w:ascii="Arial" w:eastAsia="Times New Roman" w:hAnsi="Arial" w:cs="Arial"/>
-          <w:color w:val="222222"/>
-          <w:shd w:val="clear" w:color="auto" w:fill="FFFFFF"/>
-        </w:rPr>
-        <w:t>source.isStereotypeApplied</w:t>
-      </w:r>
-      <w:proofErr w:type="spellEnd"/>
-      <w:r>
-        <w:rPr>
-          <w:rFonts w:ascii="Arial" w:eastAsia="Times New Roman" w:hAnsi="Arial" w:cs="Arial"/>
-          <w:color w:val="222222"/>
-          <w:shd w:val="clear" w:color="auto" w:fill="FFFFFF"/>
-        </w:rPr>
-        <w:t>(</w:t>
-      </w:r>
-      <w:proofErr w:type="spellStart"/>
-      <w:r>
-        <w:rPr>
-          <w:rFonts w:ascii="Arial" w:eastAsia="Times New Roman" w:hAnsi="Arial" w:cs="Arial"/>
-          <w:color w:val="222222"/>
-          <w:shd w:val="clear" w:color="auto" w:fill="FFFFFF"/>
-        </w:rPr>
-        <w:t>sourceS</w:t>
-      </w:r>
-      <w:proofErr w:type="spellEnd"/>
-      <w:r>
-        <w:rPr>
-          <w:rFonts w:ascii="Arial" w:eastAsia="Times New Roman" w:hAnsi="Arial" w:cs="Arial"/>
-          <w:color w:val="222222"/>
-          <w:shd w:val="clear" w:color="auto" w:fill="FFFFFF"/>
-        </w:rPr>
-        <w:t>))</w:t>
+        <w:t>                target.isStereotypeApplied(targetS)._and(source.isStereotypeApplied(sourceS))</w:t>
       </w:r>
       <w:r>
         <w:rPr>
@@ -2976,7 +2779,16 @@
           <w:color w:val="222222"/>
           <w:shd w:val="clear" w:color="auto" w:fill="FFFFFF"/>
         </w:rPr>
-        <w:t xml:space="preserve"> appears to be really limited. It does not support user OCL constraint definitions (besides the two OCL constraints for the navigability and the end types of associations that are automatically generated from the EGL scripts), composite shapes, bi-directional associations, to name a few. Besides, it only supports SVG-based nodes and simple edges with basic styling properties. Most of the features available in industrially approved tools to build graphical editors (e.g., Sirius) are missing (e.g., conditional styles, positioning constraints, partition shapes, and so on). It left a bitter taste in my mouth where </w:t>
+        <w:t xml:space="preserve"> appears to be really limited. It does not support user OCL constraint definitions (besides the two OCL constraints for the navigability and </w:t>
+      </w:r>
+      <w:r>
+        <w:rPr>
+          <w:rFonts w:ascii="Arial" w:eastAsia="Times New Roman" w:hAnsi="Arial" w:cs="Arial"/>
+          <w:color w:val="222222"/>
+          <w:shd w:val="clear" w:color="auto" w:fill="FFFFFF"/>
+        </w:rPr>
+        <w:lastRenderedPageBreak/>
+        <w:t xml:space="preserve">the end types of associations that are automatically generated from the EGL scripts), composite shapes, bi-directional associations, to name a few. Besides, it only supports SVG-based nodes and simple edges with basic styling properties. Most of the features available in industrially approved tools to build graphical editors (e.g., Sirius) are missing (e.g., conditional styles, positioning constraints, partition shapes, and so on). It left a bitter taste in my mouth where </w:t>
       </w:r>
       <w:proofErr w:type="spellStart"/>
       <w:r>
@@ -3524,7 +3336,16 @@
           <w:color w:val="222222"/>
           <w:shd w:val="clear" w:color="auto" w:fill="FFFFFF"/>
         </w:rPr>
-        <w:t xml:space="preserve"> meta-model, but they exist in the UML meta-model. Therefore, this meta-model should be enough to create a UML model consisting of a state machine, a region, and two states connected through a transition (where the transitions and states are "stereotyped" with the above definitions). The problem appears when I want to transform back my UML model into its corresponding EMF representation conform to the above metamodel. Since there is no notion of state machines nor region in the </w:t>
+        <w:t xml:space="preserve"> meta-model, but they exist in the UML meta-model. Therefore, this meta-model should be enough to create a UML model consisting of a state machine, a region, and two states connected through a transition (where the transitions and states are "stereotyped" </w:t>
+      </w:r>
+      <w:r>
+        <w:rPr>
+          <w:rFonts w:ascii="Arial" w:eastAsia="Times New Roman" w:hAnsi="Arial" w:cs="Arial"/>
+          <w:color w:val="222222"/>
+          <w:shd w:val="clear" w:color="auto" w:fill="FFFFFF"/>
+        </w:rPr>
+        <w:lastRenderedPageBreak/>
+        <w:t xml:space="preserve">with the above definitions). The problem appears when I want to transform back my UML model into its corresponding EMF representation conform to the above metamodel. Since there is no notion of state machines nor region in the </w:t>
       </w:r>
       <w:proofErr w:type="spellStart"/>
       <w:r>
@@ -3762,7 +3583,1260 @@
           <w:color w:val="222222"/>
           <w:shd w:val="clear" w:color="auto" w:fill="FFFFFF"/>
         </w:rPr>
-        <w:t xml:space="preserve"> </w:t>
+        <w:t xml:space="preserve"> in order to get the same result in both approaches. I am pretty sure considering them would balance the evaluation in </w:t>
+      </w:r>
+      <w:proofErr w:type="spellStart"/>
+      <w:r>
+        <w:rPr>
+          <w:rFonts w:ascii="Arial" w:eastAsia="Times New Roman" w:hAnsi="Arial" w:cs="Arial"/>
+          <w:color w:val="222222"/>
+          <w:shd w:val="clear" w:color="auto" w:fill="FFFFFF"/>
+        </w:rPr>
+        <w:t>favor</w:t>
+      </w:r>
+      <w:proofErr w:type="spellEnd"/>
+      <w:r>
+        <w:rPr>
+          <w:rFonts w:ascii="Arial" w:eastAsia="Times New Roman" w:hAnsi="Arial" w:cs="Arial"/>
+          <w:color w:val="222222"/>
+          <w:shd w:val="clear" w:color="auto" w:fill="FFFFFF"/>
+        </w:rPr>
+        <w:t xml:space="preserve"> of Papyrus.</w:t>
+      </w:r>
+      <w:r>
+        <w:rPr>
+          <w:rFonts w:ascii="Arial" w:eastAsia="Times New Roman" w:hAnsi="Arial" w:cs="Arial"/>
+          <w:color w:val="222222"/>
+        </w:rPr>
+        <w:br/>
+      </w:r>
+      <w:r>
+        <w:rPr>
+          <w:rFonts w:ascii="Arial" w:eastAsia="Times New Roman" w:hAnsi="Arial" w:cs="Arial"/>
+          <w:color w:val="222222"/>
+        </w:rPr>
+        <w:br/>
+      </w:r>
+      <w:r>
+        <w:rPr>
+          <w:rFonts w:ascii="Arial" w:eastAsia="Times New Roman" w:hAnsi="Arial" w:cs="Arial"/>
+          <w:color w:val="222222"/>
+          <w:shd w:val="clear" w:color="auto" w:fill="FFFFFF"/>
+        </w:rPr>
+        <w:t>- The experiment section introduces the concept of "Default" and "Essential" knowledge. It is said that the Default knowledge is ground knowledge while Essential knowledge is "key" knowledge which is not easily accessible online. The difference is rather confusing and only burdens the reading of the evaluation. Besides, there is no example of Default and Essential knowledge for the different tasks provided in Table 5. The authors should either remove this distinction from the paper or clearly explain for each task of Table 5 the two distinct pieces of information they provided to the users. </w:t>
+      </w:r>
+      <w:r>
+        <w:rPr>
+          <w:rFonts w:ascii="Arial" w:eastAsia="Times New Roman" w:hAnsi="Arial" w:cs="Arial"/>
+          <w:color w:val="222222"/>
+        </w:rPr>
+        <w:br/>
+      </w:r>
+      <w:r>
+        <w:rPr>
+          <w:rFonts w:ascii="Arial" w:eastAsia="Times New Roman" w:hAnsi="Arial" w:cs="Arial"/>
+          <w:color w:val="222222"/>
+        </w:rPr>
+        <w:br/>
+      </w:r>
+      <w:r>
+        <w:rPr>
+          <w:rFonts w:ascii="Arial" w:eastAsia="Times New Roman" w:hAnsi="Arial" w:cs="Arial"/>
+          <w:color w:val="222222"/>
+          <w:shd w:val="clear" w:color="auto" w:fill="FFFFFF"/>
+        </w:rPr>
+        <w:t xml:space="preserve">- Section 6 (Evaluation) provides an unfair comparison between the different pieces of work in the literature [2,13,14,27,28] and </w:t>
+      </w:r>
+      <w:proofErr w:type="spellStart"/>
+      <w:r>
+        <w:rPr>
+          <w:rFonts w:ascii="Arial" w:eastAsia="Times New Roman" w:hAnsi="Arial" w:cs="Arial"/>
+          <w:color w:val="222222"/>
+          <w:shd w:val="clear" w:color="auto" w:fill="FFFFFF"/>
+        </w:rPr>
+        <w:t>Jorvik</w:t>
+      </w:r>
+      <w:proofErr w:type="spellEnd"/>
+      <w:r>
+        <w:rPr>
+          <w:rFonts w:ascii="Arial" w:eastAsia="Times New Roman" w:hAnsi="Arial" w:cs="Arial"/>
+          <w:color w:val="222222"/>
+          <w:shd w:val="clear" w:color="auto" w:fill="FFFFFF"/>
+        </w:rPr>
+        <w:t xml:space="preserve">. The criticisms about the different work are also true about </w:t>
+      </w:r>
+      <w:proofErr w:type="spellStart"/>
+      <w:r>
+        <w:rPr>
+          <w:rFonts w:ascii="Arial" w:eastAsia="Times New Roman" w:hAnsi="Arial" w:cs="Arial"/>
+          <w:color w:val="222222"/>
+          <w:shd w:val="clear" w:color="auto" w:fill="FFFFFF"/>
+        </w:rPr>
+        <w:t>Jorvik</w:t>
+      </w:r>
+      <w:proofErr w:type="spellEnd"/>
+      <w:r>
+        <w:rPr>
+          <w:rFonts w:ascii="Arial" w:eastAsia="Times New Roman" w:hAnsi="Arial" w:cs="Arial"/>
+          <w:color w:val="222222"/>
+          <w:shd w:val="clear" w:color="auto" w:fill="FFFFFF"/>
+        </w:rPr>
+        <w:t>. Especially: (</w:t>
+      </w:r>
+      <w:proofErr w:type="spellStart"/>
+      <w:r>
+        <w:rPr>
+          <w:rFonts w:ascii="Arial" w:eastAsia="Times New Roman" w:hAnsi="Arial" w:cs="Arial"/>
+          <w:color w:val="222222"/>
+          <w:shd w:val="clear" w:color="auto" w:fill="FFFFFF"/>
+        </w:rPr>
+        <w:t>i</w:t>
+      </w:r>
+      <w:proofErr w:type="spellEnd"/>
+      <w:r>
+        <w:rPr>
+          <w:rFonts w:ascii="Arial" w:eastAsia="Times New Roman" w:hAnsi="Arial" w:cs="Arial"/>
+          <w:color w:val="222222"/>
+          <w:shd w:val="clear" w:color="auto" w:fill="FFFFFF"/>
+        </w:rPr>
+        <w:t xml:space="preserve">) </w:t>
+      </w:r>
+      <w:proofErr w:type="spellStart"/>
+      <w:r>
+        <w:rPr>
+          <w:rFonts w:ascii="Arial" w:eastAsia="Times New Roman" w:hAnsi="Arial" w:cs="Arial"/>
+          <w:color w:val="222222"/>
+          <w:shd w:val="clear" w:color="auto" w:fill="FFFFFF"/>
+        </w:rPr>
+        <w:t>Jorvik</w:t>
+      </w:r>
+      <w:proofErr w:type="spellEnd"/>
+      <w:r>
+        <w:rPr>
+          <w:rFonts w:ascii="Arial" w:eastAsia="Times New Roman" w:hAnsi="Arial" w:cs="Arial"/>
+          <w:color w:val="222222"/>
+          <w:shd w:val="clear" w:color="auto" w:fill="FFFFFF"/>
+        </w:rPr>
+        <w:t xml:space="preserve"> also involves non-trivial human-driven tasks for creating the polished transformation rules (for which no evaluation has been made to show the complexity of creating these rules) that are required for building "real" graphical editors, and (ii) </w:t>
+      </w:r>
+      <w:proofErr w:type="spellStart"/>
+      <w:r>
+        <w:rPr>
+          <w:rFonts w:ascii="Arial" w:eastAsia="Times New Roman" w:hAnsi="Arial" w:cs="Arial"/>
+          <w:color w:val="222222"/>
+          <w:shd w:val="clear" w:color="auto" w:fill="FFFFFF"/>
+        </w:rPr>
+        <w:t>Jorvik</w:t>
+      </w:r>
+      <w:proofErr w:type="spellEnd"/>
+      <w:r>
+        <w:rPr>
+          <w:rFonts w:ascii="Arial" w:eastAsia="Times New Roman" w:hAnsi="Arial" w:cs="Arial"/>
+          <w:color w:val="222222"/>
+          <w:shd w:val="clear" w:color="auto" w:fill="FFFFFF"/>
+        </w:rPr>
+        <w:t xml:space="preserve"> has limited capabilities (no user-defined OCL constraints, no composite shapes, etc.). Second, the entire section 6.1 (UML Profiles) is not related work but rather describes the context of the paper. It should be merged with Section 2.1. Third, a related work on tools (e.g., Sirius) for building graphical editor based on DSL definitions is completely missing.</w:t>
+      </w:r>
+      <w:r>
+        <w:rPr>
+          <w:rFonts w:ascii="Arial" w:eastAsia="Times New Roman" w:hAnsi="Arial" w:cs="Arial"/>
+          <w:color w:val="222222"/>
+        </w:rPr>
+        <w:br/>
+      </w:r>
+      <w:r>
+        <w:rPr>
+          <w:rFonts w:ascii="Arial" w:eastAsia="Times New Roman" w:hAnsi="Arial" w:cs="Arial"/>
+          <w:color w:val="222222"/>
+        </w:rPr>
+        <w:br/>
+      </w:r>
+      <w:r>
+        <w:rPr>
+          <w:rFonts w:ascii="Arial" w:eastAsia="Times New Roman" w:hAnsi="Arial" w:cs="Arial"/>
+          <w:color w:val="222222"/>
+          <w:shd w:val="clear" w:color="auto" w:fill="FFFFFF"/>
+        </w:rPr>
+        <w:lastRenderedPageBreak/>
+        <w:t>- The section describing the implementation is unnecessarily long and complex. Around 10 pages are dedicated to the details of the implementation. In comparison, Section 3 (which is supposed to be the core of the paper) is only 5-pages long. Details about artifacts that must be generated for Eclipse and Papyrus to work (manifest files, plugin.xml, the locations of the SVG files, and so on) are superfluous and burden the reading of the paper. This section must be considerably reduced.</w:t>
+      </w:r>
+      <w:r>
+        <w:rPr>
+          <w:rFonts w:ascii="Arial" w:eastAsia="Times New Roman" w:hAnsi="Arial" w:cs="Arial"/>
+          <w:color w:val="222222"/>
+        </w:rPr>
+        <w:br/>
+      </w:r>
+      <w:r>
+        <w:rPr>
+          <w:rFonts w:ascii="Arial" w:eastAsia="Times New Roman" w:hAnsi="Arial" w:cs="Arial"/>
+          <w:color w:val="222222"/>
+        </w:rPr>
+        <w:br/>
+      </w:r>
+      <w:r>
+        <w:rPr>
+          <w:rFonts w:ascii="Arial" w:eastAsia="Times New Roman" w:hAnsi="Arial" w:cs="Arial"/>
+          <w:color w:val="222222"/>
+          <w:shd w:val="clear" w:color="auto" w:fill="FFFFFF"/>
+        </w:rPr>
+        <w:t>As a conclusion, I think the paper needs major changes to be accepted.</w:t>
+      </w:r>
+      <w:r>
+        <w:rPr>
+          <w:rFonts w:ascii="Arial" w:eastAsia="Times New Roman" w:hAnsi="Arial" w:cs="Arial"/>
+          <w:color w:val="222222"/>
+        </w:rPr>
+        <w:br/>
+      </w:r>
+      <w:r>
+        <w:rPr>
+          <w:rFonts w:ascii="Arial" w:eastAsia="Times New Roman" w:hAnsi="Arial" w:cs="Arial"/>
+          <w:color w:val="222222"/>
+        </w:rPr>
+        <w:br/>
+      </w:r>
+      <w:r>
+        <w:rPr>
+          <w:rFonts w:ascii="Arial" w:eastAsia="Times New Roman" w:hAnsi="Arial" w:cs="Arial"/>
+          <w:color w:val="222222"/>
+          <w:shd w:val="clear" w:color="auto" w:fill="FFFFFF"/>
+        </w:rPr>
+        <w:t>Smaller issues below:</w:t>
+      </w:r>
+      <w:r>
+        <w:rPr>
+          <w:rFonts w:ascii="Arial" w:eastAsia="Times New Roman" w:hAnsi="Arial" w:cs="Arial"/>
+          <w:color w:val="222222"/>
+        </w:rPr>
+        <w:br/>
+      </w:r>
+      <w:r>
+        <w:rPr>
+          <w:rFonts w:ascii="Arial" w:eastAsia="Times New Roman" w:hAnsi="Arial" w:cs="Arial"/>
+          <w:color w:val="222222"/>
+        </w:rPr>
+        <w:br/>
+      </w:r>
+      <w:r>
+        <w:rPr>
+          <w:rFonts w:ascii="Arial" w:eastAsia="Times New Roman" w:hAnsi="Arial" w:cs="Arial"/>
+          <w:color w:val="222222"/>
+          <w:shd w:val="clear" w:color="auto" w:fill="FFFFFF"/>
+        </w:rPr>
+        <w:t>=== Section 2.2 ===</w:t>
+      </w:r>
+      <w:r>
+        <w:rPr>
+          <w:rFonts w:ascii="Arial" w:eastAsia="Times New Roman" w:hAnsi="Arial" w:cs="Arial"/>
+          <w:color w:val="222222"/>
+        </w:rPr>
+        <w:br/>
+      </w:r>
+      <w:r>
+        <w:rPr>
+          <w:rFonts w:ascii="Arial" w:eastAsia="Times New Roman" w:hAnsi="Arial" w:cs="Arial"/>
+          <w:color w:val="222222"/>
+        </w:rPr>
+        <w:br/>
+      </w:r>
+      <w:r>
+        <w:rPr>
+          <w:rFonts w:ascii="Arial" w:eastAsia="Times New Roman" w:hAnsi="Arial" w:cs="Arial"/>
+          <w:color w:val="222222"/>
+          <w:shd w:val="clear" w:color="auto" w:fill="FFFFFF"/>
+        </w:rPr>
+        <w:t>- The meaning of "distributable" is missing</w:t>
+      </w:r>
+      <w:r>
+        <w:rPr>
+          <w:rFonts w:ascii="Arial" w:eastAsia="Times New Roman" w:hAnsi="Arial" w:cs="Arial"/>
+          <w:color w:val="222222"/>
+        </w:rPr>
+        <w:br/>
+      </w:r>
+      <w:r>
+        <w:rPr>
+          <w:rFonts w:ascii="Arial" w:eastAsia="Times New Roman" w:hAnsi="Arial" w:cs="Arial"/>
+          <w:color w:val="222222"/>
+          <w:shd w:val="clear" w:color="auto" w:fill="FFFFFF"/>
+        </w:rPr>
+        <w:t>- Section 2.2 puts a strong emphasis on the palette definition while, by experience, the most time-consuming task is on the graphical representation (via the unclear "</w:t>
+      </w:r>
+      <w:proofErr w:type="spellStart"/>
+      <w:r>
+        <w:rPr>
+          <w:rFonts w:ascii="Arial" w:eastAsia="Times New Roman" w:hAnsi="Arial" w:cs="Arial"/>
+          <w:color w:val="222222"/>
+          <w:shd w:val="clear" w:color="auto" w:fill="FFFFFF"/>
+        </w:rPr>
+        <w:t>ElementTypeConfigurations</w:t>
+      </w:r>
+      <w:proofErr w:type="spellEnd"/>
+      <w:r>
+        <w:rPr>
+          <w:rFonts w:ascii="Arial" w:eastAsia="Times New Roman" w:hAnsi="Arial" w:cs="Arial"/>
+          <w:color w:val="222222"/>
+          <w:shd w:val="clear" w:color="auto" w:fill="FFFFFF"/>
+        </w:rPr>
+        <w:t>" element). The "</w:t>
+      </w:r>
+      <w:proofErr w:type="spellStart"/>
+      <w:r>
+        <w:rPr>
+          <w:rFonts w:ascii="Arial" w:eastAsia="Times New Roman" w:hAnsi="Arial" w:cs="Arial"/>
+          <w:color w:val="222222"/>
+          <w:shd w:val="clear" w:color="auto" w:fill="FFFFFF"/>
+        </w:rPr>
+        <w:t>ElementTypeConfigurations</w:t>
+      </w:r>
+      <w:proofErr w:type="spellEnd"/>
+      <w:r>
+        <w:rPr>
+          <w:rFonts w:ascii="Arial" w:eastAsia="Times New Roman" w:hAnsi="Arial" w:cs="Arial"/>
+          <w:color w:val="222222"/>
+          <w:shd w:val="clear" w:color="auto" w:fill="FFFFFF"/>
+        </w:rPr>
+        <w:t>" model is mentioned but its role is not explained;</w:t>
+      </w:r>
+      <w:r>
+        <w:rPr>
+          <w:rFonts w:ascii="Arial" w:eastAsia="Times New Roman" w:hAnsi="Arial" w:cs="Arial"/>
+          <w:color w:val="222222"/>
+        </w:rPr>
+        <w:br/>
+      </w:r>
+      <w:r>
+        <w:rPr>
+          <w:rFonts w:ascii="Arial" w:eastAsia="Times New Roman" w:hAnsi="Arial" w:cs="Arial"/>
+          <w:color w:val="222222"/>
+        </w:rPr>
+        <w:br/>
+      </w:r>
+      <w:r>
+        <w:rPr>
+          <w:rFonts w:ascii="Arial" w:eastAsia="Times New Roman" w:hAnsi="Arial" w:cs="Arial"/>
+          <w:color w:val="222222"/>
+          <w:shd w:val="clear" w:color="auto" w:fill="FFFFFF"/>
+        </w:rPr>
+        <w:t>=== Section 3 ===</w:t>
+      </w:r>
+      <w:r>
+        <w:rPr>
+          <w:rFonts w:ascii="Arial" w:eastAsia="Times New Roman" w:hAnsi="Arial" w:cs="Arial"/>
+          <w:color w:val="222222"/>
+        </w:rPr>
+        <w:br/>
+      </w:r>
+      <w:r>
+        <w:rPr>
+          <w:rFonts w:ascii="Arial" w:eastAsia="Times New Roman" w:hAnsi="Arial" w:cs="Arial"/>
+          <w:color w:val="222222"/>
+        </w:rPr>
+        <w:br/>
+      </w:r>
+      <w:r>
+        <w:rPr>
+          <w:rFonts w:ascii="Arial" w:eastAsia="Times New Roman" w:hAnsi="Arial" w:cs="Arial"/>
+          <w:color w:val="222222"/>
+          <w:shd w:val="clear" w:color="auto" w:fill="FFFFFF"/>
+        </w:rPr>
+        <w:t>- The motivation behind the backward transformation from a UML model to an EMF one is missing. Why do we need this feature?</w:t>
+      </w:r>
+      <w:r>
+        <w:rPr>
+          <w:rFonts w:ascii="Arial" w:eastAsia="Times New Roman" w:hAnsi="Arial" w:cs="Arial"/>
+          <w:color w:val="222222"/>
+        </w:rPr>
+        <w:br/>
+      </w:r>
+      <w:r>
+        <w:rPr>
+          <w:rFonts w:ascii="Arial" w:eastAsia="Times New Roman" w:hAnsi="Arial" w:cs="Arial"/>
+          <w:color w:val="222222"/>
+          <w:shd w:val="clear" w:color="auto" w:fill="FFFFFF"/>
+        </w:rPr>
+        <w:t>- Listing 1: the @Edge annotation applied to EMF classes seem to work only when the EMF class has two attributes with a multiplicity set to 1. If this is the case, it should be stated in the paper</w:t>
+      </w:r>
+      <w:r>
+        <w:rPr>
+          <w:rFonts w:ascii="Arial" w:eastAsia="Times New Roman" w:hAnsi="Arial" w:cs="Arial"/>
+          <w:color w:val="222222"/>
+        </w:rPr>
+        <w:br/>
+      </w:r>
+      <w:r>
+        <w:rPr>
+          <w:rFonts w:ascii="Arial" w:eastAsia="Times New Roman" w:hAnsi="Arial" w:cs="Arial"/>
+          <w:color w:val="222222"/>
+          <w:shd w:val="clear" w:color="auto" w:fill="FFFFFF"/>
+        </w:rPr>
+        <w:t>- Fig. 3 is never referenced.</w:t>
+      </w:r>
+      <w:r>
+        <w:rPr>
+          <w:rFonts w:ascii="Arial" w:eastAsia="Times New Roman" w:hAnsi="Arial" w:cs="Arial"/>
+          <w:color w:val="222222"/>
+        </w:rPr>
+        <w:br/>
+      </w:r>
+      <w:r>
+        <w:rPr>
+          <w:rFonts w:ascii="Arial" w:eastAsia="Times New Roman" w:hAnsi="Arial" w:cs="Arial"/>
+          <w:color w:val="222222"/>
+        </w:rPr>
+        <w:br/>
+      </w:r>
+      <w:r>
+        <w:rPr>
+          <w:rFonts w:ascii="Arial" w:eastAsia="Times New Roman" w:hAnsi="Arial" w:cs="Arial"/>
+          <w:color w:val="222222"/>
+          <w:shd w:val="clear" w:color="auto" w:fill="FFFFFF"/>
+        </w:rPr>
+        <w:t>=== Section 4.2 ===</w:t>
+      </w:r>
+      <w:r>
+        <w:rPr>
+          <w:rFonts w:ascii="Arial" w:eastAsia="Times New Roman" w:hAnsi="Arial" w:cs="Arial"/>
+          <w:color w:val="222222"/>
+        </w:rPr>
+        <w:br/>
+      </w:r>
+      <w:r>
+        <w:rPr>
+          <w:rFonts w:ascii="Arial" w:eastAsia="Times New Roman" w:hAnsi="Arial" w:cs="Arial"/>
+          <w:color w:val="222222"/>
+        </w:rPr>
+        <w:br/>
+      </w:r>
+      <w:r>
+        <w:rPr>
+          <w:rFonts w:ascii="Arial" w:eastAsia="Times New Roman" w:hAnsi="Arial" w:cs="Arial"/>
+          <w:color w:val="222222"/>
+          <w:shd w:val="clear" w:color="auto" w:fill="FFFFFF"/>
+        </w:rPr>
+        <w:t xml:space="preserve">- The footnote 6 seems to me to be an important limitation of the tool that could be easily checked by </w:t>
+      </w:r>
+      <w:proofErr w:type="spellStart"/>
+      <w:r>
+        <w:rPr>
+          <w:rFonts w:ascii="Arial" w:eastAsia="Times New Roman" w:hAnsi="Arial" w:cs="Arial"/>
+          <w:color w:val="222222"/>
+          <w:shd w:val="clear" w:color="auto" w:fill="FFFFFF"/>
+        </w:rPr>
+        <w:t>Jorvik</w:t>
+      </w:r>
+      <w:proofErr w:type="spellEnd"/>
+      <w:r>
+        <w:rPr>
+          <w:rFonts w:ascii="Arial" w:eastAsia="Times New Roman" w:hAnsi="Arial" w:cs="Arial"/>
+          <w:color w:val="222222"/>
+          <w:shd w:val="clear" w:color="auto" w:fill="FFFFFF"/>
+        </w:rPr>
+        <w:t>.</w:t>
+      </w:r>
+      <w:r>
+        <w:rPr>
+          <w:rFonts w:ascii="Arial" w:eastAsia="Times New Roman" w:hAnsi="Arial" w:cs="Arial"/>
+          <w:color w:val="222222"/>
+        </w:rPr>
+        <w:br/>
+      </w:r>
+      <w:r>
+        <w:rPr>
+          <w:rFonts w:ascii="Arial" w:eastAsia="Times New Roman" w:hAnsi="Arial" w:cs="Arial"/>
+          <w:color w:val="222222"/>
+          <w:shd w:val="clear" w:color="auto" w:fill="FFFFFF"/>
+        </w:rPr>
+        <w:t xml:space="preserve">- "For each reference (ref or </w:t>
+      </w:r>
+      <w:proofErr w:type="spellStart"/>
+      <w:r>
+        <w:rPr>
+          <w:rFonts w:ascii="Arial" w:eastAsia="Times New Roman" w:hAnsi="Arial" w:cs="Arial"/>
+          <w:color w:val="222222"/>
+          <w:shd w:val="clear" w:color="auto" w:fill="FFFFFF"/>
+        </w:rPr>
+        <w:t>val</w:t>
+      </w:r>
+      <w:proofErr w:type="spellEnd"/>
+      <w:r>
+        <w:rPr>
+          <w:rFonts w:ascii="Arial" w:eastAsia="Times New Roman" w:hAnsi="Arial" w:cs="Arial"/>
+          <w:color w:val="222222"/>
+          <w:shd w:val="clear" w:color="auto" w:fill="FFFFFF"/>
+        </w:rPr>
+        <w:t>) in the metamodel [...]" &lt;- should not it be "</w:t>
+      </w:r>
+      <w:proofErr w:type="spellStart"/>
+      <w:r>
+        <w:rPr>
+          <w:rFonts w:ascii="Arial" w:eastAsia="Times New Roman" w:hAnsi="Arial" w:cs="Arial"/>
+          <w:color w:val="222222"/>
+          <w:shd w:val="clear" w:color="auto" w:fill="FFFFFF"/>
+        </w:rPr>
+        <w:t>attr</w:t>
+      </w:r>
+      <w:proofErr w:type="spellEnd"/>
+      <w:r>
+        <w:rPr>
+          <w:rFonts w:ascii="Arial" w:eastAsia="Times New Roman" w:hAnsi="Arial" w:cs="Arial"/>
+          <w:color w:val="222222"/>
+          <w:shd w:val="clear" w:color="auto" w:fill="FFFFFF"/>
+        </w:rPr>
+        <w:t>" instead of "</w:t>
+      </w:r>
+      <w:proofErr w:type="spellStart"/>
+      <w:r>
+        <w:rPr>
+          <w:rFonts w:ascii="Arial" w:eastAsia="Times New Roman" w:hAnsi="Arial" w:cs="Arial"/>
+          <w:color w:val="222222"/>
+          <w:shd w:val="clear" w:color="auto" w:fill="FFFFFF"/>
+        </w:rPr>
+        <w:t>val</w:t>
+      </w:r>
+      <w:proofErr w:type="spellEnd"/>
+      <w:r>
+        <w:rPr>
+          <w:rFonts w:ascii="Arial" w:eastAsia="Times New Roman" w:hAnsi="Arial" w:cs="Arial"/>
+          <w:color w:val="222222"/>
+          <w:shd w:val="clear" w:color="auto" w:fill="FFFFFF"/>
+        </w:rPr>
+        <w:t>"?</w:t>
+      </w:r>
+      <w:r>
+        <w:rPr>
+          <w:rFonts w:ascii="Arial" w:eastAsia="Times New Roman" w:hAnsi="Arial" w:cs="Arial"/>
+          <w:color w:val="222222"/>
+        </w:rPr>
+        <w:br/>
+      </w:r>
+      <w:r>
+        <w:rPr>
+          <w:rFonts w:ascii="Arial" w:eastAsia="Times New Roman" w:hAnsi="Arial" w:cs="Arial"/>
+          <w:color w:val="222222"/>
+        </w:rPr>
+        <w:br/>
+      </w:r>
+      <w:r>
+        <w:rPr>
+          <w:rFonts w:ascii="Arial" w:eastAsia="Times New Roman" w:hAnsi="Arial" w:cs="Arial"/>
+          <w:color w:val="222222"/>
+          <w:shd w:val="clear" w:color="auto" w:fill="FFFFFF"/>
+        </w:rPr>
+        <w:t>=== Section 4.3 ===</w:t>
+      </w:r>
+      <w:r>
+        <w:rPr>
+          <w:rFonts w:ascii="Arial" w:eastAsia="Times New Roman" w:hAnsi="Arial" w:cs="Arial"/>
+          <w:color w:val="222222"/>
+        </w:rPr>
+        <w:br/>
+      </w:r>
+      <w:r>
+        <w:rPr>
+          <w:rFonts w:ascii="Arial" w:eastAsia="Times New Roman" w:hAnsi="Arial" w:cs="Arial"/>
+          <w:color w:val="222222"/>
+        </w:rPr>
+        <w:br/>
+      </w:r>
+      <w:r>
+        <w:rPr>
+          <w:rFonts w:ascii="Arial" w:eastAsia="Times New Roman" w:hAnsi="Arial" w:cs="Arial"/>
+          <w:color w:val="222222"/>
+          <w:shd w:val="clear" w:color="auto" w:fill="FFFFFF"/>
+        </w:rPr>
+        <w:t>- Figure 5: how is the "</w:t>
+      </w:r>
+      <w:proofErr w:type="spellStart"/>
+      <w:r>
+        <w:rPr>
+          <w:rFonts w:ascii="Arial" w:eastAsia="Times New Roman" w:hAnsi="Arial" w:cs="Arial"/>
+          <w:color w:val="222222"/>
+          <w:shd w:val="clear" w:color="auto" w:fill="FFFFFF"/>
+        </w:rPr>
+        <w:t>isRequired</w:t>
+      </w:r>
+      <w:proofErr w:type="spellEnd"/>
+      <w:r>
+        <w:rPr>
+          <w:rFonts w:ascii="Arial" w:eastAsia="Times New Roman" w:hAnsi="Arial" w:cs="Arial"/>
+          <w:color w:val="222222"/>
+          <w:shd w:val="clear" w:color="auto" w:fill="FFFFFF"/>
+        </w:rPr>
+        <w:t>" attribute handled?</w:t>
+      </w:r>
+      <w:r>
+        <w:rPr>
+          <w:rFonts w:ascii="Arial" w:eastAsia="Times New Roman" w:hAnsi="Arial" w:cs="Arial"/>
+          <w:color w:val="222222"/>
+        </w:rPr>
+        <w:br/>
+      </w:r>
+      <w:r>
+        <w:rPr>
+          <w:rFonts w:ascii="Arial" w:eastAsia="Times New Roman" w:hAnsi="Arial" w:cs="Arial"/>
+          <w:color w:val="222222"/>
+          <w:shd w:val="clear" w:color="auto" w:fill="FFFFFF"/>
+        </w:rPr>
+        <w:t>- Subsections 4.3.1 and 4.3.2 are unnecessarily long. The OCL snippets could be included directly in the bullet list just before Section 4.3.1</w:t>
+      </w:r>
+      <w:r>
+        <w:rPr>
+          <w:rFonts w:ascii="Arial" w:eastAsia="Times New Roman" w:hAnsi="Arial" w:cs="Arial"/>
+          <w:color w:val="222222"/>
+        </w:rPr>
+        <w:br/>
+      </w:r>
+      <w:r>
+        <w:rPr>
+          <w:rFonts w:ascii="Arial" w:eastAsia="Times New Roman" w:hAnsi="Arial" w:cs="Arial"/>
+          <w:color w:val="222222"/>
+          <w:shd w:val="clear" w:color="auto" w:fill="FFFFFF"/>
+        </w:rPr>
+        <w:t>- "one of the elements a "</w:t>
+      </w:r>
+      <w:proofErr w:type="spellStart"/>
+      <w:r>
+        <w:rPr>
+          <w:rFonts w:ascii="Arial" w:eastAsia="Times New Roman" w:hAnsi="Arial" w:cs="Arial"/>
+          <w:color w:val="222222"/>
+          <w:shd w:val="clear" w:color="auto" w:fill="FFFFFF"/>
+        </w:rPr>
+        <w:t>familiarWith</w:t>
+      </w:r>
+      <w:proofErr w:type="spellEnd"/>
+      <w:r>
+        <w:rPr>
+          <w:rFonts w:ascii="Arial" w:eastAsia="Times New Roman" w:hAnsi="Arial" w:cs="Arial"/>
+          <w:color w:val="222222"/>
+          <w:shd w:val="clear" w:color="auto" w:fill="FFFFFF"/>
+        </w:rPr>
+        <w:t>" association connects to, has [...]" &lt;- comma</w:t>
+      </w:r>
+      <w:r>
+        <w:rPr>
+          <w:rFonts w:ascii="Arial" w:eastAsia="Times New Roman" w:hAnsi="Arial" w:cs="Arial"/>
+          <w:color w:val="222222"/>
+        </w:rPr>
+        <w:br/>
+      </w:r>
+      <w:r>
+        <w:rPr>
+          <w:rFonts w:ascii="Arial" w:eastAsia="Times New Roman" w:hAnsi="Arial" w:cs="Arial"/>
+          <w:color w:val="222222"/>
+          <w:shd w:val="clear" w:color="auto" w:fill="FFFFFF"/>
+        </w:rPr>
+        <w:t>- "[...] while the other has the "Tool" stereotypes applied to it" &lt;- stereotype</w:t>
+      </w:r>
+      <w:r>
+        <w:rPr>
+          <w:rFonts w:ascii="Arial" w:eastAsia="Times New Roman" w:hAnsi="Arial" w:cs="Arial"/>
+          <w:color w:val="222222"/>
+        </w:rPr>
+        <w:br/>
+      </w:r>
+      <w:r>
+        <w:rPr>
+          <w:rFonts w:ascii="Arial" w:eastAsia="Times New Roman" w:hAnsi="Arial" w:cs="Arial"/>
+          <w:color w:val="222222"/>
+          <w:shd w:val="clear" w:color="auto" w:fill="FFFFFF"/>
+        </w:rPr>
+        <w:t>- Subsection 4.3.1 has malformed sentences</w:t>
+      </w:r>
+      <w:r>
+        <w:rPr>
+          <w:rFonts w:ascii="Arial" w:eastAsia="Times New Roman" w:hAnsi="Arial" w:cs="Arial"/>
+          <w:color w:val="222222"/>
+        </w:rPr>
+        <w:br/>
+      </w:r>
+      <w:r>
+        <w:rPr>
+          <w:rFonts w:ascii="Arial" w:eastAsia="Times New Roman" w:hAnsi="Arial" w:cs="Arial"/>
+          <w:color w:val="222222"/>
+        </w:rPr>
+        <w:br/>
+      </w:r>
+      <w:r>
+        <w:rPr>
+          <w:rFonts w:ascii="Arial" w:eastAsia="Times New Roman" w:hAnsi="Arial" w:cs="Arial"/>
+          <w:color w:val="222222"/>
+          <w:shd w:val="clear" w:color="auto" w:fill="FFFFFF"/>
+        </w:rPr>
+        <w:t>=== Section 4.4 ===</w:t>
+      </w:r>
+      <w:r>
+        <w:rPr>
+          <w:rFonts w:ascii="Arial" w:eastAsia="Times New Roman" w:hAnsi="Arial" w:cs="Arial"/>
+          <w:color w:val="222222"/>
+        </w:rPr>
+        <w:br/>
+      </w:r>
+      <w:r>
+        <w:rPr>
+          <w:rFonts w:ascii="Arial" w:eastAsia="Times New Roman" w:hAnsi="Arial" w:cs="Arial"/>
+          <w:color w:val="222222"/>
+        </w:rPr>
+        <w:br/>
+      </w:r>
+      <w:r>
+        <w:rPr>
+          <w:rFonts w:ascii="Arial" w:eastAsia="Times New Roman" w:hAnsi="Arial" w:cs="Arial"/>
+          <w:color w:val="222222"/>
+          <w:shd w:val="clear" w:color="auto" w:fill="FFFFFF"/>
+        </w:rPr>
+        <w:t>- Figures and examples are needed to understand this section</w:t>
+      </w:r>
+      <w:r>
+        <w:rPr>
+          <w:rFonts w:ascii="Arial" w:eastAsia="Times New Roman" w:hAnsi="Arial" w:cs="Arial"/>
+          <w:color w:val="222222"/>
+        </w:rPr>
+        <w:br/>
+      </w:r>
+      <w:r>
+        <w:rPr>
+          <w:rFonts w:ascii="Arial" w:eastAsia="Times New Roman" w:hAnsi="Arial" w:cs="Arial"/>
+          <w:color w:val="222222"/>
+        </w:rPr>
+        <w:br/>
+      </w:r>
+      <w:r>
+        <w:rPr>
+          <w:rFonts w:ascii="Arial" w:eastAsia="Times New Roman" w:hAnsi="Arial" w:cs="Arial"/>
+          <w:color w:val="222222"/>
+          <w:shd w:val="clear" w:color="auto" w:fill="FFFFFF"/>
+        </w:rPr>
+        <w:t>=== Section 4.5 ===</w:t>
+      </w:r>
+      <w:r>
+        <w:rPr>
+          <w:rFonts w:ascii="Arial" w:eastAsia="Times New Roman" w:hAnsi="Arial" w:cs="Arial"/>
+          <w:color w:val="222222"/>
+        </w:rPr>
+        <w:br/>
+      </w:r>
+      <w:r>
+        <w:rPr>
+          <w:rFonts w:ascii="Arial" w:eastAsia="Times New Roman" w:hAnsi="Arial" w:cs="Arial"/>
+          <w:color w:val="222222"/>
+        </w:rPr>
+        <w:br/>
+      </w:r>
+      <w:r>
+        <w:rPr>
+          <w:rFonts w:ascii="Arial" w:eastAsia="Times New Roman" w:hAnsi="Arial" w:cs="Arial"/>
+          <w:color w:val="222222"/>
+          <w:shd w:val="clear" w:color="auto" w:fill="FFFFFF"/>
+        </w:rPr>
+        <w:lastRenderedPageBreak/>
+        <w:t xml:space="preserve">- "Finally, each </w:t>
+      </w:r>
+      <w:proofErr w:type="spellStart"/>
+      <w:r>
+        <w:rPr>
+          <w:rFonts w:ascii="Arial" w:eastAsia="Times New Roman" w:hAnsi="Arial" w:cs="Arial"/>
+          <w:color w:val="222222"/>
+          <w:shd w:val="clear" w:color="auto" w:fill="FFFFFF"/>
+        </w:rPr>
+        <w:t>ToolConfiguration</w:t>
+      </w:r>
+      <w:proofErr w:type="spellEnd"/>
+      <w:r>
+        <w:rPr>
+          <w:rFonts w:ascii="Arial" w:eastAsia="Times New Roman" w:hAnsi="Arial" w:cs="Arial"/>
+          <w:color w:val="222222"/>
+          <w:shd w:val="clear" w:color="auto" w:fill="FFFFFF"/>
+        </w:rPr>
+        <w:t>, [...]" &lt;- comma</w:t>
+      </w:r>
+      <w:r>
+        <w:rPr>
+          <w:rFonts w:ascii="Arial" w:eastAsia="Times New Roman" w:hAnsi="Arial" w:cs="Arial"/>
+          <w:color w:val="222222"/>
+        </w:rPr>
+        <w:br/>
+      </w:r>
+      <w:r>
+        <w:rPr>
+          <w:rFonts w:ascii="Arial" w:eastAsia="Times New Roman" w:hAnsi="Arial" w:cs="Arial"/>
+          <w:color w:val="222222"/>
+        </w:rPr>
+        <w:br/>
+      </w:r>
+      <w:r>
+        <w:rPr>
+          <w:rFonts w:ascii="Arial" w:eastAsia="Times New Roman" w:hAnsi="Arial" w:cs="Arial"/>
+          <w:color w:val="222222"/>
+          <w:shd w:val="clear" w:color="auto" w:fill="FFFFFF"/>
+        </w:rPr>
+        <w:t>=== Section 4.7 ===</w:t>
+      </w:r>
+      <w:r>
+        <w:rPr>
+          <w:rFonts w:ascii="Arial" w:eastAsia="Times New Roman" w:hAnsi="Arial" w:cs="Arial"/>
+          <w:color w:val="222222"/>
+        </w:rPr>
+        <w:br/>
+      </w:r>
+      <w:r>
+        <w:rPr>
+          <w:rFonts w:ascii="Arial" w:eastAsia="Times New Roman" w:hAnsi="Arial" w:cs="Arial"/>
+          <w:color w:val="222222"/>
+        </w:rPr>
+        <w:br/>
+      </w:r>
+      <w:r>
+        <w:rPr>
+          <w:rFonts w:ascii="Arial" w:eastAsia="Times New Roman" w:hAnsi="Arial" w:cs="Arial"/>
+          <w:color w:val="222222"/>
+          <w:shd w:val="clear" w:color="auto" w:fill="FFFFFF"/>
+        </w:rPr>
+        <w:t>- "the standard UML profile and the user-defined UML profile need to be applied in order to initialize the diagram" &lt;- which diagram?</w:t>
+      </w:r>
+      <w:r>
+        <w:rPr>
+          <w:rFonts w:ascii="Arial" w:eastAsia="Times New Roman" w:hAnsi="Arial" w:cs="Arial"/>
+          <w:color w:val="222222"/>
+        </w:rPr>
+        <w:br/>
+      </w:r>
+      <w:r>
+        <w:rPr>
+          <w:rFonts w:ascii="Arial" w:eastAsia="Times New Roman" w:hAnsi="Arial" w:cs="Arial"/>
+          <w:color w:val="222222"/>
+          <w:shd w:val="clear" w:color="auto" w:fill="FFFFFF"/>
+        </w:rPr>
+        <w:t xml:space="preserve">- How is the model initialized using </w:t>
+      </w:r>
+      <w:proofErr w:type="spellStart"/>
+      <w:r>
+        <w:rPr>
+          <w:rFonts w:ascii="Arial" w:eastAsia="Times New Roman" w:hAnsi="Arial" w:cs="Arial"/>
+          <w:color w:val="222222"/>
+          <w:shd w:val="clear" w:color="auto" w:fill="FFFFFF"/>
+        </w:rPr>
+        <w:t>Jorvik</w:t>
+      </w:r>
+      <w:proofErr w:type="spellEnd"/>
+      <w:r>
+        <w:rPr>
+          <w:rFonts w:ascii="Arial" w:eastAsia="Times New Roman" w:hAnsi="Arial" w:cs="Arial"/>
+          <w:color w:val="222222"/>
+          <w:shd w:val="clear" w:color="auto" w:fill="FFFFFF"/>
+        </w:rPr>
+        <w:t>?</w:t>
+      </w:r>
+      <w:r>
+        <w:rPr>
+          <w:rFonts w:ascii="Arial" w:eastAsia="Times New Roman" w:hAnsi="Arial" w:cs="Arial"/>
+          <w:color w:val="222222"/>
+        </w:rPr>
+        <w:br/>
+      </w:r>
+      <w:r>
+        <w:rPr>
+          <w:rFonts w:ascii="Arial" w:eastAsia="Times New Roman" w:hAnsi="Arial" w:cs="Arial"/>
+          <w:color w:val="222222"/>
+        </w:rPr>
+        <w:br/>
+      </w:r>
+      <w:r>
+        <w:rPr>
+          <w:rFonts w:ascii="Arial" w:eastAsia="Times New Roman" w:hAnsi="Arial" w:cs="Arial"/>
+          <w:color w:val="222222"/>
+          <w:shd w:val="clear" w:color="auto" w:fill="FFFFFF"/>
+        </w:rPr>
+        <w:t>=== Section 4.8 ===</w:t>
+      </w:r>
+      <w:r>
+        <w:rPr>
+          <w:rFonts w:ascii="Arial" w:eastAsia="Times New Roman" w:hAnsi="Arial" w:cs="Arial"/>
+          <w:color w:val="222222"/>
+        </w:rPr>
+        <w:br/>
+      </w:r>
+      <w:r>
+        <w:rPr>
+          <w:rFonts w:ascii="Arial" w:eastAsia="Times New Roman" w:hAnsi="Arial" w:cs="Arial"/>
+          <w:color w:val="222222"/>
+        </w:rPr>
+        <w:br/>
+      </w:r>
+      <w:r>
+        <w:rPr>
+          <w:rFonts w:ascii="Arial" w:eastAsia="Times New Roman" w:hAnsi="Arial" w:cs="Arial"/>
+          <w:color w:val="222222"/>
+          <w:shd w:val="clear" w:color="auto" w:fill="FFFFFF"/>
+        </w:rPr>
+        <w:t xml:space="preserve">- This section contains information about the architecture model which drove the way the entire </w:t>
+      </w:r>
+      <w:proofErr w:type="spellStart"/>
+      <w:r>
+        <w:rPr>
+          <w:rFonts w:ascii="Arial" w:eastAsia="Times New Roman" w:hAnsi="Arial" w:cs="Arial"/>
+          <w:color w:val="222222"/>
+          <w:shd w:val="clear" w:color="auto" w:fill="FFFFFF"/>
+        </w:rPr>
+        <w:t>Papyrs</w:t>
+      </w:r>
+      <w:proofErr w:type="spellEnd"/>
+      <w:r>
+        <w:rPr>
+          <w:rFonts w:ascii="Arial" w:eastAsia="Times New Roman" w:hAnsi="Arial" w:cs="Arial"/>
+          <w:color w:val="222222"/>
+          <w:shd w:val="clear" w:color="auto" w:fill="FFFFFF"/>
+        </w:rPr>
+        <w:t xml:space="preserve"> 3.0+ works for creating profile-based graphical editors. To me, this is clearly what should motivate the need to refactor </w:t>
+      </w:r>
+      <w:proofErr w:type="spellStart"/>
+      <w:r>
+        <w:rPr>
+          <w:rFonts w:ascii="Arial" w:eastAsia="Times New Roman" w:hAnsi="Arial" w:cs="Arial"/>
+          <w:color w:val="222222"/>
+          <w:shd w:val="clear" w:color="auto" w:fill="FFFFFF"/>
+        </w:rPr>
+        <w:t>Jorvik</w:t>
+      </w:r>
+      <w:proofErr w:type="spellEnd"/>
+      <w:r>
+        <w:rPr>
+          <w:rFonts w:ascii="Arial" w:eastAsia="Times New Roman" w:hAnsi="Arial" w:cs="Arial"/>
+          <w:color w:val="222222"/>
+          <w:shd w:val="clear" w:color="auto" w:fill="FFFFFF"/>
+        </w:rPr>
+        <w:t xml:space="preserve"> and should be discussed directly in the introduction.</w:t>
+      </w:r>
+      <w:r>
+        <w:rPr>
+          <w:rFonts w:ascii="Arial" w:eastAsia="Times New Roman" w:hAnsi="Arial" w:cs="Arial"/>
+          <w:color w:val="222222"/>
+        </w:rPr>
+        <w:br/>
+      </w:r>
+      <w:r>
+        <w:rPr>
+          <w:rFonts w:ascii="Arial" w:eastAsia="Times New Roman" w:hAnsi="Arial" w:cs="Arial"/>
+          <w:color w:val="222222"/>
+        </w:rPr>
+        <w:br/>
+      </w:r>
+      <w:r>
+        <w:rPr>
+          <w:rFonts w:ascii="Arial" w:eastAsia="Times New Roman" w:hAnsi="Arial" w:cs="Arial"/>
+          <w:color w:val="222222"/>
+          <w:shd w:val="clear" w:color="auto" w:fill="FFFFFF"/>
+        </w:rPr>
+        <w:t>=== Section 4.9 ===</w:t>
+      </w:r>
+      <w:r>
+        <w:rPr>
+          <w:rFonts w:ascii="Arial" w:eastAsia="Times New Roman" w:hAnsi="Arial" w:cs="Arial"/>
+          <w:color w:val="222222"/>
+        </w:rPr>
+        <w:br/>
+      </w:r>
+      <w:r>
+        <w:rPr>
+          <w:rFonts w:ascii="Arial" w:eastAsia="Times New Roman" w:hAnsi="Arial" w:cs="Arial"/>
+          <w:color w:val="222222"/>
+        </w:rPr>
+        <w:br/>
+      </w:r>
+      <w:r>
+        <w:rPr>
+          <w:rFonts w:ascii="Arial" w:eastAsia="Times New Roman" w:hAnsi="Arial" w:cs="Arial"/>
+          <w:color w:val="222222"/>
+          <w:shd w:val="clear" w:color="auto" w:fill="FFFFFF"/>
+        </w:rPr>
+        <w:t>- This entire section is unnecessary and should be removed.</w:t>
+      </w:r>
+      <w:r>
+        <w:rPr>
+          <w:rFonts w:ascii="Arial" w:eastAsia="Times New Roman" w:hAnsi="Arial" w:cs="Arial"/>
+          <w:color w:val="222222"/>
+        </w:rPr>
+        <w:br/>
+      </w:r>
+      <w:r>
+        <w:rPr>
+          <w:rFonts w:ascii="Arial" w:eastAsia="Times New Roman" w:hAnsi="Arial" w:cs="Arial"/>
+          <w:color w:val="222222"/>
+        </w:rPr>
+        <w:br/>
+      </w:r>
+      <w:r>
+        <w:rPr>
+          <w:rFonts w:ascii="Arial" w:eastAsia="Times New Roman" w:hAnsi="Arial" w:cs="Arial"/>
+          <w:color w:val="222222"/>
+          <w:shd w:val="clear" w:color="auto" w:fill="FFFFFF"/>
+        </w:rPr>
+        <w:t>=== Section 4.10 ===</w:t>
+      </w:r>
+      <w:r>
+        <w:rPr>
+          <w:rFonts w:ascii="Arial" w:eastAsia="Times New Roman" w:hAnsi="Arial" w:cs="Arial"/>
+          <w:color w:val="222222"/>
+        </w:rPr>
+        <w:br/>
+      </w:r>
+      <w:r>
+        <w:rPr>
+          <w:rFonts w:ascii="Arial" w:eastAsia="Times New Roman" w:hAnsi="Arial" w:cs="Arial"/>
+          <w:color w:val="222222"/>
+        </w:rPr>
+        <w:br/>
+      </w:r>
+      <w:r>
+        <w:rPr>
+          <w:rFonts w:ascii="Arial" w:eastAsia="Times New Roman" w:hAnsi="Arial" w:cs="Arial"/>
+          <w:color w:val="222222"/>
+          <w:shd w:val="clear" w:color="auto" w:fill="FFFFFF"/>
+        </w:rPr>
+        <w:t>- The feature presented in this section is not motivated.</w:t>
+      </w:r>
+      <w:r>
+        <w:rPr>
+          <w:rFonts w:ascii="Arial" w:eastAsia="Times New Roman" w:hAnsi="Arial" w:cs="Arial"/>
+          <w:color w:val="222222"/>
+        </w:rPr>
+        <w:br/>
+      </w:r>
+      <w:r>
+        <w:rPr>
+          <w:rFonts w:ascii="Arial" w:eastAsia="Times New Roman" w:hAnsi="Arial" w:cs="Arial"/>
+          <w:color w:val="222222"/>
+          <w:shd w:val="clear" w:color="auto" w:fill="FFFFFF"/>
+        </w:rPr>
+        <w:t>- The discussion about the "::=" syntax of the ETL engine is unnecessarily long</w:t>
+      </w:r>
+      <w:r>
+        <w:rPr>
+          <w:rFonts w:ascii="Arial" w:eastAsia="Times New Roman" w:hAnsi="Arial" w:cs="Arial"/>
+          <w:color w:val="222222"/>
+        </w:rPr>
+        <w:br/>
+      </w:r>
+      <w:r>
+        <w:rPr>
+          <w:rFonts w:ascii="Arial" w:eastAsia="Times New Roman" w:hAnsi="Arial" w:cs="Arial"/>
+          <w:color w:val="222222"/>
+          <w:shd w:val="clear" w:color="auto" w:fill="FFFFFF"/>
+        </w:rPr>
+        <w:t xml:space="preserve">- "denoted by </w:t>
+      </w:r>
+      <w:proofErr w:type="spellStart"/>
+      <w:r>
+        <w:rPr>
+          <w:rFonts w:ascii="Arial" w:eastAsia="Times New Roman" w:hAnsi="Arial" w:cs="Arial"/>
+          <w:color w:val="222222"/>
+          <w:shd w:val="clear" w:color="auto" w:fill="FFFFFF"/>
+        </w:rPr>
+        <w:t>ct</w:t>
+      </w:r>
+      <w:proofErr w:type="spellEnd"/>
+      <w:r>
+        <w:rPr>
+          <w:rFonts w:ascii="Arial" w:eastAsia="Times New Roman" w:hAnsi="Arial" w:cs="Arial"/>
+          <w:color w:val="222222"/>
+          <w:shd w:val="clear" w:color="auto" w:fill="FFFFFF"/>
+        </w:rPr>
+        <w:t>" &lt;- should not it be "t" instead of "</w:t>
+      </w:r>
+      <w:proofErr w:type="spellStart"/>
+      <w:r>
+        <w:rPr>
+          <w:rFonts w:ascii="Arial" w:eastAsia="Times New Roman" w:hAnsi="Arial" w:cs="Arial"/>
+          <w:color w:val="222222"/>
+          <w:shd w:val="clear" w:color="auto" w:fill="FFFFFF"/>
+        </w:rPr>
+        <w:t>ct</w:t>
+      </w:r>
+      <w:proofErr w:type="spellEnd"/>
+      <w:r>
+        <w:rPr>
+          <w:rFonts w:ascii="Arial" w:eastAsia="Times New Roman" w:hAnsi="Arial" w:cs="Arial"/>
+          <w:color w:val="222222"/>
+          <w:shd w:val="clear" w:color="auto" w:fill="FFFFFF"/>
+        </w:rPr>
+        <w:t>"?</w:t>
+      </w:r>
+      <w:r>
+        <w:rPr>
+          <w:rFonts w:ascii="Arial" w:eastAsia="Times New Roman" w:hAnsi="Arial" w:cs="Arial"/>
+          <w:color w:val="222222"/>
+        </w:rPr>
+        <w:br/>
+      </w:r>
+      <w:r>
+        <w:rPr>
+          <w:rFonts w:ascii="Arial" w:eastAsia="Times New Roman" w:hAnsi="Arial" w:cs="Arial"/>
+          <w:color w:val="222222"/>
+          <w:shd w:val="clear" w:color="auto" w:fill="FFFFFF"/>
+        </w:rPr>
+        <w:t xml:space="preserve">- "denoted by </w:t>
+      </w:r>
+      <w:proofErr w:type="spellStart"/>
+      <w:r>
+        <w:rPr>
+          <w:rFonts w:ascii="Arial" w:eastAsia="Times New Roman" w:hAnsi="Arial" w:cs="Arial"/>
+          <w:color w:val="222222"/>
+          <w:shd w:val="clear" w:color="auto" w:fill="FFFFFF"/>
+        </w:rPr>
+        <w:t>sc</w:t>
+      </w:r>
+      <w:proofErr w:type="spellEnd"/>
+      <w:r>
+        <w:rPr>
+          <w:rFonts w:ascii="Arial" w:eastAsia="Times New Roman" w:hAnsi="Arial" w:cs="Arial"/>
+          <w:color w:val="222222"/>
+          <w:shd w:val="clear" w:color="auto" w:fill="FFFFFF"/>
+        </w:rPr>
+        <w:t>" &lt;- should not it be "s" instead of "</w:t>
+      </w:r>
+      <w:proofErr w:type="spellStart"/>
+      <w:r>
+        <w:rPr>
+          <w:rFonts w:ascii="Arial" w:eastAsia="Times New Roman" w:hAnsi="Arial" w:cs="Arial"/>
+          <w:color w:val="222222"/>
+          <w:shd w:val="clear" w:color="auto" w:fill="FFFFFF"/>
+        </w:rPr>
+        <w:t>sc</w:t>
+      </w:r>
+      <w:proofErr w:type="spellEnd"/>
+      <w:r>
+        <w:rPr>
+          <w:rFonts w:ascii="Arial" w:eastAsia="Times New Roman" w:hAnsi="Arial" w:cs="Arial"/>
+          <w:color w:val="222222"/>
+          <w:shd w:val="clear" w:color="auto" w:fill="FFFFFF"/>
+        </w:rPr>
+        <w:t>"?</w:t>
+      </w:r>
+      <w:r>
+        <w:rPr>
+          <w:rFonts w:ascii="Arial" w:eastAsia="Times New Roman" w:hAnsi="Arial" w:cs="Arial"/>
+          <w:color w:val="222222"/>
+        </w:rPr>
+        <w:br/>
+      </w:r>
+      <w:r>
+        <w:rPr>
+          <w:rFonts w:ascii="Arial" w:eastAsia="Times New Roman" w:hAnsi="Arial" w:cs="Arial"/>
+          <w:color w:val="222222"/>
+        </w:rPr>
+        <w:br/>
+      </w:r>
+      <w:r>
+        <w:rPr>
+          <w:rFonts w:ascii="Arial" w:eastAsia="Times New Roman" w:hAnsi="Arial" w:cs="Arial"/>
+          <w:color w:val="222222"/>
+          <w:shd w:val="clear" w:color="auto" w:fill="FFFFFF"/>
+        </w:rPr>
+        <w:t>=== Section 4.11 ===</w:t>
+      </w:r>
+      <w:r>
+        <w:rPr>
+          <w:rFonts w:ascii="Arial" w:eastAsia="Times New Roman" w:hAnsi="Arial" w:cs="Arial"/>
+          <w:color w:val="222222"/>
+        </w:rPr>
+        <w:br/>
+      </w:r>
+      <w:r>
+        <w:rPr>
+          <w:rFonts w:ascii="Arial" w:eastAsia="Times New Roman" w:hAnsi="Arial" w:cs="Arial"/>
+          <w:color w:val="222222"/>
+        </w:rPr>
+        <w:br/>
+      </w:r>
+      <w:r>
+        <w:rPr>
+          <w:rFonts w:ascii="Arial" w:eastAsia="Times New Roman" w:hAnsi="Arial" w:cs="Arial"/>
+          <w:color w:val="222222"/>
+          <w:shd w:val="clear" w:color="auto" w:fill="FFFFFF"/>
+        </w:rPr>
+        <w:t>- Vertical space is required before the title of Section 4.11</w:t>
+      </w:r>
+      <w:r>
+        <w:rPr>
+          <w:rFonts w:ascii="Arial" w:eastAsia="Times New Roman" w:hAnsi="Arial" w:cs="Arial"/>
+          <w:color w:val="222222"/>
+        </w:rPr>
+        <w:br/>
+      </w:r>
+      <w:r>
+        <w:rPr>
+          <w:rFonts w:ascii="Arial" w:eastAsia="Times New Roman" w:hAnsi="Arial" w:cs="Arial"/>
+          <w:color w:val="222222"/>
+          <w:shd w:val="clear" w:color="auto" w:fill="FFFFFF"/>
+        </w:rPr>
+        <w:t>- Table 2: it is unclear why this table starts with id #2. I suppose that the first transformation rule is the "</w:t>
+      </w:r>
+      <w:proofErr w:type="spellStart"/>
+      <w:r>
+        <w:rPr>
+          <w:rFonts w:ascii="Arial" w:eastAsia="Times New Roman" w:hAnsi="Arial" w:cs="Arial"/>
+          <w:color w:val="222222"/>
+          <w:shd w:val="clear" w:color="auto" w:fill="FFFFFF"/>
+        </w:rPr>
+        <w:t>Ecore</w:t>
+      </w:r>
+      <w:proofErr w:type="spellEnd"/>
+      <w:r>
+        <w:rPr>
+          <w:rFonts w:ascii="Arial" w:eastAsia="Times New Roman" w:hAnsi="Arial" w:cs="Arial"/>
+          <w:color w:val="222222"/>
+          <w:shd w:val="clear" w:color="auto" w:fill="FFFFFF"/>
+        </w:rPr>
+        <w:t xml:space="preserve"> 2 UML Profile Transformation (M2M)" presented in Figure 4 on page 12, but I am not sure about it.  </w:t>
+      </w:r>
+      <w:r>
+        <w:rPr>
+          <w:rFonts w:ascii="Arial" w:eastAsia="Times New Roman" w:hAnsi="Arial" w:cs="Arial"/>
+          <w:color w:val="222222"/>
+        </w:rPr>
+        <w:br/>
+      </w:r>
+      <w:r>
+        <w:rPr>
+          <w:rFonts w:ascii="Arial" w:eastAsia="Times New Roman" w:hAnsi="Arial" w:cs="Arial"/>
+          <w:color w:val="222222"/>
+          <w:shd w:val="clear" w:color="auto" w:fill="FFFFFF"/>
+        </w:rPr>
+        <w:t>- Also, after a first reading, it was unclear to me that transformations #2--4 are M2M transformation rules (using the Epsilon Transformation Language) while transformation #5 is model-to-text (using the Epsilon Generation Language), which explains the difference between the transformation rules' extensions in Table 2. I had to look deeper into the previous pages (especially Figure 4 on page 12) to find this information.</w:t>
+      </w:r>
+      <w:r>
+        <w:rPr>
+          <w:rFonts w:ascii="Arial" w:eastAsia="Times New Roman" w:hAnsi="Arial" w:cs="Arial"/>
+          <w:color w:val="222222"/>
+        </w:rPr>
+        <w:br/>
+      </w:r>
+      <w:r>
+        <w:rPr>
+          <w:rFonts w:ascii="Arial" w:eastAsia="Times New Roman" w:hAnsi="Arial" w:cs="Arial"/>
+          <w:color w:val="222222"/>
+          <w:shd w:val="clear" w:color="auto" w:fill="FFFFFF"/>
+        </w:rPr>
+        <w:t xml:space="preserve">- I think Table 2 with the required files (with their extensions) adds unnecessary details that confuse the reader more than they help him/her to understand. The only useful information is that polishing transformations refine the model rather than overwriting the original transformation rules. Examples of polishing transformation rules would be more of interest. The only example given is illustrated in Listing 2 (transformation #5). The motivation behind, e.g., transformation #1 (probably the most interesting since it changes the way an annotated </w:t>
+      </w:r>
+      <w:proofErr w:type="spellStart"/>
+      <w:r>
+        <w:rPr>
+          <w:rFonts w:ascii="Arial" w:eastAsia="Times New Roman" w:hAnsi="Arial" w:cs="Arial"/>
+          <w:color w:val="222222"/>
+          <w:shd w:val="clear" w:color="auto" w:fill="FFFFFF"/>
+        </w:rPr>
+        <w:t>Ecore</w:t>
+      </w:r>
+      <w:proofErr w:type="spellEnd"/>
+      <w:r>
+        <w:rPr>
+          <w:rFonts w:ascii="Arial" w:eastAsia="Times New Roman" w:hAnsi="Arial" w:cs="Arial"/>
+          <w:color w:val="222222"/>
+          <w:shd w:val="clear" w:color="auto" w:fill="FFFFFF"/>
+        </w:rPr>
+        <w:t xml:space="preserve"> metamodel is transformed into a UML profile) or transformation #</w:t>
       </w:r>
       <w:proofErr w:type="gramStart"/>
       <w:r>
@@ -3771,7 +4845,7 @@
           <w:color w:val="222222"/>
           <w:shd w:val="clear" w:color="auto" w:fill="FFFFFF"/>
         </w:rPr>
-        <w:t>in order to</w:t>
+        <w:t>3  is</w:t>
       </w:r>
       <w:proofErr w:type="gramEnd"/>
       <w:r>
@@ -3780,1311 +4854,6 @@
           <w:color w:val="222222"/>
           <w:shd w:val="clear" w:color="auto" w:fill="FFFFFF"/>
         </w:rPr>
-        <w:t xml:space="preserve"> get the same result in both approaches. I am </w:t>
-      </w:r>
-      <w:proofErr w:type="gramStart"/>
-      <w:r>
-        <w:rPr>
-          <w:rFonts w:ascii="Arial" w:eastAsia="Times New Roman" w:hAnsi="Arial" w:cs="Arial"/>
-          <w:color w:val="222222"/>
-          <w:shd w:val="clear" w:color="auto" w:fill="FFFFFF"/>
-        </w:rPr>
-        <w:t>pretty sure</w:t>
-      </w:r>
-      <w:proofErr w:type="gramEnd"/>
-      <w:r>
-        <w:rPr>
-          <w:rFonts w:ascii="Arial" w:eastAsia="Times New Roman" w:hAnsi="Arial" w:cs="Arial"/>
-          <w:color w:val="222222"/>
-          <w:shd w:val="clear" w:color="auto" w:fill="FFFFFF"/>
-        </w:rPr>
-        <w:t xml:space="preserve"> considering them would balance the evaluation in </w:t>
-      </w:r>
-      <w:proofErr w:type="spellStart"/>
-      <w:r>
-        <w:rPr>
-          <w:rFonts w:ascii="Arial" w:eastAsia="Times New Roman" w:hAnsi="Arial" w:cs="Arial"/>
-          <w:color w:val="222222"/>
-          <w:shd w:val="clear" w:color="auto" w:fill="FFFFFF"/>
-        </w:rPr>
-        <w:t>favor</w:t>
-      </w:r>
-      <w:proofErr w:type="spellEnd"/>
-      <w:r>
-        <w:rPr>
-          <w:rFonts w:ascii="Arial" w:eastAsia="Times New Roman" w:hAnsi="Arial" w:cs="Arial"/>
-          <w:color w:val="222222"/>
-          <w:shd w:val="clear" w:color="auto" w:fill="FFFFFF"/>
-        </w:rPr>
-        <w:t xml:space="preserve"> of Papyrus.</w:t>
-      </w:r>
-      <w:r>
-        <w:rPr>
-          <w:rFonts w:ascii="Arial" w:eastAsia="Times New Roman" w:hAnsi="Arial" w:cs="Arial"/>
-          <w:color w:val="222222"/>
-        </w:rPr>
-        <w:br/>
-      </w:r>
-      <w:r>
-        <w:rPr>
-          <w:rFonts w:ascii="Arial" w:eastAsia="Times New Roman" w:hAnsi="Arial" w:cs="Arial"/>
-          <w:color w:val="222222"/>
-        </w:rPr>
-        <w:br/>
-      </w:r>
-      <w:r>
-        <w:rPr>
-          <w:rFonts w:ascii="Arial" w:eastAsia="Times New Roman" w:hAnsi="Arial" w:cs="Arial"/>
-          <w:color w:val="222222"/>
-          <w:shd w:val="clear" w:color="auto" w:fill="FFFFFF"/>
-        </w:rPr>
-        <w:t>- The experiment section introduces the concept of "Default" and "Essential" knowledge. It is said that the Default knowledge is ground knowledge while Essential knowledge is "key" knowledge which is not easily accessible online. The difference is rather confusing and only burdens the reading of the evaluation. Besides, there is no example of Default and Essential knowledge for the different tasks provided in Table 5. The authors should either remove this distinction from the paper or clearly explain for each task of Table 5 the two distinct pieces of information they provided to the users. </w:t>
-      </w:r>
-      <w:r>
-        <w:rPr>
-          <w:rFonts w:ascii="Arial" w:eastAsia="Times New Roman" w:hAnsi="Arial" w:cs="Arial"/>
-          <w:color w:val="222222"/>
-        </w:rPr>
-        <w:br/>
-      </w:r>
-      <w:r>
-        <w:rPr>
-          <w:rFonts w:ascii="Arial" w:eastAsia="Times New Roman" w:hAnsi="Arial" w:cs="Arial"/>
-          <w:color w:val="222222"/>
-        </w:rPr>
-        <w:br/>
-      </w:r>
-      <w:r>
-        <w:rPr>
-          <w:rFonts w:ascii="Arial" w:eastAsia="Times New Roman" w:hAnsi="Arial" w:cs="Arial"/>
-          <w:color w:val="222222"/>
-          <w:shd w:val="clear" w:color="auto" w:fill="FFFFFF"/>
-        </w:rPr>
-        <w:t xml:space="preserve">- Section 6 (Evaluation) provides an unfair comparison between the different pieces of work in the literature [2,13,14,27,28] and </w:t>
-      </w:r>
-      <w:proofErr w:type="spellStart"/>
-      <w:r>
-        <w:rPr>
-          <w:rFonts w:ascii="Arial" w:eastAsia="Times New Roman" w:hAnsi="Arial" w:cs="Arial"/>
-          <w:color w:val="222222"/>
-          <w:shd w:val="clear" w:color="auto" w:fill="FFFFFF"/>
-        </w:rPr>
-        <w:t>Jorvik</w:t>
-      </w:r>
-      <w:proofErr w:type="spellEnd"/>
-      <w:r>
-        <w:rPr>
-          <w:rFonts w:ascii="Arial" w:eastAsia="Times New Roman" w:hAnsi="Arial" w:cs="Arial"/>
-          <w:color w:val="222222"/>
-          <w:shd w:val="clear" w:color="auto" w:fill="FFFFFF"/>
-        </w:rPr>
-        <w:t xml:space="preserve">. The criticisms about the different work are also true about </w:t>
-      </w:r>
-      <w:proofErr w:type="spellStart"/>
-      <w:r>
-        <w:rPr>
-          <w:rFonts w:ascii="Arial" w:eastAsia="Times New Roman" w:hAnsi="Arial" w:cs="Arial"/>
-          <w:color w:val="222222"/>
-          <w:shd w:val="clear" w:color="auto" w:fill="FFFFFF"/>
-        </w:rPr>
-        <w:t>Jorvik</w:t>
-      </w:r>
-      <w:proofErr w:type="spellEnd"/>
-      <w:r>
-        <w:rPr>
-          <w:rFonts w:ascii="Arial" w:eastAsia="Times New Roman" w:hAnsi="Arial" w:cs="Arial"/>
-          <w:color w:val="222222"/>
-          <w:shd w:val="clear" w:color="auto" w:fill="FFFFFF"/>
-        </w:rPr>
-        <w:t>. Especially: (</w:t>
-      </w:r>
-      <w:proofErr w:type="spellStart"/>
-      <w:r>
-        <w:rPr>
-          <w:rFonts w:ascii="Arial" w:eastAsia="Times New Roman" w:hAnsi="Arial" w:cs="Arial"/>
-          <w:color w:val="222222"/>
-          <w:shd w:val="clear" w:color="auto" w:fill="FFFFFF"/>
-        </w:rPr>
-        <w:t>i</w:t>
-      </w:r>
-      <w:proofErr w:type="spellEnd"/>
-      <w:r>
-        <w:rPr>
-          <w:rFonts w:ascii="Arial" w:eastAsia="Times New Roman" w:hAnsi="Arial" w:cs="Arial"/>
-          <w:color w:val="222222"/>
-          <w:shd w:val="clear" w:color="auto" w:fill="FFFFFF"/>
-        </w:rPr>
-        <w:t xml:space="preserve">) </w:t>
-      </w:r>
-      <w:proofErr w:type="spellStart"/>
-      <w:r>
-        <w:rPr>
-          <w:rFonts w:ascii="Arial" w:eastAsia="Times New Roman" w:hAnsi="Arial" w:cs="Arial"/>
-          <w:color w:val="222222"/>
-          <w:shd w:val="clear" w:color="auto" w:fill="FFFFFF"/>
-        </w:rPr>
-        <w:t>Jorvik</w:t>
-      </w:r>
-      <w:proofErr w:type="spellEnd"/>
-      <w:r>
-        <w:rPr>
-          <w:rFonts w:ascii="Arial" w:eastAsia="Times New Roman" w:hAnsi="Arial" w:cs="Arial"/>
-          <w:color w:val="222222"/>
-          <w:shd w:val="clear" w:color="auto" w:fill="FFFFFF"/>
-        </w:rPr>
-        <w:t xml:space="preserve"> also involves non-trivial human-driven tasks for creating the polished transformation rules (for which no evaluation has been made to show the complexity of creating these rules) that are required for building "real" graphical editors, and (ii) </w:t>
-      </w:r>
-      <w:proofErr w:type="spellStart"/>
-      <w:r>
-        <w:rPr>
-          <w:rFonts w:ascii="Arial" w:eastAsia="Times New Roman" w:hAnsi="Arial" w:cs="Arial"/>
-          <w:color w:val="222222"/>
-          <w:shd w:val="clear" w:color="auto" w:fill="FFFFFF"/>
-        </w:rPr>
-        <w:t>Jorvik</w:t>
-      </w:r>
-      <w:proofErr w:type="spellEnd"/>
-      <w:r>
-        <w:rPr>
-          <w:rFonts w:ascii="Arial" w:eastAsia="Times New Roman" w:hAnsi="Arial" w:cs="Arial"/>
-          <w:color w:val="222222"/>
-          <w:shd w:val="clear" w:color="auto" w:fill="FFFFFF"/>
-        </w:rPr>
-        <w:t xml:space="preserve"> has limited capabilities (no user-defined OCL constraints, no composite shapes, etc.). Second, the entire section 6.1 (UML Profiles) is not related work but rather describes the context of the paper. It should be merged with Section 2.1. Third, a related work on tools (e.g., Sirius) for building graphical editor based on DSL definitions is completely missing.</w:t>
-      </w:r>
-      <w:r>
-        <w:rPr>
-          <w:rFonts w:ascii="Arial" w:eastAsia="Times New Roman" w:hAnsi="Arial" w:cs="Arial"/>
-          <w:color w:val="222222"/>
-        </w:rPr>
-        <w:br/>
-      </w:r>
-      <w:r>
-        <w:rPr>
-          <w:rFonts w:ascii="Arial" w:eastAsia="Times New Roman" w:hAnsi="Arial" w:cs="Arial"/>
-          <w:color w:val="222222"/>
-        </w:rPr>
-        <w:br/>
-      </w:r>
-      <w:r>
-        <w:rPr>
-          <w:rFonts w:ascii="Arial" w:eastAsia="Times New Roman" w:hAnsi="Arial" w:cs="Arial"/>
-          <w:color w:val="222222"/>
-          <w:shd w:val="clear" w:color="auto" w:fill="FFFFFF"/>
-        </w:rPr>
-        <w:t>- The section describing the implementation is unnecessarily long and complex. Around 10 pages are dedicated to the details of the implementation. In comparison, Section 3 (which is supposed to be the core of the paper) is only 5-pages long. Details about artifacts that must be generated for Eclipse and Papyrus to work (manifest files, plugin.xml, the locations of the SVG files, and so on) are superfluous and burden the reading of the paper. This section must be considerably reduced.</w:t>
-      </w:r>
-      <w:r>
-        <w:rPr>
-          <w:rFonts w:ascii="Arial" w:eastAsia="Times New Roman" w:hAnsi="Arial" w:cs="Arial"/>
-          <w:color w:val="222222"/>
-        </w:rPr>
-        <w:br/>
-      </w:r>
-      <w:r>
-        <w:rPr>
-          <w:rFonts w:ascii="Arial" w:eastAsia="Times New Roman" w:hAnsi="Arial" w:cs="Arial"/>
-          <w:color w:val="222222"/>
-        </w:rPr>
-        <w:br/>
-      </w:r>
-      <w:r>
-        <w:rPr>
-          <w:rFonts w:ascii="Arial" w:eastAsia="Times New Roman" w:hAnsi="Arial" w:cs="Arial"/>
-          <w:color w:val="222222"/>
-          <w:shd w:val="clear" w:color="auto" w:fill="FFFFFF"/>
-        </w:rPr>
-        <w:t>As a conclusion, I think the paper needs major changes to be accepted.</w:t>
-      </w:r>
-      <w:r>
-        <w:rPr>
-          <w:rFonts w:ascii="Arial" w:eastAsia="Times New Roman" w:hAnsi="Arial" w:cs="Arial"/>
-          <w:color w:val="222222"/>
-        </w:rPr>
-        <w:br/>
-      </w:r>
-      <w:r>
-        <w:rPr>
-          <w:rFonts w:ascii="Arial" w:eastAsia="Times New Roman" w:hAnsi="Arial" w:cs="Arial"/>
-          <w:color w:val="222222"/>
-        </w:rPr>
-        <w:br/>
-      </w:r>
-      <w:r>
-        <w:rPr>
-          <w:rFonts w:ascii="Arial" w:eastAsia="Times New Roman" w:hAnsi="Arial" w:cs="Arial"/>
-          <w:color w:val="222222"/>
-          <w:shd w:val="clear" w:color="auto" w:fill="FFFFFF"/>
-        </w:rPr>
-        <w:t>Smaller issues below:</w:t>
-      </w:r>
-      <w:r>
-        <w:rPr>
-          <w:rFonts w:ascii="Arial" w:eastAsia="Times New Roman" w:hAnsi="Arial" w:cs="Arial"/>
-          <w:color w:val="222222"/>
-        </w:rPr>
-        <w:br/>
-      </w:r>
-      <w:r>
-        <w:rPr>
-          <w:rFonts w:ascii="Arial" w:eastAsia="Times New Roman" w:hAnsi="Arial" w:cs="Arial"/>
-          <w:color w:val="222222"/>
-        </w:rPr>
-        <w:br/>
-      </w:r>
-      <w:r>
-        <w:rPr>
-          <w:rFonts w:ascii="Arial" w:eastAsia="Times New Roman" w:hAnsi="Arial" w:cs="Arial"/>
-          <w:color w:val="222222"/>
-          <w:shd w:val="clear" w:color="auto" w:fill="FFFFFF"/>
-        </w:rPr>
-        <w:t>=== Section 2.2 ===</w:t>
-      </w:r>
-      <w:r>
-        <w:rPr>
-          <w:rFonts w:ascii="Arial" w:eastAsia="Times New Roman" w:hAnsi="Arial" w:cs="Arial"/>
-          <w:color w:val="222222"/>
-        </w:rPr>
-        <w:br/>
-      </w:r>
-      <w:r>
-        <w:rPr>
-          <w:rFonts w:ascii="Arial" w:eastAsia="Times New Roman" w:hAnsi="Arial" w:cs="Arial"/>
-          <w:color w:val="222222"/>
-        </w:rPr>
-        <w:br/>
-      </w:r>
-      <w:r>
-        <w:rPr>
-          <w:rFonts w:ascii="Arial" w:eastAsia="Times New Roman" w:hAnsi="Arial" w:cs="Arial"/>
-          <w:color w:val="222222"/>
-          <w:shd w:val="clear" w:color="auto" w:fill="FFFFFF"/>
-        </w:rPr>
-        <w:t>- The meaning of "distributable" is missing</w:t>
-      </w:r>
-      <w:r>
-        <w:rPr>
-          <w:rFonts w:ascii="Arial" w:eastAsia="Times New Roman" w:hAnsi="Arial" w:cs="Arial"/>
-          <w:color w:val="222222"/>
-        </w:rPr>
-        <w:br/>
-      </w:r>
-      <w:r>
-        <w:rPr>
-          <w:rFonts w:ascii="Arial" w:eastAsia="Times New Roman" w:hAnsi="Arial" w:cs="Arial"/>
-          <w:color w:val="222222"/>
-          <w:shd w:val="clear" w:color="auto" w:fill="FFFFFF"/>
-        </w:rPr>
-        <w:t>- Section 2.2 puts a strong emphasis on the palette definition while, by experience, the most time-consuming task is on the graphical representation (via the unclear "</w:t>
-      </w:r>
-      <w:proofErr w:type="spellStart"/>
-      <w:r>
-        <w:rPr>
-          <w:rFonts w:ascii="Arial" w:eastAsia="Times New Roman" w:hAnsi="Arial" w:cs="Arial"/>
-          <w:color w:val="222222"/>
-          <w:shd w:val="clear" w:color="auto" w:fill="FFFFFF"/>
-        </w:rPr>
-        <w:t>ElementTypeConfigurations</w:t>
-      </w:r>
-      <w:proofErr w:type="spellEnd"/>
-      <w:r>
-        <w:rPr>
-          <w:rFonts w:ascii="Arial" w:eastAsia="Times New Roman" w:hAnsi="Arial" w:cs="Arial"/>
-          <w:color w:val="222222"/>
-          <w:shd w:val="clear" w:color="auto" w:fill="FFFFFF"/>
-        </w:rPr>
-        <w:t>" element). The "</w:t>
-      </w:r>
-      <w:proofErr w:type="spellStart"/>
-      <w:r>
-        <w:rPr>
-          <w:rFonts w:ascii="Arial" w:eastAsia="Times New Roman" w:hAnsi="Arial" w:cs="Arial"/>
-          <w:color w:val="222222"/>
-          <w:shd w:val="clear" w:color="auto" w:fill="FFFFFF"/>
-        </w:rPr>
-        <w:t>ElementTypeConfigurations</w:t>
-      </w:r>
-      <w:proofErr w:type="spellEnd"/>
-      <w:r>
-        <w:rPr>
-          <w:rFonts w:ascii="Arial" w:eastAsia="Times New Roman" w:hAnsi="Arial" w:cs="Arial"/>
-          <w:color w:val="222222"/>
-          <w:shd w:val="clear" w:color="auto" w:fill="FFFFFF"/>
-        </w:rPr>
-        <w:t>" model is mentioned but its role is not explained;</w:t>
-      </w:r>
-      <w:r>
-        <w:rPr>
-          <w:rFonts w:ascii="Arial" w:eastAsia="Times New Roman" w:hAnsi="Arial" w:cs="Arial"/>
-          <w:color w:val="222222"/>
-        </w:rPr>
-        <w:br/>
-      </w:r>
-      <w:r>
-        <w:rPr>
-          <w:rFonts w:ascii="Arial" w:eastAsia="Times New Roman" w:hAnsi="Arial" w:cs="Arial"/>
-          <w:color w:val="222222"/>
-        </w:rPr>
-        <w:br/>
-      </w:r>
-      <w:r>
-        <w:rPr>
-          <w:rFonts w:ascii="Arial" w:eastAsia="Times New Roman" w:hAnsi="Arial" w:cs="Arial"/>
-          <w:color w:val="222222"/>
-          <w:shd w:val="clear" w:color="auto" w:fill="FFFFFF"/>
-        </w:rPr>
-        <w:t>=== Section 3 ===</w:t>
-      </w:r>
-      <w:r>
-        <w:rPr>
-          <w:rFonts w:ascii="Arial" w:eastAsia="Times New Roman" w:hAnsi="Arial" w:cs="Arial"/>
-          <w:color w:val="222222"/>
-        </w:rPr>
-        <w:br/>
-      </w:r>
-      <w:r>
-        <w:rPr>
-          <w:rFonts w:ascii="Arial" w:eastAsia="Times New Roman" w:hAnsi="Arial" w:cs="Arial"/>
-          <w:color w:val="222222"/>
-        </w:rPr>
-        <w:br/>
-      </w:r>
-      <w:r>
-        <w:rPr>
-          <w:rFonts w:ascii="Arial" w:eastAsia="Times New Roman" w:hAnsi="Arial" w:cs="Arial"/>
-          <w:color w:val="222222"/>
-          <w:shd w:val="clear" w:color="auto" w:fill="FFFFFF"/>
-        </w:rPr>
-        <w:t>- The motivation behind the backward transformation from a UML model to an EMF one is missing. Why do we need this feature?</w:t>
-      </w:r>
-      <w:r>
-        <w:rPr>
-          <w:rFonts w:ascii="Arial" w:eastAsia="Times New Roman" w:hAnsi="Arial" w:cs="Arial"/>
-          <w:color w:val="222222"/>
-        </w:rPr>
-        <w:br/>
-      </w:r>
-      <w:r>
-        <w:rPr>
-          <w:rFonts w:ascii="Arial" w:eastAsia="Times New Roman" w:hAnsi="Arial" w:cs="Arial"/>
-          <w:color w:val="222222"/>
-          <w:shd w:val="clear" w:color="auto" w:fill="FFFFFF"/>
-        </w:rPr>
-        <w:t>- Listing 1: the @Edge annotation applied to EMF classes seem to work only when the EMF class has two attributes with a multiplicity set to 1. If this is the case, it should be stated in the paper</w:t>
-      </w:r>
-      <w:r>
-        <w:rPr>
-          <w:rFonts w:ascii="Arial" w:eastAsia="Times New Roman" w:hAnsi="Arial" w:cs="Arial"/>
-          <w:color w:val="222222"/>
-        </w:rPr>
-        <w:br/>
-      </w:r>
-      <w:r>
-        <w:rPr>
-          <w:rFonts w:ascii="Arial" w:eastAsia="Times New Roman" w:hAnsi="Arial" w:cs="Arial"/>
-          <w:color w:val="222222"/>
-          <w:shd w:val="clear" w:color="auto" w:fill="FFFFFF"/>
-        </w:rPr>
-        <w:t>- Fig. 3 is never referenced.</w:t>
-      </w:r>
-      <w:r>
-        <w:rPr>
-          <w:rFonts w:ascii="Arial" w:eastAsia="Times New Roman" w:hAnsi="Arial" w:cs="Arial"/>
-          <w:color w:val="222222"/>
-        </w:rPr>
-        <w:br/>
-      </w:r>
-      <w:r>
-        <w:rPr>
-          <w:rFonts w:ascii="Arial" w:eastAsia="Times New Roman" w:hAnsi="Arial" w:cs="Arial"/>
-          <w:color w:val="222222"/>
-        </w:rPr>
-        <w:br/>
-      </w:r>
-      <w:r>
-        <w:rPr>
-          <w:rFonts w:ascii="Arial" w:eastAsia="Times New Roman" w:hAnsi="Arial" w:cs="Arial"/>
-          <w:color w:val="222222"/>
-          <w:shd w:val="clear" w:color="auto" w:fill="FFFFFF"/>
-        </w:rPr>
-        <w:t>=== Section 4.2 ===</w:t>
-      </w:r>
-      <w:r>
-        <w:rPr>
-          <w:rFonts w:ascii="Arial" w:eastAsia="Times New Roman" w:hAnsi="Arial" w:cs="Arial"/>
-          <w:color w:val="222222"/>
-        </w:rPr>
-        <w:br/>
-      </w:r>
-      <w:r>
-        <w:rPr>
-          <w:rFonts w:ascii="Arial" w:eastAsia="Times New Roman" w:hAnsi="Arial" w:cs="Arial"/>
-          <w:color w:val="222222"/>
-        </w:rPr>
-        <w:br/>
-      </w:r>
-      <w:r>
-        <w:rPr>
-          <w:rFonts w:ascii="Arial" w:eastAsia="Times New Roman" w:hAnsi="Arial" w:cs="Arial"/>
-          <w:color w:val="222222"/>
-          <w:shd w:val="clear" w:color="auto" w:fill="FFFFFF"/>
-        </w:rPr>
-        <w:t xml:space="preserve">- The footnote 6 seems to me to be an important limitation of the tool that could be easily checked by </w:t>
-      </w:r>
-      <w:proofErr w:type="spellStart"/>
-      <w:r>
-        <w:rPr>
-          <w:rFonts w:ascii="Arial" w:eastAsia="Times New Roman" w:hAnsi="Arial" w:cs="Arial"/>
-          <w:color w:val="222222"/>
-          <w:shd w:val="clear" w:color="auto" w:fill="FFFFFF"/>
-        </w:rPr>
-        <w:t>Jorvik</w:t>
-      </w:r>
-      <w:proofErr w:type="spellEnd"/>
-      <w:r>
-        <w:rPr>
-          <w:rFonts w:ascii="Arial" w:eastAsia="Times New Roman" w:hAnsi="Arial" w:cs="Arial"/>
-          <w:color w:val="222222"/>
-          <w:shd w:val="clear" w:color="auto" w:fill="FFFFFF"/>
-        </w:rPr>
-        <w:t>.</w:t>
-      </w:r>
-      <w:r>
-        <w:rPr>
-          <w:rFonts w:ascii="Arial" w:eastAsia="Times New Roman" w:hAnsi="Arial" w:cs="Arial"/>
-          <w:color w:val="222222"/>
-        </w:rPr>
-        <w:br/>
-      </w:r>
-      <w:r>
-        <w:rPr>
-          <w:rFonts w:ascii="Arial" w:eastAsia="Times New Roman" w:hAnsi="Arial" w:cs="Arial"/>
-          <w:color w:val="222222"/>
-          <w:shd w:val="clear" w:color="auto" w:fill="FFFFFF"/>
-        </w:rPr>
-        <w:t xml:space="preserve">- "For each reference (ref or </w:t>
-      </w:r>
-      <w:proofErr w:type="spellStart"/>
-      <w:r>
-        <w:rPr>
-          <w:rFonts w:ascii="Arial" w:eastAsia="Times New Roman" w:hAnsi="Arial" w:cs="Arial"/>
-          <w:color w:val="222222"/>
-          <w:shd w:val="clear" w:color="auto" w:fill="FFFFFF"/>
-        </w:rPr>
-        <w:t>val</w:t>
-      </w:r>
-      <w:proofErr w:type="spellEnd"/>
-      <w:r>
-        <w:rPr>
-          <w:rFonts w:ascii="Arial" w:eastAsia="Times New Roman" w:hAnsi="Arial" w:cs="Arial"/>
-          <w:color w:val="222222"/>
-          <w:shd w:val="clear" w:color="auto" w:fill="FFFFFF"/>
-        </w:rPr>
-        <w:t>) in the metamodel [...]" &lt;- should not it be "</w:t>
-      </w:r>
-      <w:proofErr w:type="spellStart"/>
-      <w:r>
-        <w:rPr>
-          <w:rFonts w:ascii="Arial" w:eastAsia="Times New Roman" w:hAnsi="Arial" w:cs="Arial"/>
-          <w:color w:val="222222"/>
-          <w:shd w:val="clear" w:color="auto" w:fill="FFFFFF"/>
-        </w:rPr>
-        <w:t>attr</w:t>
-      </w:r>
-      <w:proofErr w:type="spellEnd"/>
-      <w:r>
-        <w:rPr>
-          <w:rFonts w:ascii="Arial" w:eastAsia="Times New Roman" w:hAnsi="Arial" w:cs="Arial"/>
-          <w:color w:val="222222"/>
-          <w:shd w:val="clear" w:color="auto" w:fill="FFFFFF"/>
-        </w:rPr>
-        <w:t>" instead of "</w:t>
-      </w:r>
-      <w:proofErr w:type="spellStart"/>
-      <w:r>
-        <w:rPr>
-          <w:rFonts w:ascii="Arial" w:eastAsia="Times New Roman" w:hAnsi="Arial" w:cs="Arial"/>
-          <w:color w:val="222222"/>
-          <w:shd w:val="clear" w:color="auto" w:fill="FFFFFF"/>
-        </w:rPr>
-        <w:t>val</w:t>
-      </w:r>
-      <w:proofErr w:type="spellEnd"/>
-      <w:r>
-        <w:rPr>
-          <w:rFonts w:ascii="Arial" w:eastAsia="Times New Roman" w:hAnsi="Arial" w:cs="Arial"/>
-          <w:color w:val="222222"/>
-          <w:shd w:val="clear" w:color="auto" w:fill="FFFFFF"/>
-        </w:rPr>
-        <w:t>"?</w:t>
-      </w:r>
-      <w:r>
-        <w:rPr>
-          <w:rFonts w:ascii="Arial" w:eastAsia="Times New Roman" w:hAnsi="Arial" w:cs="Arial"/>
-          <w:color w:val="222222"/>
-        </w:rPr>
-        <w:br/>
-      </w:r>
-      <w:r>
-        <w:rPr>
-          <w:rFonts w:ascii="Arial" w:eastAsia="Times New Roman" w:hAnsi="Arial" w:cs="Arial"/>
-          <w:color w:val="222222"/>
-        </w:rPr>
-        <w:br/>
-      </w:r>
-      <w:r>
-        <w:rPr>
-          <w:rFonts w:ascii="Arial" w:eastAsia="Times New Roman" w:hAnsi="Arial" w:cs="Arial"/>
-          <w:color w:val="222222"/>
-          <w:shd w:val="clear" w:color="auto" w:fill="FFFFFF"/>
-        </w:rPr>
-        <w:t>=== Section 4.3 ===</w:t>
-      </w:r>
-      <w:r>
-        <w:rPr>
-          <w:rFonts w:ascii="Arial" w:eastAsia="Times New Roman" w:hAnsi="Arial" w:cs="Arial"/>
-          <w:color w:val="222222"/>
-        </w:rPr>
-        <w:br/>
-      </w:r>
-      <w:r>
-        <w:rPr>
-          <w:rFonts w:ascii="Arial" w:eastAsia="Times New Roman" w:hAnsi="Arial" w:cs="Arial"/>
-          <w:color w:val="222222"/>
-        </w:rPr>
-        <w:br/>
-      </w:r>
-      <w:r>
-        <w:rPr>
-          <w:rFonts w:ascii="Arial" w:eastAsia="Times New Roman" w:hAnsi="Arial" w:cs="Arial"/>
-          <w:color w:val="222222"/>
-          <w:shd w:val="clear" w:color="auto" w:fill="FFFFFF"/>
-        </w:rPr>
-        <w:t>- Figure 5: how is the "</w:t>
-      </w:r>
-      <w:proofErr w:type="spellStart"/>
-      <w:r>
-        <w:rPr>
-          <w:rFonts w:ascii="Arial" w:eastAsia="Times New Roman" w:hAnsi="Arial" w:cs="Arial"/>
-          <w:color w:val="222222"/>
-          <w:shd w:val="clear" w:color="auto" w:fill="FFFFFF"/>
-        </w:rPr>
-        <w:t>isRequired</w:t>
-      </w:r>
-      <w:proofErr w:type="spellEnd"/>
-      <w:r>
-        <w:rPr>
-          <w:rFonts w:ascii="Arial" w:eastAsia="Times New Roman" w:hAnsi="Arial" w:cs="Arial"/>
-          <w:color w:val="222222"/>
-          <w:shd w:val="clear" w:color="auto" w:fill="FFFFFF"/>
-        </w:rPr>
-        <w:t>" attribute handled?</w:t>
-      </w:r>
-      <w:r>
-        <w:rPr>
-          <w:rFonts w:ascii="Arial" w:eastAsia="Times New Roman" w:hAnsi="Arial" w:cs="Arial"/>
-          <w:color w:val="222222"/>
-        </w:rPr>
-        <w:br/>
-      </w:r>
-      <w:r>
-        <w:rPr>
-          <w:rFonts w:ascii="Arial" w:eastAsia="Times New Roman" w:hAnsi="Arial" w:cs="Arial"/>
-          <w:color w:val="222222"/>
-          <w:shd w:val="clear" w:color="auto" w:fill="FFFFFF"/>
-        </w:rPr>
-        <w:t>- Subsections 4.3.1 and 4.3.2 are unnecessarily long. The OCL snippets could be included directly in the bullet list just before Section 4.3.1</w:t>
-      </w:r>
-      <w:r>
-        <w:rPr>
-          <w:rFonts w:ascii="Arial" w:eastAsia="Times New Roman" w:hAnsi="Arial" w:cs="Arial"/>
-          <w:color w:val="222222"/>
-        </w:rPr>
-        <w:br/>
-      </w:r>
-      <w:r>
-        <w:rPr>
-          <w:rFonts w:ascii="Arial" w:eastAsia="Times New Roman" w:hAnsi="Arial" w:cs="Arial"/>
-          <w:color w:val="222222"/>
-          <w:shd w:val="clear" w:color="auto" w:fill="FFFFFF"/>
-        </w:rPr>
-        <w:t>- "one of the elements a "</w:t>
-      </w:r>
-      <w:proofErr w:type="spellStart"/>
-      <w:r>
-        <w:rPr>
-          <w:rFonts w:ascii="Arial" w:eastAsia="Times New Roman" w:hAnsi="Arial" w:cs="Arial"/>
-          <w:color w:val="222222"/>
-          <w:shd w:val="clear" w:color="auto" w:fill="FFFFFF"/>
-        </w:rPr>
-        <w:t>familiarWith</w:t>
-      </w:r>
-      <w:proofErr w:type="spellEnd"/>
-      <w:r>
-        <w:rPr>
-          <w:rFonts w:ascii="Arial" w:eastAsia="Times New Roman" w:hAnsi="Arial" w:cs="Arial"/>
-          <w:color w:val="222222"/>
-          <w:shd w:val="clear" w:color="auto" w:fill="FFFFFF"/>
-        </w:rPr>
-        <w:t>" association connects to, has [...]" &lt;- comma</w:t>
-      </w:r>
-      <w:r>
-        <w:rPr>
-          <w:rFonts w:ascii="Arial" w:eastAsia="Times New Roman" w:hAnsi="Arial" w:cs="Arial"/>
-          <w:color w:val="222222"/>
-        </w:rPr>
-        <w:br/>
-      </w:r>
-      <w:r>
-        <w:rPr>
-          <w:rFonts w:ascii="Arial" w:eastAsia="Times New Roman" w:hAnsi="Arial" w:cs="Arial"/>
-          <w:color w:val="222222"/>
-          <w:shd w:val="clear" w:color="auto" w:fill="FFFFFF"/>
-        </w:rPr>
-        <w:t>- "[...] while the other has the "Tool" stereotypes applied to it" &lt;- stereotype</w:t>
-      </w:r>
-      <w:r>
-        <w:rPr>
-          <w:rFonts w:ascii="Arial" w:eastAsia="Times New Roman" w:hAnsi="Arial" w:cs="Arial"/>
-          <w:color w:val="222222"/>
-        </w:rPr>
-        <w:br/>
-      </w:r>
-      <w:r>
-        <w:rPr>
-          <w:rFonts w:ascii="Arial" w:eastAsia="Times New Roman" w:hAnsi="Arial" w:cs="Arial"/>
-          <w:color w:val="222222"/>
-          <w:shd w:val="clear" w:color="auto" w:fill="FFFFFF"/>
-        </w:rPr>
-        <w:t>- Subsection 4.3.1 has malformed sentences</w:t>
-      </w:r>
-      <w:r>
-        <w:rPr>
-          <w:rFonts w:ascii="Arial" w:eastAsia="Times New Roman" w:hAnsi="Arial" w:cs="Arial"/>
-          <w:color w:val="222222"/>
-        </w:rPr>
-        <w:br/>
-      </w:r>
-      <w:r>
-        <w:rPr>
-          <w:rFonts w:ascii="Arial" w:eastAsia="Times New Roman" w:hAnsi="Arial" w:cs="Arial"/>
-          <w:color w:val="222222"/>
-        </w:rPr>
-        <w:br/>
-      </w:r>
-      <w:r>
-        <w:rPr>
-          <w:rFonts w:ascii="Arial" w:eastAsia="Times New Roman" w:hAnsi="Arial" w:cs="Arial"/>
-          <w:color w:val="222222"/>
-          <w:shd w:val="clear" w:color="auto" w:fill="FFFFFF"/>
-        </w:rPr>
-        <w:t>=== Section 4.4 ===</w:t>
-      </w:r>
-      <w:r>
-        <w:rPr>
-          <w:rFonts w:ascii="Arial" w:eastAsia="Times New Roman" w:hAnsi="Arial" w:cs="Arial"/>
-          <w:color w:val="222222"/>
-        </w:rPr>
-        <w:br/>
-      </w:r>
-      <w:r>
-        <w:rPr>
-          <w:rFonts w:ascii="Arial" w:eastAsia="Times New Roman" w:hAnsi="Arial" w:cs="Arial"/>
-          <w:color w:val="222222"/>
-        </w:rPr>
-        <w:br/>
-      </w:r>
-      <w:r>
-        <w:rPr>
-          <w:rFonts w:ascii="Arial" w:eastAsia="Times New Roman" w:hAnsi="Arial" w:cs="Arial"/>
-          <w:color w:val="222222"/>
-          <w:shd w:val="clear" w:color="auto" w:fill="FFFFFF"/>
-        </w:rPr>
-        <w:t>- Figures and examples are needed to understand this section</w:t>
-      </w:r>
-      <w:r>
-        <w:rPr>
-          <w:rFonts w:ascii="Arial" w:eastAsia="Times New Roman" w:hAnsi="Arial" w:cs="Arial"/>
-          <w:color w:val="222222"/>
-        </w:rPr>
-        <w:br/>
-      </w:r>
-      <w:r>
-        <w:rPr>
-          <w:rFonts w:ascii="Arial" w:eastAsia="Times New Roman" w:hAnsi="Arial" w:cs="Arial"/>
-          <w:color w:val="222222"/>
-        </w:rPr>
-        <w:br/>
-      </w:r>
-      <w:r>
-        <w:rPr>
-          <w:rFonts w:ascii="Arial" w:eastAsia="Times New Roman" w:hAnsi="Arial" w:cs="Arial"/>
-          <w:color w:val="222222"/>
-          <w:shd w:val="clear" w:color="auto" w:fill="FFFFFF"/>
-        </w:rPr>
-        <w:t xml:space="preserve">=== </w:t>
-      </w:r>
-      <w:proofErr w:type="spellStart"/>
-      <w:r>
-        <w:rPr>
-          <w:rFonts w:ascii="Arial" w:eastAsia="Times New Roman" w:hAnsi="Arial" w:cs="Arial"/>
-          <w:color w:val="222222"/>
-          <w:shd w:val="clear" w:color="auto" w:fill="FFFFFF"/>
-        </w:rPr>
-        <w:t>Section</w:t>
-      </w:r>
-      <w:proofErr w:type="spellEnd"/>
-      <w:r>
-        <w:rPr>
-          <w:rFonts w:ascii="Arial" w:eastAsia="Times New Roman" w:hAnsi="Arial" w:cs="Arial"/>
-          <w:color w:val="222222"/>
-          <w:shd w:val="clear" w:color="auto" w:fill="FFFFFF"/>
-        </w:rPr>
-        <w:t xml:space="preserve"> 4.5 ===</w:t>
-      </w:r>
-      <w:r>
-        <w:rPr>
-          <w:rFonts w:ascii="Arial" w:eastAsia="Times New Roman" w:hAnsi="Arial" w:cs="Arial"/>
-          <w:color w:val="222222"/>
-        </w:rPr>
-        <w:br/>
-      </w:r>
-      <w:r>
-        <w:rPr>
-          <w:rFonts w:ascii="Arial" w:eastAsia="Times New Roman" w:hAnsi="Arial" w:cs="Arial"/>
-          <w:color w:val="222222"/>
-        </w:rPr>
-        <w:br/>
-      </w:r>
-      <w:r>
-        <w:rPr>
-          <w:rFonts w:ascii="Arial" w:eastAsia="Times New Roman" w:hAnsi="Arial" w:cs="Arial"/>
-          <w:color w:val="222222"/>
-          <w:shd w:val="clear" w:color="auto" w:fill="FFFFFF"/>
-        </w:rPr>
-        <w:t xml:space="preserve">- "Finally, each </w:t>
-      </w:r>
-      <w:proofErr w:type="spellStart"/>
-      <w:r>
-        <w:rPr>
-          <w:rFonts w:ascii="Arial" w:eastAsia="Times New Roman" w:hAnsi="Arial" w:cs="Arial"/>
-          <w:color w:val="222222"/>
-          <w:shd w:val="clear" w:color="auto" w:fill="FFFFFF"/>
-        </w:rPr>
-        <w:t>ToolConfiguration</w:t>
-      </w:r>
-      <w:proofErr w:type="spellEnd"/>
-      <w:r>
-        <w:rPr>
-          <w:rFonts w:ascii="Arial" w:eastAsia="Times New Roman" w:hAnsi="Arial" w:cs="Arial"/>
-          <w:color w:val="222222"/>
-          <w:shd w:val="clear" w:color="auto" w:fill="FFFFFF"/>
-        </w:rPr>
-        <w:t>, [...]" &lt;- comma</w:t>
-      </w:r>
-      <w:r>
-        <w:rPr>
-          <w:rFonts w:ascii="Arial" w:eastAsia="Times New Roman" w:hAnsi="Arial" w:cs="Arial"/>
-          <w:color w:val="222222"/>
-        </w:rPr>
-        <w:br/>
-      </w:r>
-      <w:r>
-        <w:rPr>
-          <w:rFonts w:ascii="Arial" w:eastAsia="Times New Roman" w:hAnsi="Arial" w:cs="Arial"/>
-          <w:color w:val="222222"/>
-        </w:rPr>
-        <w:br/>
-      </w:r>
-      <w:r>
-        <w:rPr>
-          <w:rFonts w:ascii="Arial" w:eastAsia="Times New Roman" w:hAnsi="Arial" w:cs="Arial"/>
-          <w:color w:val="222222"/>
-          <w:shd w:val="clear" w:color="auto" w:fill="FFFFFF"/>
-        </w:rPr>
-        <w:t>=== Section 4.7 ===</w:t>
-      </w:r>
-      <w:r>
-        <w:rPr>
-          <w:rFonts w:ascii="Arial" w:eastAsia="Times New Roman" w:hAnsi="Arial" w:cs="Arial"/>
-          <w:color w:val="222222"/>
-        </w:rPr>
-        <w:br/>
-      </w:r>
-      <w:r>
-        <w:rPr>
-          <w:rFonts w:ascii="Arial" w:eastAsia="Times New Roman" w:hAnsi="Arial" w:cs="Arial"/>
-          <w:color w:val="222222"/>
-        </w:rPr>
-        <w:br/>
-      </w:r>
-      <w:r>
-        <w:rPr>
-          <w:rFonts w:ascii="Arial" w:eastAsia="Times New Roman" w:hAnsi="Arial" w:cs="Arial"/>
-          <w:color w:val="222222"/>
-          <w:shd w:val="clear" w:color="auto" w:fill="FFFFFF"/>
-        </w:rPr>
-        <w:t>- "the standard UML profile and the user-defined UML profile need to be applied in order to initialize the diagram" &lt;- which diagram?</w:t>
-      </w:r>
-      <w:r>
-        <w:rPr>
-          <w:rFonts w:ascii="Arial" w:eastAsia="Times New Roman" w:hAnsi="Arial" w:cs="Arial"/>
-          <w:color w:val="222222"/>
-        </w:rPr>
-        <w:br/>
-      </w:r>
-      <w:r>
-        <w:rPr>
-          <w:rFonts w:ascii="Arial" w:eastAsia="Times New Roman" w:hAnsi="Arial" w:cs="Arial"/>
-          <w:color w:val="222222"/>
-          <w:shd w:val="clear" w:color="auto" w:fill="FFFFFF"/>
-        </w:rPr>
-        <w:t xml:space="preserve">- How is the model initialized using </w:t>
-      </w:r>
-      <w:proofErr w:type="spellStart"/>
-      <w:r>
-        <w:rPr>
-          <w:rFonts w:ascii="Arial" w:eastAsia="Times New Roman" w:hAnsi="Arial" w:cs="Arial"/>
-          <w:color w:val="222222"/>
-          <w:shd w:val="clear" w:color="auto" w:fill="FFFFFF"/>
-        </w:rPr>
-        <w:t>Jorvik</w:t>
-      </w:r>
-      <w:proofErr w:type="spellEnd"/>
-      <w:r>
-        <w:rPr>
-          <w:rFonts w:ascii="Arial" w:eastAsia="Times New Roman" w:hAnsi="Arial" w:cs="Arial"/>
-          <w:color w:val="222222"/>
-          <w:shd w:val="clear" w:color="auto" w:fill="FFFFFF"/>
-        </w:rPr>
-        <w:t>?</w:t>
-      </w:r>
-      <w:r>
-        <w:rPr>
-          <w:rFonts w:ascii="Arial" w:eastAsia="Times New Roman" w:hAnsi="Arial" w:cs="Arial"/>
-          <w:color w:val="222222"/>
-        </w:rPr>
-        <w:br/>
-      </w:r>
-      <w:r>
-        <w:rPr>
-          <w:rFonts w:ascii="Arial" w:eastAsia="Times New Roman" w:hAnsi="Arial" w:cs="Arial"/>
-          <w:color w:val="222222"/>
-        </w:rPr>
-        <w:br/>
-      </w:r>
-      <w:r>
-        <w:rPr>
-          <w:rFonts w:ascii="Arial" w:eastAsia="Times New Roman" w:hAnsi="Arial" w:cs="Arial"/>
-          <w:color w:val="222222"/>
-          <w:shd w:val="clear" w:color="auto" w:fill="FFFFFF"/>
-        </w:rPr>
-        <w:t>=== Section 4.8 ===</w:t>
-      </w:r>
-      <w:r>
-        <w:rPr>
-          <w:rFonts w:ascii="Arial" w:eastAsia="Times New Roman" w:hAnsi="Arial" w:cs="Arial"/>
-          <w:color w:val="222222"/>
-        </w:rPr>
-        <w:br/>
-      </w:r>
-      <w:r>
-        <w:rPr>
-          <w:rFonts w:ascii="Arial" w:eastAsia="Times New Roman" w:hAnsi="Arial" w:cs="Arial"/>
-          <w:color w:val="222222"/>
-        </w:rPr>
-        <w:br/>
-      </w:r>
-      <w:r>
-        <w:rPr>
-          <w:rFonts w:ascii="Arial" w:eastAsia="Times New Roman" w:hAnsi="Arial" w:cs="Arial"/>
-          <w:color w:val="222222"/>
-          <w:shd w:val="clear" w:color="auto" w:fill="FFFFFF"/>
-        </w:rPr>
-        <w:t xml:space="preserve">- This section contains information about the architecture model which drove the way the entire </w:t>
-      </w:r>
-      <w:proofErr w:type="spellStart"/>
-      <w:r>
-        <w:rPr>
-          <w:rFonts w:ascii="Arial" w:eastAsia="Times New Roman" w:hAnsi="Arial" w:cs="Arial"/>
-          <w:color w:val="222222"/>
-          <w:shd w:val="clear" w:color="auto" w:fill="FFFFFF"/>
-        </w:rPr>
-        <w:t>Papyrs</w:t>
-      </w:r>
-      <w:proofErr w:type="spellEnd"/>
-      <w:r>
-        <w:rPr>
-          <w:rFonts w:ascii="Arial" w:eastAsia="Times New Roman" w:hAnsi="Arial" w:cs="Arial"/>
-          <w:color w:val="222222"/>
-          <w:shd w:val="clear" w:color="auto" w:fill="FFFFFF"/>
-        </w:rPr>
-        <w:t xml:space="preserve"> 3.0+ works for creating profile-based graphical editors. To me, this is clearly what should motivate the need to refactor </w:t>
-      </w:r>
-      <w:proofErr w:type="spellStart"/>
-      <w:r>
-        <w:rPr>
-          <w:rFonts w:ascii="Arial" w:eastAsia="Times New Roman" w:hAnsi="Arial" w:cs="Arial"/>
-          <w:color w:val="222222"/>
-          <w:shd w:val="clear" w:color="auto" w:fill="FFFFFF"/>
-        </w:rPr>
-        <w:t>Jorvik</w:t>
-      </w:r>
-      <w:proofErr w:type="spellEnd"/>
-      <w:r>
-        <w:rPr>
-          <w:rFonts w:ascii="Arial" w:eastAsia="Times New Roman" w:hAnsi="Arial" w:cs="Arial"/>
-          <w:color w:val="222222"/>
-          <w:shd w:val="clear" w:color="auto" w:fill="FFFFFF"/>
-        </w:rPr>
-        <w:t xml:space="preserve"> and should be discussed directly in the introduction.</w:t>
-      </w:r>
-      <w:r>
-        <w:rPr>
-          <w:rFonts w:ascii="Arial" w:eastAsia="Times New Roman" w:hAnsi="Arial" w:cs="Arial"/>
-          <w:color w:val="222222"/>
-        </w:rPr>
-        <w:br/>
-      </w:r>
-      <w:r>
-        <w:rPr>
-          <w:rFonts w:ascii="Arial" w:eastAsia="Times New Roman" w:hAnsi="Arial" w:cs="Arial"/>
-          <w:color w:val="222222"/>
-        </w:rPr>
-        <w:br/>
-      </w:r>
-      <w:r>
-        <w:rPr>
-          <w:rFonts w:ascii="Arial" w:eastAsia="Times New Roman" w:hAnsi="Arial" w:cs="Arial"/>
-          <w:color w:val="222222"/>
-          <w:shd w:val="clear" w:color="auto" w:fill="FFFFFF"/>
-        </w:rPr>
-        <w:t>=== Section 4.9 ===</w:t>
-      </w:r>
-      <w:r>
-        <w:rPr>
-          <w:rFonts w:ascii="Arial" w:eastAsia="Times New Roman" w:hAnsi="Arial" w:cs="Arial"/>
-          <w:color w:val="222222"/>
-        </w:rPr>
-        <w:br/>
-      </w:r>
-      <w:r>
-        <w:rPr>
-          <w:rFonts w:ascii="Arial" w:eastAsia="Times New Roman" w:hAnsi="Arial" w:cs="Arial"/>
-          <w:color w:val="222222"/>
-        </w:rPr>
-        <w:br/>
-      </w:r>
-      <w:r>
-        <w:rPr>
-          <w:rFonts w:ascii="Arial" w:eastAsia="Times New Roman" w:hAnsi="Arial" w:cs="Arial"/>
-          <w:color w:val="222222"/>
-          <w:shd w:val="clear" w:color="auto" w:fill="FFFFFF"/>
-        </w:rPr>
-        <w:t>- This entire section is unnecessary and should be removed.</w:t>
-      </w:r>
-      <w:r>
-        <w:rPr>
-          <w:rFonts w:ascii="Arial" w:eastAsia="Times New Roman" w:hAnsi="Arial" w:cs="Arial"/>
-          <w:color w:val="222222"/>
-        </w:rPr>
-        <w:br/>
-      </w:r>
-      <w:r>
-        <w:rPr>
-          <w:rFonts w:ascii="Arial" w:eastAsia="Times New Roman" w:hAnsi="Arial" w:cs="Arial"/>
-          <w:color w:val="222222"/>
-        </w:rPr>
-        <w:br/>
-      </w:r>
-      <w:r>
-        <w:rPr>
-          <w:rFonts w:ascii="Arial" w:eastAsia="Times New Roman" w:hAnsi="Arial" w:cs="Arial"/>
-          <w:color w:val="222222"/>
-          <w:shd w:val="clear" w:color="auto" w:fill="FFFFFF"/>
-        </w:rPr>
-        <w:t>=== Section 4.10 ===</w:t>
-      </w:r>
-      <w:r>
-        <w:rPr>
-          <w:rFonts w:ascii="Arial" w:eastAsia="Times New Roman" w:hAnsi="Arial" w:cs="Arial"/>
-          <w:color w:val="222222"/>
-        </w:rPr>
-        <w:br/>
-      </w:r>
-      <w:r>
-        <w:rPr>
-          <w:rFonts w:ascii="Arial" w:eastAsia="Times New Roman" w:hAnsi="Arial" w:cs="Arial"/>
-          <w:color w:val="222222"/>
-        </w:rPr>
-        <w:br/>
-      </w:r>
-      <w:r>
-        <w:rPr>
-          <w:rFonts w:ascii="Arial" w:eastAsia="Times New Roman" w:hAnsi="Arial" w:cs="Arial"/>
-          <w:color w:val="222222"/>
-          <w:shd w:val="clear" w:color="auto" w:fill="FFFFFF"/>
-        </w:rPr>
-        <w:t>- The feature presented in this section is not motivated.</w:t>
-      </w:r>
-      <w:r>
-        <w:rPr>
-          <w:rFonts w:ascii="Arial" w:eastAsia="Times New Roman" w:hAnsi="Arial" w:cs="Arial"/>
-          <w:color w:val="222222"/>
-        </w:rPr>
-        <w:br/>
-      </w:r>
-      <w:r>
-        <w:rPr>
-          <w:rFonts w:ascii="Arial" w:eastAsia="Times New Roman" w:hAnsi="Arial" w:cs="Arial"/>
-          <w:color w:val="222222"/>
-          <w:shd w:val="clear" w:color="auto" w:fill="FFFFFF"/>
-        </w:rPr>
-        <w:t>- The discussion about the "::=" syntax of the ETL engine is unnecessarily long</w:t>
-      </w:r>
-      <w:r>
-        <w:rPr>
-          <w:rFonts w:ascii="Arial" w:eastAsia="Times New Roman" w:hAnsi="Arial" w:cs="Arial"/>
-          <w:color w:val="222222"/>
-        </w:rPr>
-        <w:br/>
-      </w:r>
-      <w:r>
-        <w:rPr>
-          <w:rFonts w:ascii="Arial" w:eastAsia="Times New Roman" w:hAnsi="Arial" w:cs="Arial"/>
-          <w:color w:val="222222"/>
-          <w:shd w:val="clear" w:color="auto" w:fill="FFFFFF"/>
-        </w:rPr>
-        <w:t xml:space="preserve">- "denoted by </w:t>
-      </w:r>
-      <w:proofErr w:type="spellStart"/>
-      <w:r>
-        <w:rPr>
-          <w:rFonts w:ascii="Arial" w:eastAsia="Times New Roman" w:hAnsi="Arial" w:cs="Arial"/>
-          <w:color w:val="222222"/>
-          <w:shd w:val="clear" w:color="auto" w:fill="FFFFFF"/>
-        </w:rPr>
-        <w:t>ct</w:t>
-      </w:r>
-      <w:proofErr w:type="spellEnd"/>
-      <w:r>
-        <w:rPr>
-          <w:rFonts w:ascii="Arial" w:eastAsia="Times New Roman" w:hAnsi="Arial" w:cs="Arial"/>
-          <w:color w:val="222222"/>
-          <w:shd w:val="clear" w:color="auto" w:fill="FFFFFF"/>
-        </w:rPr>
-        <w:t>" &lt;- should not it be "t" instead of "</w:t>
-      </w:r>
-      <w:proofErr w:type="spellStart"/>
-      <w:r>
-        <w:rPr>
-          <w:rFonts w:ascii="Arial" w:eastAsia="Times New Roman" w:hAnsi="Arial" w:cs="Arial"/>
-          <w:color w:val="222222"/>
-          <w:shd w:val="clear" w:color="auto" w:fill="FFFFFF"/>
-        </w:rPr>
-        <w:t>ct</w:t>
-      </w:r>
-      <w:proofErr w:type="spellEnd"/>
-      <w:r>
-        <w:rPr>
-          <w:rFonts w:ascii="Arial" w:eastAsia="Times New Roman" w:hAnsi="Arial" w:cs="Arial"/>
-          <w:color w:val="222222"/>
-          <w:shd w:val="clear" w:color="auto" w:fill="FFFFFF"/>
-        </w:rPr>
-        <w:t>"?</w:t>
-      </w:r>
-      <w:r>
-        <w:rPr>
-          <w:rFonts w:ascii="Arial" w:eastAsia="Times New Roman" w:hAnsi="Arial" w:cs="Arial"/>
-          <w:color w:val="222222"/>
-        </w:rPr>
-        <w:br/>
-      </w:r>
-      <w:r>
-        <w:rPr>
-          <w:rFonts w:ascii="Arial" w:eastAsia="Times New Roman" w:hAnsi="Arial" w:cs="Arial"/>
-          <w:color w:val="222222"/>
-          <w:shd w:val="clear" w:color="auto" w:fill="FFFFFF"/>
-        </w:rPr>
-        <w:t xml:space="preserve">- "denoted by </w:t>
-      </w:r>
-      <w:proofErr w:type="spellStart"/>
-      <w:r>
-        <w:rPr>
-          <w:rFonts w:ascii="Arial" w:eastAsia="Times New Roman" w:hAnsi="Arial" w:cs="Arial"/>
-          <w:color w:val="222222"/>
-          <w:shd w:val="clear" w:color="auto" w:fill="FFFFFF"/>
-        </w:rPr>
-        <w:t>sc</w:t>
-      </w:r>
-      <w:proofErr w:type="spellEnd"/>
-      <w:r>
-        <w:rPr>
-          <w:rFonts w:ascii="Arial" w:eastAsia="Times New Roman" w:hAnsi="Arial" w:cs="Arial"/>
-          <w:color w:val="222222"/>
-          <w:shd w:val="clear" w:color="auto" w:fill="FFFFFF"/>
-        </w:rPr>
-        <w:t>" &lt;- should not it be "s" instead of "</w:t>
-      </w:r>
-      <w:proofErr w:type="spellStart"/>
-      <w:r>
-        <w:rPr>
-          <w:rFonts w:ascii="Arial" w:eastAsia="Times New Roman" w:hAnsi="Arial" w:cs="Arial"/>
-          <w:color w:val="222222"/>
-          <w:shd w:val="clear" w:color="auto" w:fill="FFFFFF"/>
-        </w:rPr>
-        <w:t>sc</w:t>
-      </w:r>
-      <w:proofErr w:type="spellEnd"/>
-      <w:r>
-        <w:rPr>
-          <w:rFonts w:ascii="Arial" w:eastAsia="Times New Roman" w:hAnsi="Arial" w:cs="Arial"/>
-          <w:color w:val="222222"/>
-          <w:shd w:val="clear" w:color="auto" w:fill="FFFFFF"/>
-        </w:rPr>
-        <w:t>"?</w:t>
-      </w:r>
-      <w:r>
-        <w:rPr>
-          <w:rFonts w:ascii="Arial" w:eastAsia="Times New Roman" w:hAnsi="Arial" w:cs="Arial"/>
-          <w:color w:val="222222"/>
-        </w:rPr>
-        <w:br/>
-      </w:r>
-      <w:r>
-        <w:rPr>
-          <w:rFonts w:ascii="Arial" w:eastAsia="Times New Roman" w:hAnsi="Arial" w:cs="Arial"/>
-          <w:color w:val="222222"/>
-        </w:rPr>
-        <w:br/>
-      </w:r>
-      <w:r>
-        <w:rPr>
-          <w:rFonts w:ascii="Arial" w:eastAsia="Times New Roman" w:hAnsi="Arial" w:cs="Arial"/>
-          <w:color w:val="222222"/>
-          <w:shd w:val="clear" w:color="auto" w:fill="FFFFFF"/>
-        </w:rPr>
-        <w:t>=== Section 4.11 ===</w:t>
-      </w:r>
-      <w:r>
-        <w:rPr>
-          <w:rFonts w:ascii="Arial" w:eastAsia="Times New Roman" w:hAnsi="Arial" w:cs="Arial"/>
-          <w:color w:val="222222"/>
-        </w:rPr>
-        <w:br/>
-      </w:r>
-      <w:r>
-        <w:rPr>
-          <w:rFonts w:ascii="Arial" w:eastAsia="Times New Roman" w:hAnsi="Arial" w:cs="Arial"/>
-          <w:color w:val="222222"/>
-        </w:rPr>
-        <w:br/>
-      </w:r>
-      <w:r>
-        <w:rPr>
-          <w:rFonts w:ascii="Arial" w:eastAsia="Times New Roman" w:hAnsi="Arial" w:cs="Arial"/>
-          <w:color w:val="222222"/>
-          <w:shd w:val="clear" w:color="auto" w:fill="FFFFFF"/>
-        </w:rPr>
-        <w:t>- Vertical space is required before the title of Section 4.11</w:t>
-      </w:r>
-      <w:r>
-        <w:rPr>
-          <w:rFonts w:ascii="Arial" w:eastAsia="Times New Roman" w:hAnsi="Arial" w:cs="Arial"/>
-          <w:color w:val="222222"/>
-        </w:rPr>
-        <w:br/>
-      </w:r>
-      <w:r>
-        <w:rPr>
-          <w:rFonts w:ascii="Arial" w:eastAsia="Times New Roman" w:hAnsi="Arial" w:cs="Arial"/>
-          <w:color w:val="222222"/>
-          <w:shd w:val="clear" w:color="auto" w:fill="FFFFFF"/>
-        </w:rPr>
-        <w:t>- Table 2: it is unclear why this table starts with id #2. I suppose that the first transformation rule is the "</w:t>
-      </w:r>
-      <w:proofErr w:type="spellStart"/>
-      <w:r>
-        <w:rPr>
-          <w:rFonts w:ascii="Arial" w:eastAsia="Times New Roman" w:hAnsi="Arial" w:cs="Arial"/>
-          <w:color w:val="222222"/>
-          <w:shd w:val="clear" w:color="auto" w:fill="FFFFFF"/>
-        </w:rPr>
-        <w:t>Ecore</w:t>
-      </w:r>
-      <w:proofErr w:type="spellEnd"/>
-      <w:r>
-        <w:rPr>
-          <w:rFonts w:ascii="Arial" w:eastAsia="Times New Roman" w:hAnsi="Arial" w:cs="Arial"/>
-          <w:color w:val="222222"/>
-          <w:shd w:val="clear" w:color="auto" w:fill="FFFFFF"/>
-        </w:rPr>
-        <w:t xml:space="preserve"> 2 UML Profile Transformation (M2M)" presented in Figure 4 on page 12, but I am not sure about it.  </w:t>
-      </w:r>
-      <w:r>
-        <w:rPr>
-          <w:rFonts w:ascii="Arial" w:eastAsia="Times New Roman" w:hAnsi="Arial" w:cs="Arial"/>
-          <w:color w:val="222222"/>
-        </w:rPr>
-        <w:br/>
-      </w:r>
-      <w:r>
-        <w:rPr>
-          <w:rFonts w:ascii="Arial" w:eastAsia="Times New Roman" w:hAnsi="Arial" w:cs="Arial"/>
-          <w:color w:val="222222"/>
-          <w:shd w:val="clear" w:color="auto" w:fill="FFFFFF"/>
-        </w:rPr>
-        <w:t>- Also, after a first reading, it was unclear to me that transformations #2--4 are M2M transformation rules (using the Epsilon Transformation Language) while transformation #5 is model-to-text (using the Epsilon Generation Language), which explains the difference between the transformation rules' extensions in Table 2. I had to look deeper into the previous pages (especially Figure 4 on page 12) to find this information.</w:t>
-      </w:r>
-      <w:r>
-        <w:rPr>
-          <w:rFonts w:ascii="Arial" w:eastAsia="Times New Roman" w:hAnsi="Arial" w:cs="Arial"/>
-          <w:color w:val="222222"/>
-        </w:rPr>
-        <w:br/>
-      </w:r>
-      <w:r>
-        <w:rPr>
-          <w:rFonts w:ascii="Arial" w:eastAsia="Times New Roman" w:hAnsi="Arial" w:cs="Arial"/>
-          <w:color w:val="222222"/>
-          <w:shd w:val="clear" w:color="auto" w:fill="FFFFFF"/>
-        </w:rPr>
-        <w:t xml:space="preserve">- I think Table 2 with the required files (with their extensions) adds unnecessary details that confuse the reader more than they help him/her to understand. The only useful information is that polishing transformations refine the model rather than overwriting the original transformation rules. Examples of polishing transformation rules would be more of interest. The only example given is illustrated in Listing 2 (transformation #5). The motivation behind, e.g., transformation #1 (probably the most interesting since it changes the way an annotated </w:t>
-      </w:r>
-      <w:proofErr w:type="spellStart"/>
-      <w:r>
-        <w:rPr>
-          <w:rFonts w:ascii="Arial" w:eastAsia="Times New Roman" w:hAnsi="Arial" w:cs="Arial"/>
-          <w:color w:val="222222"/>
-          <w:shd w:val="clear" w:color="auto" w:fill="FFFFFF"/>
-        </w:rPr>
-        <w:t>Ecore</w:t>
-      </w:r>
-      <w:proofErr w:type="spellEnd"/>
-      <w:r>
-        <w:rPr>
-          <w:rFonts w:ascii="Arial" w:eastAsia="Times New Roman" w:hAnsi="Arial" w:cs="Arial"/>
-          <w:color w:val="222222"/>
-          <w:shd w:val="clear" w:color="auto" w:fill="FFFFFF"/>
-        </w:rPr>
-        <w:t xml:space="preserve"> metamodel is transformed into a UML profile) or transformation #</w:t>
-      </w:r>
-      <w:proofErr w:type="gramStart"/>
-      <w:r>
-        <w:rPr>
-          <w:rFonts w:ascii="Arial" w:eastAsia="Times New Roman" w:hAnsi="Arial" w:cs="Arial"/>
-          <w:color w:val="222222"/>
-          <w:shd w:val="clear" w:color="auto" w:fill="FFFFFF"/>
-        </w:rPr>
-        <w:t>3  is</w:t>
-      </w:r>
-      <w:proofErr w:type="gramEnd"/>
-      <w:r>
-        <w:rPr>
-          <w:rFonts w:ascii="Arial" w:eastAsia="Times New Roman" w:hAnsi="Arial" w:cs="Arial"/>
-          <w:color w:val="222222"/>
-          <w:shd w:val="clear" w:color="auto" w:fill="FFFFFF"/>
-        </w:rPr>
         <w:t xml:space="preserve"> unclear to me. Can I write a polishing transformation rule #3 to, e.g., overcome the limitation of nested relations as discussed in Section 4.12?   </w:t>
       </w:r>
       <w:r>
@@ -5121,6 +4890,7 @@
           <w:rFonts w:ascii="Arial" w:eastAsia="Times New Roman" w:hAnsi="Arial" w:cs="Arial"/>
           <w:color w:val="222222"/>
         </w:rPr>
+        <w:lastRenderedPageBreak/>
         <w:br/>
       </w:r>
       <w:r>
@@ -5222,25 +4992,7 @@
           <w:color w:val="222222"/>
           <w:shd w:val="clear" w:color="auto" w:fill="FFFFFF"/>
         </w:rPr>
-        <w:t xml:space="preserve">- "[...] one participant highlighted that felt completely lost before receiving the Essential information" &lt;- that s(h)e felt. Which </w:t>
-      </w:r>
-      <w:proofErr w:type="gramStart"/>
-      <w:r>
-        <w:rPr>
-          <w:rFonts w:ascii="Arial" w:eastAsia="Times New Roman" w:hAnsi="Arial" w:cs="Arial"/>
-          <w:color w:val="222222"/>
-          <w:shd w:val="clear" w:color="auto" w:fill="FFFFFF"/>
-        </w:rPr>
-        <w:t>participant  (</w:t>
-      </w:r>
-      <w:proofErr w:type="gramEnd"/>
-      <w:r>
-        <w:rPr>
-          <w:rFonts w:ascii="Arial" w:eastAsia="Times New Roman" w:hAnsi="Arial" w:cs="Arial"/>
-          <w:color w:val="222222"/>
-          <w:shd w:val="clear" w:color="auto" w:fill="FFFFFF"/>
-        </w:rPr>
-        <w:t>#1 or #2) should be said to be consistent with the rest of the evaluation section.</w:t>
+        <w:t>- "[...] one participant highlighted that felt completely lost before receiving the Essential information" &lt;- that s(h)e felt. Which participant  (#1 or #2) should be said to be consistent with the rest of the evaluation section.</w:t>
       </w:r>
       <w:r>
         <w:rPr>
@@ -5437,11 +5189,131 @@
         </w:rPr>
         <w:br/>
       </w:r>
-      <w:r>
-        <w:rPr>
-          <w:rFonts w:ascii="Arial" w:eastAsia="Times New Roman" w:hAnsi="Arial" w:cs="Arial"/>
-          <w:color w:val="222222"/>
-        </w:rPr>
+    </w:p>
+    <w:p>
+      <w:pPr>
+        <w:rPr>
+          <w:rFonts w:ascii="Arial" w:eastAsia="Times New Roman" w:hAnsi="Arial" w:cs="Arial"/>
+          <w:color w:val="222222"/>
+        </w:rPr>
+      </w:pPr>
+    </w:p>
+    <w:p>
+      <w:pPr>
+        <w:rPr>
+          <w:rFonts w:ascii="Arial" w:eastAsia="Times New Roman" w:hAnsi="Arial" w:cs="Arial"/>
+          <w:color w:val="222222"/>
+        </w:rPr>
+      </w:pPr>
+    </w:p>
+    <w:p>
+      <w:pPr>
+        <w:rPr>
+          <w:rFonts w:ascii="Arial" w:eastAsia="Times New Roman" w:hAnsi="Arial" w:cs="Arial"/>
+          <w:color w:val="222222"/>
+        </w:rPr>
+      </w:pPr>
+    </w:p>
+    <w:p>
+      <w:pPr>
+        <w:rPr>
+          <w:rFonts w:ascii="Arial" w:eastAsia="Times New Roman" w:hAnsi="Arial" w:cs="Arial"/>
+          <w:color w:val="222222"/>
+        </w:rPr>
+      </w:pPr>
+    </w:p>
+    <w:p>
+      <w:pPr>
+        <w:rPr>
+          <w:rFonts w:ascii="Arial" w:eastAsia="Times New Roman" w:hAnsi="Arial" w:cs="Arial"/>
+          <w:color w:val="222222"/>
+        </w:rPr>
+      </w:pPr>
+    </w:p>
+    <w:p>
+      <w:pPr>
+        <w:rPr>
+          <w:rFonts w:ascii="Arial" w:eastAsia="Times New Roman" w:hAnsi="Arial" w:cs="Arial"/>
+          <w:color w:val="222222"/>
+        </w:rPr>
+      </w:pPr>
+    </w:p>
+    <w:p>
+      <w:pPr>
+        <w:rPr>
+          <w:rFonts w:ascii="Arial" w:eastAsia="Times New Roman" w:hAnsi="Arial" w:cs="Arial"/>
+          <w:color w:val="222222"/>
+        </w:rPr>
+      </w:pPr>
+    </w:p>
+    <w:p>
+      <w:pPr>
+        <w:rPr>
+          <w:rFonts w:ascii="Arial" w:eastAsia="Times New Roman" w:hAnsi="Arial" w:cs="Arial"/>
+          <w:color w:val="222222"/>
+        </w:rPr>
+      </w:pPr>
+    </w:p>
+    <w:p>
+      <w:pPr>
+        <w:rPr>
+          <w:rFonts w:ascii="Arial" w:eastAsia="Times New Roman" w:hAnsi="Arial" w:cs="Arial"/>
+          <w:color w:val="222222"/>
+        </w:rPr>
+      </w:pPr>
+    </w:p>
+    <w:p>
+      <w:pPr>
+        <w:rPr>
+          <w:rFonts w:ascii="Arial" w:eastAsia="Times New Roman" w:hAnsi="Arial" w:cs="Arial"/>
+          <w:color w:val="222222"/>
+        </w:rPr>
+      </w:pPr>
+    </w:p>
+    <w:p>
+      <w:pPr>
+        <w:rPr>
+          <w:rFonts w:ascii="Arial" w:eastAsia="Times New Roman" w:hAnsi="Arial" w:cs="Arial"/>
+          <w:color w:val="222222"/>
+        </w:rPr>
+      </w:pPr>
+    </w:p>
+    <w:p>
+      <w:pPr>
+        <w:rPr>
+          <w:rFonts w:ascii="Arial" w:eastAsia="Times New Roman" w:hAnsi="Arial" w:cs="Arial"/>
+          <w:color w:val="222222"/>
+        </w:rPr>
+      </w:pPr>
+    </w:p>
+    <w:p>
+      <w:pPr>
+        <w:rPr>
+          <w:rFonts w:ascii="Arial" w:eastAsia="Times New Roman" w:hAnsi="Arial" w:cs="Arial"/>
+          <w:color w:val="222222"/>
+        </w:rPr>
+      </w:pPr>
+    </w:p>
+    <w:p>
+      <w:pPr>
+        <w:rPr>
+          <w:rFonts w:ascii="Arial" w:eastAsia="Times New Roman" w:hAnsi="Arial" w:cs="Arial"/>
+          <w:color w:val="222222"/>
+        </w:rPr>
+      </w:pPr>
+    </w:p>
+    <w:p>
+      <w:pPr>
+        <w:rPr>
+          <w:rFonts w:ascii="Times New Roman" w:eastAsia="Times New Roman" w:hAnsi="Times New Roman" w:cs="Times New Roman"/>
+        </w:rPr>
+      </w:pPr>
+      <w:r>
+        <w:rPr>
+          <w:rFonts w:ascii="Arial" w:eastAsia="Times New Roman" w:hAnsi="Arial" w:cs="Arial"/>
+          <w:color w:val="222222"/>
+        </w:rPr>
+        <w:lastRenderedPageBreak/>
         <w:br/>
       </w:r>
       <w:r>
@@ -5509,7 +5381,25 @@
           <w:color w:val="222222"/>
           <w:shd w:val="clear" w:color="auto" w:fill="FFFFFF"/>
         </w:rPr>
-        <w:t xml:space="preserve">The paper presents an approach for generating Papyrus editors that are capable of handling profiled UML models. Instead of the built-in Papyrus approach, in which such editors are generated from a set of interrelated artifacts, the paper proposes to define UML profiles using a single artifact, namely annotated </w:t>
+        <w:t xml:space="preserve">The paper presents an approach for generating Papyrus editors that are capable of handling profiled UML models. Instead of the built-in Papyrus approach, in which such editors are generated from a set of interrelated artifacts, the paper proposes to define UML profiles using a single </w:t>
+      </w:r>
+      <w:proofErr w:type="spellStart"/>
+      <w:r>
+        <w:rPr>
+          <w:rFonts w:ascii="Arial" w:eastAsia="Times New Roman" w:hAnsi="Arial" w:cs="Arial"/>
+          <w:color w:val="222222"/>
+          <w:shd w:val="clear" w:color="auto" w:fill="FFFFFF"/>
+        </w:rPr>
+        <w:t>artifact</w:t>
+      </w:r>
+      <w:proofErr w:type="spellEnd"/>
+      <w:r>
+        <w:rPr>
+          <w:rFonts w:ascii="Arial" w:eastAsia="Times New Roman" w:hAnsi="Arial" w:cs="Arial"/>
+          <w:color w:val="222222"/>
+          <w:shd w:val="clear" w:color="auto" w:fill="FFFFFF"/>
+        </w:rPr>
+        <w:t xml:space="preserve">, namely annotated </w:t>
       </w:r>
       <w:proofErr w:type="spellStart"/>
       <w:r>
@@ -5690,14 +5580,23 @@
           <w:color w:val="222222"/>
           <w:shd w:val="clear" w:color="auto" w:fill="FFFFFF"/>
         </w:rPr>
-        <w:t xml:space="preserve"> like the consequent usage of MDE technologies in the implementation which, from a broader perspective, is a general from of validation of the MDE paradigm and its supporting tools/techniques. The evaluation is sound and, to me, it is convincing. Threats to validity are discussed.</w:t>
-      </w:r>
-      <w:r>
-        <w:rPr>
-          <w:rFonts w:ascii="Arial" w:eastAsia="Times New Roman" w:hAnsi="Arial" w:cs="Arial"/>
-          <w:color w:val="222222"/>
-        </w:rPr>
-        <w:br/>
+        <w:t xml:space="preserve"> like the consequent usage of MDE technologies in the implementation which, from a broader perspective, is a general fo</w:t>
+      </w:r>
+      <w:r>
+        <w:rPr>
+          <w:rFonts w:ascii="Arial" w:eastAsia="Times New Roman" w:hAnsi="Arial" w:cs="Arial"/>
+          <w:color w:val="222222"/>
+          <w:shd w:val="clear" w:color="auto" w:fill="FFFFFF"/>
+        </w:rPr>
+        <w:t>r</w:t>
+      </w:r>
+      <w:r>
+        <w:rPr>
+          <w:rFonts w:ascii="Arial" w:eastAsia="Times New Roman" w:hAnsi="Arial" w:cs="Arial"/>
+          <w:color w:val="222222"/>
+          <w:shd w:val="clear" w:color="auto" w:fill="FFFFFF"/>
+        </w:rPr>
+        <w:t>m of validation of the MDE paradigm and its supporting tools/techniques. The evaluation is sound and, to me, it is convincing. Threats to validity are discussed.</w:t>
       </w:r>
       <w:r>
         <w:rPr>
@@ -5825,6 +5724,7 @@
           <w:color w:val="222222"/>
           <w:shd w:val="clear" w:color="auto" w:fill="FFFFFF"/>
         </w:rPr>
+        <w:lastRenderedPageBreak/>
         <w:t>* Another work which addresses design flaws within the UML Superstructure Specification has been presented in [D]. It discusses the implications of these flaws on certain model management tasks. In other words, some of the model management problems result from an inappropriate design of the UML metamodel and can be solved by switching to a more appropriate metamodel (or refinement of the UML metamodel).</w:t>
       </w:r>
       <w:r>
@@ -5909,18 +5809,16 @@
           <w:color w:val="222222"/>
           <w:shd w:val="clear" w:color="auto" w:fill="FFFFFF"/>
         </w:rPr>
-        <w:t xml:space="preserve">I also wonder about the encoding of navigability in Listing 6: I did </w:t>
-      </w:r>
-      <w:proofErr w:type="spellStart"/>
-      <w:r>
-        <w:rPr>
-          <w:rFonts w:ascii="Arial" w:eastAsia="Times New Roman" w:hAnsi="Arial" w:cs="Arial"/>
-          <w:color w:val="222222"/>
-          <w:shd w:val="clear" w:color="auto" w:fill="FFFFFF"/>
-        </w:rPr>
-        <w:t>no</w:t>
-      </w:r>
-      <w:proofErr w:type="spellEnd"/>
+        <w:t>I also wonder about the encoding of navigability in Listing 6: I did no</w:t>
+      </w:r>
+      <w:r>
+        <w:rPr>
+          <w:rFonts w:ascii="Arial" w:eastAsia="Times New Roman" w:hAnsi="Arial" w:cs="Arial"/>
+          <w:color w:val="222222"/>
+          <w:shd w:val="clear" w:color="auto" w:fill="FFFFFF"/>
+        </w:rPr>
+        <w:t>t</w:t>
+      </w:r>
       <w:r>
         <w:rPr>
           <w:rFonts w:ascii="Arial" w:eastAsia="Times New Roman" w:hAnsi="Arial" w:cs="Arial"/>
@@ -6114,7 +6012,16 @@
           <w:color w:val="222222"/>
           <w:shd w:val="clear" w:color="auto" w:fill="FFFFFF"/>
         </w:rPr>
-        <w:t>, validators, code generators, diff/merge tools and other model management tools that need to work with profiled UML models. For example, a work which addresses the generation of basic change operations over profiled UML models has been presented in [C]. Although generating a different kind of artifact, the approach has in common with yours that these artifacts are generated from a conceptually unified representation of the metamodel and profile definition, and it also has to address issues such as preventing manual adaptations when re-generating the artifacts (e.g. in response to profile evolution).</w:t>
+        <w:t xml:space="preserve">, validators, code generators, diff/merge tools and other model management tools that need to work with profiled UML models. For example, a work which addresses the generation of basic change operations over profiled UML models has been presented in [C]. Although generating a different kind of artifact, the approach has in common with </w:t>
+      </w:r>
+      <w:r>
+        <w:rPr>
+          <w:rFonts w:ascii="Arial" w:eastAsia="Times New Roman" w:hAnsi="Arial" w:cs="Arial"/>
+          <w:color w:val="222222"/>
+          <w:shd w:val="clear" w:color="auto" w:fill="FFFFFF"/>
+        </w:rPr>
+        <w:lastRenderedPageBreak/>
+        <w:t>yours that these artifacts are generated from a conceptually unified representation of the metamodel and profile definition, and it also has to address issues such as preventing manual adaptations when re-generating the artifacts (e.g. in response to profile evolution).</w:t>
       </w:r>
       <w:r>
         <w:rPr>
@@ -6562,8 +6469,6 @@
         </w:rPr>
         <w:t>- addressed</w:t>
       </w:r>
-      <w:bookmarkStart w:id="0" w:name="_GoBack"/>
-      <w:bookmarkEnd w:id="0"/>
       <w:r>
         <w:rPr>
           <w:rFonts w:ascii="Arial" w:eastAsia="Times New Roman" w:hAnsi="Arial" w:cs="Arial"/>
@@ -6623,6 +6528,22 @@
         <w:rPr>
           <w:rFonts w:ascii="Arial" w:eastAsia="Times New Roman" w:hAnsi="Arial" w:cs="Arial"/>
           <w:color w:val="222222"/>
+          <w:shd w:val="clear" w:color="auto" w:fill="FFFFFF"/>
+        </w:rPr>
+        <w:t xml:space="preserve"> </w:t>
+      </w:r>
+      <w:r>
+        <w:rPr>
+          <w:rFonts w:ascii="Arial" w:eastAsia="Times New Roman" w:hAnsi="Arial" w:cs="Arial"/>
+          <w:color w:val="00B050"/>
+          <w:shd w:val="clear" w:color="auto" w:fill="FFFFFF"/>
+        </w:rPr>
+        <w:t>- addressed</w:t>
+      </w:r>
+      <w:r>
+        <w:rPr>
+          <w:rFonts w:ascii="Arial" w:eastAsia="Times New Roman" w:hAnsi="Arial" w:cs="Arial"/>
+          <w:color w:val="222222"/>
         </w:rPr>
         <w:br/>
       </w:r>
@@ -6857,25 +6778,7 @@
           <w:color w:val="222222"/>
           <w:shd w:val="clear" w:color="auto" w:fill="FFFFFF"/>
         </w:rPr>
-        <w:t xml:space="preserve">, M., </w:t>
-      </w:r>
-      <w:proofErr w:type="spellStart"/>
-      <w:r>
-        <w:rPr>
-          <w:rFonts w:ascii="Arial" w:eastAsia="Times New Roman" w:hAnsi="Arial" w:cs="Arial"/>
-          <w:color w:val="222222"/>
-          <w:shd w:val="clear" w:color="auto" w:fill="FFFFFF"/>
-        </w:rPr>
-        <w:t>Pietsch</w:t>
-      </w:r>
-      <w:proofErr w:type="spellEnd"/>
-      <w:r>
-        <w:rPr>
-          <w:rFonts w:ascii="Arial" w:eastAsia="Times New Roman" w:hAnsi="Arial" w:cs="Arial"/>
-          <w:color w:val="222222"/>
-          <w:shd w:val="clear" w:color="auto" w:fill="FFFFFF"/>
-        </w:rPr>
-        <w:t xml:space="preserve">, P., &amp; </w:t>
+        <w:t xml:space="preserve">, M., Pietsch, P., &amp; </w:t>
       </w:r>
       <w:proofErr w:type="spellStart"/>
       <w:r>
@@ -6997,6 +6900,7 @@
           <w:rFonts w:ascii="Arial" w:eastAsia="Times New Roman" w:hAnsi="Arial" w:cs="Arial"/>
           <w:color w:val="222222"/>
         </w:rPr>
+        <w:lastRenderedPageBreak/>
         <w:br/>
       </w:r>
       <w:r>
@@ -7111,25 +7015,7 @@
           <w:color w:val="222222"/>
           <w:shd w:val="clear" w:color="auto" w:fill="FFFFFF"/>
         </w:rPr>
-        <w:t xml:space="preserve">, and they evaluated the approach also for the completeness of supporting various domains and </w:t>
-      </w:r>
-      <w:proofErr w:type="spellStart"/>
-      <w:r>
-        <w:rPr>
-          <w:rFonts w:ascii="Arial" w:eastAsia="Times New Roman" w:hAnsi="Arial" w:cs="Arial"/>
-          <w:color w:val="222222"/>
-          <w:shd w:val="clear" w:color="auto" w:fill="FFFFFF"/>
-        </w:rPr>
-        <w:t>metamodels</w:t>
-      </w:r>
-      <w:proofErr w:type="spellEnd"/>
-      <w:r>
-        <w:rPr>
-          <w:rFonts w:ascii="Arial" w:eastAsia="Times New Roman" w:hAnsi="Arial" w:cs="Arial"/>
-          <w:color w:val="222222"/>
-          <w:shd w:val="clear" w:color="auto" w:fill="FFFFFF"/>
-        </w:rPr>
-        <w:t>. </w:t>
+        <w:t>, and they evaluated the approach also for the completeness of supporting various domains and metamodels. </w:t>
       </w:r>
       <w:r>
         <w:rPr>
@@ -7254,25 +7140,7 @@
           <w:color w:val="222222"/>
           <w:shd w:val="clear" w:color="auto" w:fill="FFFFFF"/>
         </w:rPr>
-        <w:t xml:space="preserve">- last sentence before sec. 3.2 “…the produced papyrus editor is presented in Fig.3”—&gt; the graphical representation of the model refers to the case study, and the generated editor, the palette, and everything supporting the </w:t>
-      </w:r>
-      <w:proofErr w:type="spellStart"/>
-      <w:r>
-        <w:rPr>
-          <w:rFonts w:ascii="Arial" w:eastAsia="Times New Roman" w:hAnsi="Arial" w:cs="Arial"/>
-          <w:color w:val="222222"/>
-          <w:shd w:val="clear" w:color="auto" w:fill="FFFFFF"/>
-        </w:rPr>
-        <w:t>modeler</w:t>
-      </w:r>
-      <w:proofErr w:type="spellEnd"/>
-      <w:r>
-        <w:rPr>
-          <w:rFonts w:ascii="Arial" w:eastAsia="Times New Roman" w:hAnsi="Arial" w:cs="Arial"/>
-          <w:color w:val="222222"/>
-          <w:shd w:val="clear" w:color="auto" w:fill="FFFFFF"/>
-        </w:rPr>
-        <w:t xml:space="preserve"> to use it. </w:t>
+        <w:t>- last sentence before sec. 3.2 “…the produced papyrus editor is presented in Fig.3”—&gt; the graphical representation of the model refers to the case study, and the generated editor, the palette, and everything supporting the modeler to use it. </w:t>
       </w:r>
       <w:r>
         <w:rPr>
@@ -7357,6 +7225,7 @@
           <w:color w:val="222222"/>
           <w:shd w:val="clear" w:color="auto" w:fill="FFFFFF"/>
         </w:rPr>
+        <w:lastRenderedPageBreak/>
         <w:t>When the authors say that “it is user responsibility to avoid names collision” I was wondering whether this can be formalised an additional validation rule.</w:t>
       </w:r>
       <w:r>
@@ -7438,25 +7307,7 @@
           <w:color w:val="222222"/>
           <w:shd w:val="clear" w:color="auto" w:fill="FFFFFF"/>
         </w:rPr>
-        <w:t xml:space="preserve">All the artifacts are stored in the linked repository, but I couldn't find a link for </w:t>
-      </w:r>
-      <w:proofErr w:type="spellStart"/>
-      <w:r>
-        <w:rPr>
-          <w:rFonts w:ascii="Arial" w:eastAsia="Times New Roman" w:hAnsi="Arial" w:cs="Arial"/>
-          <w:color w:val="222222"/>
-          <w:shd w:val="clear" w:color="auto" w:fill="FFFFFF"/>
-        </w:rPr>
-        <w:t>metamodels</w:t>
-      </w:r>
-      <w:proofErr w:type="spellEnd"/>
-      <w:r>
-        <w:rPr>
-          <w:rFonts w:ascii="Arial" w:eastAsia="Times New Roman" w:hAnsi="Arial" w:cs="Arial"/>
-          <w:color w:val="222222"/>
-          <w:shd w:val="clear" w:color="auto" w:fill="FFFFFF"/>
-        </w:rPr>
-        <w:t xml:space="preserve"> tested in section 5.2. It would be nice to have in the git repository a screenshot of the generated tool with an example model reported in the diagram, e.g., the example diagram for </w:t>
+        <w:t xml:space="preserve">All the artifacts are stored in the linked repository, but I couldn't find a link for metamodels tested in section 5.2. It would be nice to have in the git repository a screenshot of the generated tool with an example model reported in the diagram, e.g., the example diagram for </w:t>
       </w:r>
       <w:proofErr w:type="spellStart"/>
       <w:r>
@@ -7605,6 +7456,22 @@
         <w:rPr>
           <w:rFonts w:ascii="Arial" w:eastAsia="Times New Roman" w:hAnsi="Arial" w:cs="Arial"/>
           <w:color w:val="222222"/>
+          <w:shd w:val="clear" w:color="auto" w:fill="FFFFFF"/>
+        </w:rPr>
+        <w:t xml:space="preserve"> </w:t>
+      </w:r>
+      <w:r>
+        <w:rPr>
+          <w:rFonts w:ascii="Arial" w:eastAsia="Times New Roman" w:hAnsi="Arial" w:cs="Arial"/>
+          <w:color w:val="00B050"/>
+          <w:shd w:val="clear" w:color="auto" w:fill="FFFFFF"/>
+        </w:rPr>
+        <w:t>- addressed</w:t>
+      </w:r>
+      <w:r>
+        <w:rPr>
+          <w:rFonts w:ascii="Arial" w:eastAsia="Times New Roman" w:hAnsi="Arial" w:cs="Arial"/>
+          <w:color w:val="222222"/>
         </w:rPr>
         <w:br/>
       </w:r>
@@ -7655,6 +7522,14 @@
       <w:r>
         <w:rPr>
           <w:rFonts w:ascii="Arial" w:eastAsia="Times New Roman" w:hAnsi="Arial" w:cs="Arial"/>
+          <w:color w:val="00B050"/>
+          <w:shd w:val="clear" w:color="auto" w:fill="FFFFFF"/>
+        </w:rPr>
+        <w:t>- addressed</w:t>
+      </w:r>
+      <w:r>
+        <w:rPr>
+          <w:rFonts w:ascii="Arial" w:eastAsia="Times New Roman" w:hAnsi="Arial" w:cs="Arial"/>
           <w:color w:val="222222"/>
         </w:rPr>
         <w:br/>
@@ -7671,6 +7546,54 @@
         <w:rPr>
           <w:rFonts w:ascii="Arial" w:eastAsia="Times New Roman" w:hAnsi="Arial" w:cs="Arial"/>
           <w:color w:val="222222"/>
+          <w:shd w:val="clear" w:color="auto" w:fill="FFFFFF"/>
+        </w:rPr>
+        <w:t xml:space="preserve"> </w:t>
+      </w:r>
+      <w:r>
+        <w:rPr>
+          <w:rFonts w:ascii="Arial" w:eastAsia="Times New Roman" w:hAnsi="Arial" w:cs="Arial"/>
+          <w:color w:val="00B050"/>
+          <w:shd w:val="clear" w:color="auto" w:fill="FFFFFF"/>
+        </w:rPr>
+        <w:t>–</w:t>
+      </w:r>
+      <w:r>
+        <w:rPr>
+          <w:rFonts w:ascii="Arial" w:eastAsia="Times New Roman" w:hAnsi="Arial" w:cs="Arial"/>
+          <w:color w:val="00B050"/>
+          <w:shd w:val="clear" w:color="auto" w:fill="FFFFFF"/>
+        </w:rPr>
+        <w:t xml:space="preserve"> </w:t>
+      </w:r>
+      <w:r>
+        <w:rPr>
+          <w:rFonts w:asciiTheme="minorEastAsia" w:hAnsiTheme="minorEastAsia" w:cs="Arial"/>
+          <w:color w:val="00B050"/>
+          <w:shd w:val="clear" w:color="auto" w:fill="FFFFFF"/>
+        </w:rPr>
+        <w:t xml:space="preserve">this would be </w:t>
+      </w:r>
+      <w:r>
+        <w:rPr>
+          <w:rFonts w:asciiTheme="minorEastAsia" w:hAnsiTheme="minorEastAsia" w:cs="Arial"/>
+          <w:color w:val="00B050"/>
+          <w:shd w:val="clear" w:color="auto" w:fill="FFFFFF"/>
+        </w:rPr>
+        <w:t>handled</w:t>
+      </w:r>
+      <w:r>
+        <w:rPr>
+          <w:rFonts w:asciiTheme="minorEastAsia" w:hAnsiTheme="minorEastAsia" w:cs="Arial"/>
+          <w:color w:val="00B050"/>
+          <w:shd w:val="clear" w:color="auto" w:fill="FFFFFF"/>
+        </w:rPr>
+        <w:t xml:space="preserve"> by the editor when paper is subjected to publishing</w:t>
+      </w:r>
+      <w:r>
+        <w:rPr>
+          <w:rFonts w:ascii="Arial" w:eastAsia="Times New Roman" w:hAnsi="Arial" w:cs="Arial"/>
+          <w:color w:val="222222"/>
         </w:rPr>
         <w:br/>
       </w:r>
@@ -7686,6 +7609,22 @@
         <w:rPr>
           <w:rFonts w:ascii="Arial" w:eastAsia="Times New Roman" w:hAnsi="Arial" w:cs="Arial"/>
           <w:color w:val="222222"/>
+          <w:shd w:val="clear" w:color="auto" w:fill="FFFFFF"/>
+        </w:rPr>
+        <w:t xml:space="preserve"> </w:t>
+      </w:r>
+      <w:r>
+        <w:rPr>
+          <w:rFonts w:ascii="Arial" w:eastAsia="Times New Roman" w:hAnsi="Arial" w:cs="Arial"/>
+          <w:color w:val="00B050"/>
+          <w:shd w:val="clear" w:color="auto" w:fill="FFFFFF"/>
+        </w:rPr>
+        <w:t>- addressed</w:t>
+      </w:r>
+      <w:r>
+        <w:rPr>
+          <w:rFonts w:ascii="Arial" w:eastAsia="Times New Roman" w:hAnsi="Arial" w:cs="Arial"/>
+          <w:color w:val="222222"/>
         </w:rPr>
         <w:br/>
       </w:r>
@@ -7749,6 +7688,22 @@
         <w:rPr>
           <w:rFonts w:ascii="Arial" w:eastAsia="Times New Roman" w:hAnsi="Arial" w:cs="Arial"/>
           <w:color w:val="222222"/>
+          <w:shd w:val="clear" w:color="auto" w:fill="FFFFFF"/>
+        </w:rPr>
+        <w:t xml:space="preserve"> </w:t>
+      </w:r>
+      <w:r>
+        <w:rPr>
+          <w:rFonts w:ascii="Arial" w:eastAsia="Times New Roman" w:hAnsi="Arial" w:cs="Arial"/>
+          <w:color w:val="00B050"/>
+          <w:shd w:val="clear" w:color="auto" w:fill="FFFFFF"/>
+        </w:rPr>
+        <w:t>- addressed</w:t>
+      </w:r>
+      <w:r>
+        <w:rPr>
+          <w:rFonts w:ascii="Arial" w:eastAsia="Times New Roman" w:hAnsi="Arial" w:cs="Arial"/>
+          <w:color w:val="222222"/>
         </w:rPr>
         <w:br/>
       </w:r>
@@ -7797,6 +7752,22 @@
         <w:rPr>
           <w:rFonts w:ascii="Arial" w:eastAsia="Times New Roman" w:hAnsi="Arial" w:cs="Arial"/>
           <w:color w:val="222222"/>
+          <w:shd w:val="clear" w:color="auto" w:fill="FFFFFF"/>
+        </w:rPr>
+        <w:t xml:space="preserve"> </w:t>
+      </w:r>
+      <w:r>
+        <w:rPr>
+          <w:rFonts w:ascii="Arial" w:eastAsia="Times New Roman" w:hAnsi="Arial" w:cs="Arial"/>
+          <w:color w:val="00B050"/>
+          <w:shd w:val="clear" w:color="auto" w:fill="FFFFFF"/>
+        </w:rPr>
+        <w:t>- addressed</w:t>
+      </w:r>
+      <w:r>
+        <w:rPr>
+          <w:rFonts w:ascii="Arial" w:eastAsia="Times New Roman" w:hAnsi="Arial" w:cs="Arial"/>
+          <w:color w:val="222222"/>
         </w:rPr>
         <w:br/>
       </w:r>
@@ -7812,6 +7783,38 @@
         <w:rPr>
           <w:rFonts w:ascii="Arial" w:eastAsia="Times New Roman" w:hAnsi="Arial" w:cs="Arial"/>
           <w:color w:val="222222"/>
+          <w:shd w:val="clear" w:color="auto" w:fill="FFFFFF"/>
+        </w:rPr>
+        <w:t xml:space="preserve"> </w:t>
+      </w:r>
+      <w:r>
+        <w:rPr>
+          <w:rFonts w:ascii="Arial" w:eastAsia="Times New Roman" w:hAnsi="Arial" w:cs="Arial"/>
+          <w:color w:val="00B050"/>
+          <w:shd w:val="clear" w:color="auto" w:fill="FFFFFF"/>
+        </w:rPr>
+        <w:t>–</w:t>
+      </w:r>
+      <w:r>
+        <w:rPr>
+          <w:rFonts w:ascii="Arial" w:eastAsia="Times New Roman" w:hAnsi="Arial" w:cs="Arial"/>
+          <w:color w:val="00B050"/>
+          <w:shd w:val="clear" w:color="auto" w:fill="FFFFFF"/>
+        </w:rPr>
+        <w:t xml:space="preserve"> </w:t>
+      </w:r>
+      <w:r>
+        <w:rPr>
+          <w:rFonts w:asciiTheme="minorEastAsia" w:hAnsiTheme="minorEastAsia" w:cs="Arial"/>
+          <w:color w:val="00B050"/>
+          <w:shd w:val="clear" w:color="auto" w:fill="FFFFFF"/>
+        </w:rPr>
+        <w:t>this would be fixed by the editor when paper is subjected to publishing</w:t>
+      </w:r>
+      <w:r>
+        <w:rPr>
+          <w:rFonts w:ascii="Arial" w:eastAsia="Times New Roman" w:hAnsi="Arial" w:cs="Arial"/>
+          <w:color w:val="222222"/>
         </w:rPr>
         <w:br/>
       </w:r>
@@ -7871,16 +7874,22 @@
         </w:rPr>
         <w:t xml:space="preserve">- multiple occurrences of “approach” with typos, e.g., </w:t>
       </w:r>
-      <w:proofErr w:type="spellStart"/>
-      <w:r>
-        <w:rPr>
-          <w:rFonts w:ascii="Arial" w:eastAsia="Times New Roman" w:hAnsi="Arial" w:cs="Arial"/>
-          <w:color w:val="222222"/>
-          <w:shd w:val="clear" w:color="auto" w:fill="FFFFFF"/>
-        </w:rPr>
-        <w:t>apporach</w:t>
-      </w:r>
-      <w:proofErr w:type="spellEnd"/>
+      <w:r>
+        <w:rPr>
+          <w:rFonts w:ascii="Arial" w:eastAsia="Times New Roman" w:hAnsi="Arial" w:cs="Arial"/>
+          <w:color w:val="222222"/>
+          <w:shd w:val="clear" w:color="auto" w:fill="FFFFFF"/>
+        </w:rPr>
+        <w:t xml:space="preserve">approach </w:t>
+      </w:r>
+      <w:r>
+        <w:rPr>
+          <w:rFonts w:ascii="Arial" w:eastAsia="Times New Roman" w:hAnsi="Arial" w:cs="Arial"/>
+          <w:color w:val="00B050"/>
+          <w:shd w:val="clear" w:color="auto" w:fill="FFFFFF"/>
+        </w:rPr>
+        <w:t>- addressed</w:t>
+      </w:r>
       <w:r>
         <w:rPr>
           <w:rFonts w:ascii="Arial" w:eastAsia="Times New Roman" w:hAnsi="Arial" w:cs="Arial"/>
@@ -7899,6 +7908,14 @@
       <w:r>
         <w:rPr>
           <w:rFonts w:ascii="Arial" w:eastAsia="Times New Roman" w:hAnsi="Arial" w:cs="Arial"/>
+          <w:color w:val="00B050"/>
+          <w:shd w:val="clear" w:color="auto" w:fill="FFFFFF"/>
+        </w:rPr>
+        <w:t>- addressed</w:t>
+      </w:r>
+      <w:r>
+        <w:rPr>
+          <w:rFonts w:ascii="Arial" w:eastAsia="Times New Roman" w:hAnsi="Arial" w:cs="Arial"/>
           <w:color w:val="222222"/>
         </w:rPr>
         <w:br/>
@@ -7946,6 +7963,22 @@
           <w:shd w:val="clear" w:color="auto" w:fill="FFFFFF"/>
         </w:rPr>
         <w:t>”</w:t>
+      </w:r>
+      <w:r>
+        <w:rPr>
+          <w:rFonts w:ascii="Arial" w:eastAsia="Times New Roman" w:hAnsi="Arial" w:cs="Arial"/>
+          <w:color w:val="222222"/>
+          <w:shd w:val="clear" w:color="auto" w:fill="FFFFFF"/>
+        </w:rPr>
+        <w:t xml:space="preserve"> </w:t>
+      </w:r>
+      <w:r>
+        <w:rPr>
+          <w:rFonts w:ascii="Arial" w:eastAsia="Times New Roman" w:hAnsi="Arial" w:cs="Arial"/>
+          <w:color w:val="00B050"/>
+          <w:shd w:val="clear" w:color="auto" w:fill="FFFFFF"/>
+        </w:rPr>
+        <w:t>- addressed</w:t>
       </w:r>
     </w:p>
     <w:p>
@@ -7967,7 +8000,7 @@
 </file>
 
 <file path=word/styles.xml><?xml version="1.0" encoding="utf-8"?>
-<w:styles xmlns:mc="http://schemas.openxmlformats.org/markup-compatibility/2006" xmlns:r="http://schemas.openxmlformats.org/officeDocument/2006/relationships" xmlns:w="http://schemas.openxmlformats.org/wordprocessingml/2006/main" xmlns:w14="http://schemas.microsoft.com/office/word/2010/wordml" xmlns:w15="http://schemas.microsoft.com/office/word/2012/wordml" mc:Ignorable="w14 w15">
+<w:styles xmlns:mc="http://schemas.openxmlformats.org/markup-compatibility/2006" xmlns:r="http://schemas.openxmlformats.org/officeDocument/2006/relationships" xmlns:w="http://schemas.openxmlformats.org/wordprocessingml/2006/main" xmlns:w14="http://schemas.microsoft.com/office/word/2010/wordml" xmlns:w15="http://schemas.microsoft.com/office/word/2012/wordml" xmlns:w16cid="http://schemas.microsoft.com/office/word/2016/wordml/cid" xmlns:w16se="http://schemas.microsoft.com/office/word/2015/wordml/symex" mc:Ignorable="w14 w15 w16se w16cid">
   <w:docDefaults>
     <w:rPrDefault>
       <w:rPr>
@@ -7979,7 +8012,7 @@
     </w:rPrDefault>
     <w:pPrDefault/>
   </w:docDefaults>
-  <w:latentStyles w:defLockedState="0" w:defUIPriority="99" w:defSemiHidden="0" w:defUnhideWhenUsed="0" w:defQFormat="0" w:count="382">
+  <w:latentStyles w:defLockedState="0" w:defUIPriority="99" w:defSemiHidden="0" w:defUnhideWhenUsed="0" w:defQFormat="0" w:count="375">
     <w:lsdException w:name="Normal" w:uiPriority="0" w:qFormat="1"/>
     <w:lsdException w:name="heading 1" w:uiPriority="9" w:qFormat="1"/>
     <w:lsdException w:name="heading 2" w:semiHidden="1" w:uiPriority="9" w:unhideWhenUsed="1" w:qFormat="1"/>
@@ -8136,15 +8169,6 @@
     <w:lsdException w:name="Balloon Text" w:semiHidden="1" w:unhideWhenUsed="1"/>
     <w:lsdException w:name="Table Grid" w:uiPriority="39"/>
     <w:lsdException w:name="Table Theme" w:semiHidden="1" w:unhideWhenUsed="1"/>
-    <w:lsdException w:name="Note Level 1" w:semiHidden="1" w:unhideWhenUsed="1"/>
-    <w:lsdException w:name="Note Level 2" w:semiHidden="1" w:unhideWhenUsed="1"/>
-    <w:lsdException w:name="Note Level 3" w:semiHidden="1" w:unhideWhenUsed="1"/>
-    <w:lsdException w:name="Note Level 4" w:semiHidden="1" w:unhideWhenUsed="1"/>
-    <w:lsdException w:name="Note Level 5" w:semiHidden="1" w:unhideWhenUsed="1"/>
-    <w:lsdException w:name="Note Level 6" w:semiHidden="1" w:unhideWhenUsed="1"/>
-    <w:lsdException w:name="Note Level 7" w:semiHidden="1" w:unhideWhenUsed="1"/>
-    <w:lsdException w:name="Note Level 8" w:semiHidden="1" w:unhideWhenUsed="1"/>
-    <w:lsdException w:name="Note Level 9" w:semiHidden="1" w:unhideWhenUsed="1"/>
     <w:lsdException w:name="Placeholder Text" w:semiHidden="1"/>
     <w:lsdException w:name="No Spacing" w:uiPriority="1" w:qFormat="1"/>
     <w:lsdException w:name="Light Shading" w:uiPriority="60"/>
@@ -8363,17 +8387,17 @@
     <w:lsdException w:name="Mention" w:semiHidden="1" w:unhideWhenUsed="1"/>
     <w:lsdException w:name="Smart Hyperlink" w:semiHidden="1" w:unhideWhenUsed="1"/>
   </w:latentStyles>
-  <w:style w:type="paragraph" w:default="1" w:styleId="Normal">
+  <w:style w:type="paragraph" w:default="1" w:styleId="a">
     <w:name w:val="Normal"/>
     <w:qFormat/>
   </w:style>
-  <w:style w:type="character" w:default="1" w:styleId="DefaultParagraphFont">
+  <w:style w:type="character" w:default="1" w:styleId="a0">
     <w:name w:val="Default Paragraph Font"/>
     <w:uiPriority w:val="1"/>
     <w:semiHidden/>
     <w:unhideWhenUsed/>
   </w:style>
-  <w:style w:type="table" w:default="1" w:styleId="TableNormal">
+  <w:style w:type="table" w:default="1" w:styleId="a1">
     <w:name w:val="Normal Table"/>
     <w:uiPriority w:val="99"/>
     <w:semiHidden/>
@@ -8388,7 +8412,7 @@
       </w:tblCellMar>
     </w:tblPr>
   </w:style>
-  <w:style w:type="numbering" w:default="1" w:styleId="NoList">
+  <w:style w:type="numbering" w:default="1" w:styleId="a2">
     <w:name w:val="No List"/>
     <w:uiPriority w:val="99"/>
     <w:semiHidden/>
@@ -8396,12 +8420,12 @@
   </w:style>
   <w:style w:type="character" w:customStyle="1" w:styleId="il">
     <w:name w:val="il"/>
-    <w:basedOn w:val="DefaultParagraphFont"/>
+    <w:basedOn w:val="a0"/>
     <w:rsid w:val="00305CB7"/>
   </w:style>
-  <w:style w:type="character" w:styleId="Hyperlink">
+  <w:style w:type="character" w:styleId="a3">
     <w:name w:val="Hyperlink"/>
-    <w:basedOn w:val="DefaultParagraphFont"/>
+    <w:basedOn w:val="a0"/>
     <w:uiPriority w:val="99"/>
     <w:semiHidden/>
     <w:unhideWhenUsed/>

</xml_diff>